<commit_message>
Minor updates to text for readability
</commit_message>
<xml_diff>
--- a/documents/cybox-v2.1.1-wd01-part1-overview.docx
+++ b/documents/cybox-v2.1.1-wd01-part1-overview.docx
@@ -1,6 +1,6 @@
 
 <file path=word/document.xml><?xml version="1.0" encoding="utf-8"?>
-<w:document xmlns:wpc="http://schemas.microsoft.com/office/word/2010/wordprocessingCanvas" xmlns:mc="http://schemas.openxmlformats.org/markup-compatibility/2006" xmlns:o="urn:schemas-microsoft-com:office:office" xmlns:r="http://schemas.openxmlformats.org/officeDocument/2006/relationships" xmlns:m="http://schemas.openxmlformats.org/officeDocument/2006/math" xmlns:v="urn:schemas-microsoft-com:vml" xmlns:wp14="http://schemas.microsoft.com/office/word/2010/wordprocessingDrawing" xmlns:wp="http://schemas.openxmlformats.org/drawingml/2006/wordprocessingDrawing" xmlns:w10="urn:schemas-microsoft-com:office:word" xmlns:w="http://schemas.openxmlformats.org/wordprocessingml/2006/main" xmlns:w14="http://schemas.microsoft.com/office/word/2010/wordml" xmlns:w15="http://schemas.microsoft.com/office/word/2012/wordml" xmlns:wpg="http://schemas.microsoft.com/office/word/2010/wordprocessingGroup" xmlns:wpi="http://schemas.microsoft.com/office/word/2010/wordprocessingInk" xmlns:wne="http://schemas.microsoft.com/office/word/2006/wordml" xmlns:wps="http://schemas.microsoft.com/office/word/2010/wordprocessingShape" mc:Ignorable="w14 w15 wp14">
+<w:document xmlns:wpc="http://schemas.microsoft.com/office/word/2010/wordprocessingCanvas" xmlns:mo="http://schemas.microsoft.com/office/mac/office/2008/main" xmlns:mc="http://schemas.openxmlformats.org/markup-compatibility/2006" xmlns:mv="urn:schemas-microsoft-com:mac:vml" xmlns:o="urn:schemas-microsoft-com:office:office" xmlns:r="http://schemas.openxmlformats.org/officeDocument/2006/relationships" xmlns:m="http://schemas.openxmlformats.org/officeDocument/2006/math" xmlns:v="urn:schemas-microsoft-com:vml" xmlns:wp14="http://schemas.microsoft.com/office/word/2010/wordprocessingDrawing" xmlns:wp="http://schemas.openxmlformats.org/drawingml/2006/wordprocessingDrawing" xmlns:w10="urn:schemas-microsoft-com:office:word" xmlns:w="http://schemas.openxmlformats.org/wordprocessingml/2006/main" xmlns:w14="http://schemas.microsoft.com/office/word/2010/wordml" xmlns:w15="http://schemas.microsoft.com/office/word/2012/wordml" xmlns:wpg="http://schemas.microsoft.com/office/word/2010/wordprocessingGroup" xmlns:wpi="http://schemas.microsoft.com/office/word/2010/wordprocessingInk" xmlns:wne="http://schemas.microsoft.com/office/word/2006/wordml" xmlns:wps="http://schemas.microsoft.com/office/word/2010/wordprocessingShape" mc:Ignorable="w14 w15 wp14">
   <w:body>
     <w:p>
       <w:pPr>
@@ -2722,21 +2722,7 @@
         <w:rPr>
           <w:i/>
         </w:rPr>
-        <w:t xml:space="preserve">Part 54: </w:t>
-      </w:r>
-      <w:proofErr w:type="gramStart"/>
-      <w:r>
-        <w:rPr>
-          <w:i/>
-        </w:rPr>
-        <w:t>Unix</w:t>
-      </w:r>
-      <w:proofErr w:type="gramEnd"/>
-      <w:r>
-        <w:rPr>
-          <w:i/>
-        </w:rPr>
-        <w:t xml:space="preserve"> File Object</w:t>
+        <w:t>Part 54: Unix File Object</w:t>
       </w:r>
       <w:r>
         <w:t>. [URI]</w:t>
@@ -2812,21 +2798,7 @@
         <w:rPr>
           <w:i/>
         </w:rPr>
-        <w:t xml:space="preserve">Part 56: </w:t>
-      </w:r>
-      <w:proofErr w:type="gramStart"/>
-      <w:r>
-        <w:rPr>
-          <w:i/>
-        </w:rPr>
-        <w:t>Unix</w:t>
-      </w:r>
-      <w:proofErr w:type="gramEnd"/>
-      <w:r>
-        <w:rPr>
-          <w:i/>
-        </w:rPr>
-        <w:t xml:space="preserve"> Pipe Object</w:t>
+        <w:t>Part 56: Unix Pipe Object</w:t>
       </w:r>
       <w:r>
         <w:t>. [URI]</w:t>
@@ -2864,21 +2836,7 @@
         <w:rPr>
           <w:i/>
         </w:rPr>
-        <w:t xml:space="preserve">Part 57: </w:t>
-      </w:r>
-      <w:proofErr w:type="gramStart"/>
-      <w:r>
-        <w:rPr>
-          <w:i/>
-        </w:rPr>
-        <w:t>Unix</w:t>
-      </w:r>
-      <w:proofErr w:type="gramEnd"/>
-      <w:r>
-        <w:rPr>
-          <w:i/>
-        </w:rPr>
-        <w:t xml:space="preserve"> Process Object</w:t>
+        <w:t>Part 57: Unix Process Object</w:t>
       </w:r>
       <w:r>
         <w:t>. [URI]</w:t>
@@ -2916,21 +2874,7 @@
         <w:rPr>
           <w:i/>
         </w:rPr>
-        <w:t xml:space="preserve">Part 58: </w:t>
-      </w:r>
-      <w:proofErr w:type="gramStart"/>
-      <w:r>
-        <w:rPr>
-          <w:i/>
-        </w:rPr>
-        <w:t>Unix</w:t>
-      </w:r>
-      <w:proofErr w:type="gramEnd"/>
-      <w:r>
-        <w:rPr>
-          <w:i/>
-        </w:rPr>
-        <w:t xml:space="preserve"> User Account Object</w:t>
+        <w:t>Part 58: Unix User Account Object</w:t>
       </w:r>
       <w:r>
         <w:t>. [URI]</w:t>
@@ -2968,21 +2912,7 @@
         <w:rPr>
           <w:i/>
         </w:rPr>
-        <w:t xml:space="preserve">Part 59: </w:t>
-      </w:r>
-      <w:proofErr w:type="gramStart"/>
-      <w:r>
-        <w:rPr>
-          <w:i/>
-        </w:rPr>
-        <w:t>Unix</w:t>
-      </w:r>
-      <w:proofErr w:type="gramEnd"/>
-      <w:r>
-        <w:rPr>
-          <w:i/>
-        </w:rPr>
-        <w:t xml:space="preserve"> Volume Object</w:t>
+        <w:t>Part 59: Unix Volume Object</w:t>
       </w:r>
       <w:r>
         <w:t>. [URI]</w:t>
@@ -4371,15 +4301,7 @@
         <w:pStyle w:val="Titlepageinfodescription"/>
       </w:pPr>
       <w:r>
-        <w:t xml:space="preserve">This specification is related </w:t>
-      </w:r>
-      <w:proofErr w:type="gramStart"/>
-      <w:r>
-        <w:t>to</w:t>
-      </w:r>
-      <w:proofErr w:type="gramEnd"/>
-      <w:r>
-        <w:t>:</w:t>
+        <w:t>This specification is related to:</w:t>
       </w:r>
     </w:p>
     <w:p>
@@ -4534,120 +4456,102 @@
           <w:rStyle w:val="Hyperlink"/>
           <w:color w:val="auto"/>
         </w:rPr>
-        <w:t>Initial publication URI</w:t>
-      </w:r>
-      <w:proofErr w:type="gramStart"/>
+        <w:t>Initial publication URI:</w:t>
+      </w:r>
       <w:r>
         <w:rPr>
           <w:rStyle w:val="Hyperlink"/>
           <w:color w:val="auto"/>
         </w:rPr>
-        <w:t>:</w:t>
-      </w:r>
-      <w:proofErr w:type="gramEnd"/>
+        <w:br/>
+      </w:r>
       <w:r>
         <w:rPr>
           <w:rStyle w:val="Hyperlink"/>
           <w:color w:val="auto"/>
         </w:rPr>
-        <w:br/>
+        <w:t>http://docs.oasis-open.org/</w:t>
       </w:r>
       <w:r>
         <w:rPr>
           <w:rStyle w:val="Hyperlink"/>
           <w:color w:val="auto"/>
         </w:rPr>
-        <w:t>http://docs.oasis-open.org/</w:t>
+        <w:t>cti</w:t>
       </w:r>
       <w:r>
         <w:rPr>
           <w:rStyle w:val="Hyperlink"/>
           <w:color w:val="auto"/>
         </w:rPr>
-        <w:t>cti</w:t>
+        <w:t>/</w:t>
       </w:r>
       <w:r>
         <w:rPr>
           <w:rStyle w:val="Hyperlink"/>
           <w:color w:val="auto"/>
         </w:rPr>
-        <w:t>/</w:t>
+        <w:t>stix/v1.2.1/csd01/</w:t>
+      </w:r>
+      <w:r>
+        <w:rPr>
+          <w:rFonts w:cs="Arial"/>
+        </w:rPr>
+        <w:t>part9-coa</w:t>
       </w:r>
       <w:r>
         <w:rPr>
           <w:rStyle w:val="Hyperlink"/>
           <w:color w:val="auto"/>
         </w:rPr>
-        <w:t>stix/v1.2.1/csd01/</w:t>
-      </w:r>
-      <w:r>
-        <w:rPr>
-          <w:rFonts w:cs="Arial"/>
-        </w:rPr>
-        <w:t>part9-coa</w:t>
+        <w:t>/</w:t>
       </w:r>
       <w:r>
         <w:rPr>
           <w:rStyle w:val="Hyperlink"/>
           <w:color w:val="auto"/>
         </w:rPr>
-        <w:t>/</w:t>
+        <w:t>stix-v1.2.1-</w:t>
       </w:r>
       <w:r>
         <w:rPr>
           <w:rStyle w:val="Hyperlink"/>
           <w:color w:val="auto"/>
         </w:rPr>
-        <w:t>stix-v1.2.1-</w:t>
+        <w:t>cs</w:t>
       </w:r>
       <w:r>
         <w:rPr>
           <w:rStyle w:val="Hyperlink"/>
           <w:color w:val="auto"/>
         </w:rPr>
-        <w:t>cs</w:t>
+        <w:t>d01-</w:t>
+      </w:r>
+      <w:r>
+        <w:rPr>
+          <w:rFonts w:cs="Arial"/>
+        </w:rPr>
+        <w:t>part9-coa</w:t>
       </w:r>
       <w:r>
         <w:rPr>
           <w:rStyle w:val="Hyperlink"/>
           <w:color w:val="auto"/>
         </w:rPr>
-        <w:t>d01-</w:t>
-      </w:r>
-      <w:r>
-        <w:rPr>
-          <w:rFonts w:cs="Arial"/>
-        </w:rPr>
-        <w:t>part9-coa</w:t>
-      </w:r>
+        <w:t>.docx</w:t>
+      </w:r>
+    </w:p>
+    <w:p>
+      <w:pPr>
+        <w:pStyle w:val="Titlepageinfodescription"/>
+      </w:pPr>
       <w:r>
         <w:rPr>
           <w:rStyle w:val="Hyperlink"/>
           <w:color w:val="auto"/>
         </w:rPr>
-        <w:t>.docx</w:t>
-      </w:r>
-    </w:p>
-    <w:p>
-      <w:pPr>
-        <w:pStyle w:val="Titlepageinfodescription"/>
-      </w:pPr>
-      <w:r>
-        <w:rPr>
-          <w:rStyle w:val="Hyperlink"/>
-          <w:color w:val="auto"/>
-        </w:rPr>
-        <w:t>Permanent “Latest version” URI</w:t>
-      </w:r>
-      <w:proofErr w:type="gramStart"/>
-      <w:r>
-        <w:rPr>
-          <w:rStyle w:val="Hyperlink"/>
-          <w:color w:val="auto"/>
-        </w:rPr>
-        <w:t>:</w:t>
-      </w:r>
-      <w:proofErr w:type="gramEnd"/>
+        <w:t>Permanent “Latest version” URI:</w:t>
+      </w:r>
       <w:r>
         <w:rPr>
           <w:rStyle w:val="Hyperlink"/>
@@ -7068,41 +6972,14 @@
         <w:spacing w:after="240"/>
       </w:pPr>
       <w:r>
-        <w:t>T</w:t>
-      </w:r>
-      <w:r>
-        <w:t xml:space="preserve">his </w:t>
-      </w:r>
-      <w:r>
-        <w:t>CybOX</w:t>
-      </w:r>
-      <w:r>
-        <w:t xml:space="preserve"> specification overview document serves as a unifying document for the full set of </w:t>
+        <w:t xml:space="preserve">This CybOX specification overview document serves as a unifying document for the full set of </w:t>
       </w:r>
       <w:hyperlink w:anchor="AdditionalArtifacts" w:history="1">
         <w:r>
           <w:rPr>
             <w:rStyle w:val="Hyperlink"/>
           </w:rPr>
-          <w:t>CybOX</w:t>
-        </w:r>
-        <w:r>
-          <w:rPr>
-            <w:rStyle w:val="Hyperlink"/>
-          </w:rPr>
-          <w:t xml:space="preserve"> specification </w:t>
-        </w:r>
-        <w:r>
-          <w:rPr>
-            <w:rStyle w:val="Hyperlink"/>
-          </w:rPr>
-          <w:t>d</w:t>
-        </w:r>
-        <w:r>
-          <w:rPr>
-            <w:rStyle w:val="Hyperlink"/>
-          </w:rPr>
-          <w:t>ocuments</w:t>
+          <w:t>CybOX specification documents</w:t>
         </w:r>
       </w:hyperlink>
       <w:r>
@@ -7351,7 +7228,7 @@
           <w:b/>
           <w:color w:val="0000EE"/>
         </w:rPr>
-        <w:instrText xml:space="preserve"> REF _Ref427252903 \r \h </w:instrText>
+        <w:instrText xml:space="preserve"> REF _Ref427252903 \r \h  \* MERGEFORMAT </w:instrText>
       </w:r>
       <w:r>
         <w:rPr>
@@ -7364,99 +7241,74 @@
           <w:b/>
           <w:color w:val="0000EE"/>
         </w:rPr>
-        <w:instrText xml:space="preserve"> \* MERGEFORMAT </w:instrText>
+        <w:fldChar w:fldCharType="separate"/>
       </w:r>
       <w:r>
         <w:rPr>
           <w:b/>
           <w:color w:val="0000EE"/>
         </w:rPr>
-        <w:fldChar w:fldCharType="separate"/>
-      </w:r>
-      <w:proofErr w:type="gramStart"/>
+        <w:t>2</w:t>
+      </w:r>
       <w:r>
         <w:rPr>
           <w:b/>
           <w:color w:val="0000EE"/>
         </w:rPr>
-        <w:t>2</w:t>
-      </w:r>
-      <w:proofErr w:type="gramEnd"/>
+        <w:fldChar w:fldCharType="end"/>
+      </w:r>
+      <w:r>
+        <w:t xml:space="preserve"> we discusses the modularity of CybOX</w:t>
+      </w:r>
+      <w:r>
+        <w:t xml:space="preserve">, and summarizes the relationship of </w:t>
+      </w:r>
+      <w:r>
+        <w:t xml:space="preserve">CybOX to other languages. In section </w:t>
+      </w:r>
       <w:r>
         <w:rPr>
           <w:b/>
           <w:color w:val="0000EE"/>
         </w:rPr>
-        <w:fldChar w:fldCharType="end"/>
-      </w:r>
-      <w:r>
-        <w:t xml:space="preserve"> we</w:t>
-      </w:r>
-      <w:r>
-        <w:t xml:space="preserve"> discusses the modularity of </w:t>
-      </w:r>
-      <w:r>
-        <w:t>CybOX</w:t>
-      </w:r>
-      <w:r>
-        <w:t xml:space="preserve">, and summarizes the relationship of </w:t>
-      </w:r>
-      <w:r>
-        <w:t xml:space="preserve">CybOX to other languages. In section </w:t>
+        <w:fldChar w:fldCharType="begin"/>
       </w:r>
       <w:r>
         <w:rPr>
           <w:b/>
           <w:color w:val="0000EE"/>
         </w:rPr>
-        <w:fldChar w:fldCharType="begin"/>
+        <w:instrText xml:space="preserve"> REF _Ref427252917 \r \h  \* MERGEFORMAT </w:instrText>
       </w:r>
       <w:r>
         <w:rPr>
           <w:b/>
           <w:color w:val="0000EE"/>
         </w:rPr>
-        <w:instrText xml:space="preserve"> REF _Ref427252917 \r \h </w:instrText>
       </w:r>
       <w:r>
         <w:rPr>
           <w:b/>
           <w:color w:val="0000EE"/>
         </w:rPr>
+        <w:fldChar w:fldCharType="separate"/>
       </w:r>
       <w:r>
         <w:rPr>
           <w:b/>
           <w:color w:val="0000EE"/>
         </w:rPr>
-        <w:instrText xml:space="preserve"> \* MERGEFORMAT </w:instrText>
+        <w:t>3</w:t>
       </w:r>
       <w:r>
         <w:rPr>
           <w:b/>
           <w:color w:val="0000EE"/>
         </w:rPr>
-        <w:fldChar w:fldCharType="separate"/>
-      </w:r>
-      <w:r>
-        <w:rPr>
-          <w:b/>
-          <w:color w:val="0000EE"/>
-        </w:rPr>
-        <w:t>3</w:t>
-      </w:r>
-      <w:r>
-        <w:rPr>
-          <w:b/>
-          <w:color w:val="0000EE"/>
-        </w:rPr>
         <w:fldChar w:fldCharType="end"/>
       </w:r>
       <w:r>
-        <w:t xml:space="preserve">, we discuss conventions common across all of the data models.  </w:t>
-      </w:r>
-      <w:r>
-        <w:t xml:space="preserve">Conformance information is </w:t>
+        <w:t xml:space="preserve">, we discuss conventions common across all of the data models.  Conformance information is </w:t>
       </w:r>
       <w:r>
         <w:t xml:space="preserve">also provided in </w:t>
@@ -7511,19 +7363,13 @@
         <w:t xml:space="preserve">CybOX has a modular design comprising two fundamental data models and a collection of Object data models. The fundamental data models – CybOX Core and CybOX Common – provide essential CybOX structure and functionality. The CybOX Objects, defined in individual data models, are precise characterizations of particular types of observable cyber entities (e.g., HTTP session, Windows registry key, DNS query). </w:t>
       </w:r>
       <w:r>
-        <w:t xml:space="preserve"> Additionally, the full CybOX data model includes </w:t>
-      </w:r>
-      <w:r>
-        <w:t xml:space="preserve">various extension data models </w:t>
+        <w:t xml:space="preserve"> Additionally, the full CybOX data model includes various extension data models </w:t>
       </w:r>
       <w:r>
         <w:t>and a set of de</w:t>
       </w:r>
       <w:r>
-        <w:t>fault controlled vocabularies</w:t>
-      </w:r>
-      <w:r>
-        <w:t>.</w:t>
+        <w:t>fault controlled vocabularies.</w:t>
       </w:r>
     </w:p>
     <w:p>
@@ -7856,22 +7702,14 @@
         </w:rPr>
         <w:t xml:space="preserve">, </w:t>
       </w:r>
+      <w:proofErr w:type="gramStart"/>
       <w:r>
         <w:rPr>
           <w:rFonts w:ascii="Courier New" w:hAnsi="Courier New" w:cs="Courier New"/>
           <w:sz w:val="20"/>
           <w:szCs w:val="20"/>
         </w:rPr>
-        <w:t>cyboxCommon</w:t>
-      </w:r>
-      <w:proofErr w:type="gramStart"/>
-      <w:r>
-        <w:rPr>
-          <w:rFonts w:ascii="Courier New" w:hAnsi="Courier New" w:cs="Courier New"/>
-          <w:sz w:val="20"/>
-          <w:szCs w:val="20"/>
-        </w:rPr>
-        <w:t>:BaseObjectPropertyType</w:t>
+        <w:t>cyboxCommon:BaseObjectPropertyType</w:t>
       </w:r>
       <w:proofErr w:type="gramEnd"/>
       <w:r>
@@ -8095,17 +7933,8 @@
           <w:rFonts w:ascii="Courier New" w:hAnsi="Courier New" w:cs="Courier New"/>
           <w:sz w:val="22"/>
         </w:rPr>
-        <w:t>package_prefix</w:t>
-      </w:r>
-      <w:proofErr w:type="gramStart"/>
-      <w:r>
-        <w:rPr>
-          <w:rFonts w:ascii="Courier New" w:hAnsi="Courier New" w:cs="Courier New"/>
-          <w:sz w:val="22"/>
-        </w:rPr>
-        <w:t>:class</w:t>
-      </w:r>
-      <w:proofErr w:type="gramEnd"/>
+        <w:t>package_prefix:class</w:t>
+      </w:r>
       <w:r>
         <w:t>, where</w:t>
       </w:r>
@@ -8156,15 +7985,7 @@
       <w:bookmarkStart w:id="29" w:name="_Toc389581076"/>
       <w:bookmarkStart w:id="30" w:name="_Ref394436861"/>
       <w:r>
-        <w:t xml:space="preserve">This specification makes use of UML diagrams </w:t>
-      </w:r>
-      <w:proofErr w:type="gramStart"/>
-      <w:r>
-        <w:t>to visually depict</w:t>
-      </w:r>
-      <w:proofErr w:type="gramEnd"/>
-      <w:r>
-        <w:t xml:space="preserve"> relationships between CybOX Language constructs. Note that the diagrams have been extracted directly from the full UML model for CybOX; they have not been constructed purely for inclusion in the specification documents.  Typically, diagrams are included for the primary class of a data model, and for any other class where the visualization of its relationships between other classes would be useful.  This implies that there will be very few diagrams for classes whose only properties are either a data type or a class from the CybOX Common data model.  </w:t>
+        <w:t xml:space="preserve">This specification makes use of UML diagrams to visually depict relationships between CybOX Language constructs. Note that the diagrams have been extracted directly from the full UML model for CybOX; they have not been constructed purely for inclusion in the specification documents.  Typically, diagrams are included for the primary class of a data model, and for any other class where the visualization of its relationships between other classes would be useful.  This implies that there will be very few diagrams for classes whose only properties are either a data type or a class from the CybOX Common data model.  </w:t>
       </w:r>
       <w:r>
         <w:t>Other diagrams that are included correspond to classes that specialize a superclass and abstract or generalized classes that are extended by one or more subclasses</w:t>
@@ -8321,51 +8142,25 @@
       <w:r>
         <w:t xml:space="preserve">Table </w:t>
       </w:r>
-      <w:r>
-        <w:fldChar w:fldCharType="begin"/>
-      </w:r>
-      <w:r>
-        <w:instrText xml:space="preserve"> STYLEREF 1 \s </w:instrText>
-      </w:r>
-      <w:r>
-        <w:fldChar w:fldCharType="separate"/>
-      </w:r>
-      <w:r>
-        <w:rPr>
-          <w:noProof/>
-        </w:rPr>
-        <w:t>1</w:t>
-      </w:r>
-      <w:r>
-        <w:rPr>
-          <w:noProof/>
-        </w:rPr>
-        <w:fldChar w:fldCharType="end"/>
-      </w:r>
+      <w:fldSimple w:instr=" STYLEREF 1 \s ">
+        <w:r>
+          <w:rPr>
+            <w:noProof/>
+          </w:rPr>
+          <w:t>1</w:t>
+        </w:r>
+      </w:fldSimple>
       <w:r>
         <w:noBreakHyphen/>
       </w:r>
-      <w:r>
-        <w:fldChar w:fldCharType="begin"/>
-      </w:r>
-      <w:r>
-        <w:instrText xml:space="preserve"> SEQ Table \* ARABIC \s 1 </w:instrText>
-      </w:r>
-      <w:r>
-        <w:fldChar w:fldCharType="separate"/>
-      </w:r>
-      <w:r>
-        <w:rPr>
-          <w:noProof/>
-        </w:rPr>
-        <w:t>1</w:t>
-      </w:r>
-      <w:r>
-        <w:rPr>
-          <w:noProof/>
-        </w:rPr>
-        <w:fldChar w:fldCharType="end"/>
-      </w:r>
+      <w:fldSimple w:instr=" SEQ Table \* ARABIC \s 1 ">
+        <w:r>
+          <w:rPr>
+            <w:noProof/>
+          </w:rPr>
+          <w:t>1</w:t>
+        </w:r>
+      </w:fldSimple>
       <w:bookmarkEnd w:id="36"/>
       <w:r>
         <w:t xml:space="preserve">.  </w:t>
@@ -8622,10 +8417,10 @@
                   <v:path o:extrusionok="f" gradientshapeok="t" o:connecttype="rect"/>
                   <o:lock v:ext="edit" aspectratio="t"/>
                 </v:shapetype>
-                <v:shape id="_x0000_i1025" type="#_x0000_t75" style="width:21.75pt;height:21.75pt" o:ole="">
+                <v:shape id="_x0000_i1025" type="#_x0000_t75" style="width:22.1pt;height:22.1pt" o:ole="">
                   <v:imagedata r:id="rId28" o:title=""/>
                 </v:shape>
-                <o:OLEObject Type="Embed" ProgID="PBrush" ShapeID="_x0000_i1025" DrawAspect="Content" ObjectID="_1514797132" r:id="rId29"/>
+                <o:OLEObject Type="Embed" ProgID="PBrush" ShapeID="_x0000_i1025" DrawAspect="Content" ObjectID="_1517651003" r:id="rId29"/>
               </w:object>
             </w:r>
           </w:p>
@@ -8782,7 +8577,7 @@
                 <v:shape id="_x0000_i1026" type="#_x0000_t75" style="width:14.25pt;height:14.25pt" o:ole="">
                   <v:imagedata r:id="rId31" o:title=""/>
                 </v:shape>
-                <o:OLEObject Type="Embed" ProgID="PBrush" ShapeID="_x0000_i1026" DrawAspect="Content" ObjectID="_1514797133" r:id="rId32"/>
+                <o:OLEObject Type="Embed" ProgID="PBrush" ShapeID="_x0000_i1026" DrawAspect="Content" ObjectID="_1517651004" r:id="rId32"/>
               </w:object>
             </w:r>
           </w:p>
@@ -8843,7 +8638,7 @@
                 <v:shape id="_x0000_i1027" type="#_x0000_t75" style="width:14.25pt;height:14.25pt" o:ole="">
                   <v:imagedata r:id="rId33" o:title=""/>
                 </v:shape>
-                <o:OLEObject Type="Embed" ProgID="PBrush" ShapeID="_x0000_i1027" DrawAspect="Content" ObjectID="_1514797134" r:id="rId34"/>
+                <o:OLEObject Type="Embed" ProgID="PBrush" ShapeID="_x0000_i1027" DrawAspect="Content" ObjectID="_1517651005" r:id="rId34"/>
               </w:object>
             </w:r>
           </w:p>
@@ -9026,10 +8821,10 @@
                 <w:color w:val="000000" w:themeColor="text1"/>
               </w:rPr>
               <w:object w:dxaOrig="1140" w:dyaOrig="780" w14:anchorId="7969F42F">
-                <v:shape id="_x0000_i1028" type="#_x0000_t75" style="width:57.75pt;height:36pt" o:ole="">
+                <v:shape id="_x0000_i1028" type="#_x0000_t75" style="width:57.75pt;height:35.65pt" o:ole="">
                   <v:imagedata r:id="rId35" o:title=""/>
                 </v:shape>
-                <o:OLEObject Type="Embed" ProgID="PBrush" ShapeID="_x0000_i1028" DrawAspect="Content" ObjectID="_1514797135" r:id="rId36"/>
+                <o:OLEObject Type="Embed" ProgID="PBrush" ShapeID="_x0000_i1028" DrawAspect="Content" ObjectID="_1517651006" r:id="rId36"/>
               </w:object>
             </w:r>
           </w:p>
@@ -9069,11 +8864,11 @@
       <w:bookmarkStart w:id="40" w:name="_Toc287332007"/>
       <w:bookmarkStart w:id="41" w:name="_Ref428537349"/>
       <w:bookmarkStart w:id="42" w:name="_Toc441051467"/>
-      <w:bookmarkEnd w:id="37"/>
-      <w:bookmarkEnd w:id="38"/>
       <w:bookmarkEnd w:id="28"/>
       <w:bookmarkEnd w:id="29"/>
       <w:bookmarkEnd w:id="30"/>
+      <w:bookmarkEnd w:id="37"/>
+      <w:bookmarkEnd w:id="38"/>
       <w:r>
         <w:t>Terminology</w:t>
       </w:r>
@@ -9984,15 +9779,15 @@
       </w:pPr>
       <w:bookmarkStart w:id="65" w:name="_Ref427252903"/>
       <w:bookmarkStart w:id="66" w:name="_Toc429676494"/>
-      <w:bookmarkStart w:id="67" w:name="_Toc287332011"/>
-      <w:bookmarkStart w:id="68" w:name="_Toc441051469"/>
+      <w:bookmarkStart w:id="67" w:name="_Toc441051469"/>
+      <w:bookmarkStart w:id="68" w:name="_Toc287332011"/>
       <w:r>
         <w:lastRenderedPageBreak/>
         <w:t>Language Modularity</w:t>
       </w:r>
       <w:bookmarkEnd w:id="65"/>
       <w:bookmarkEnd w:id="66"/>
-      <w:bookmarkEnd w:id="68"/>
+      <w:bookmarkEnd w:id="67"/>
     </w:p>
     <w:p>
       <w:pPr>
@@ -10078,10 +9873,7 @@
         <w:spacing w:before="0" w:after="240"/>
       </w:pPr>
       <w:r>
-        <w:t>Each release of the CybOX language includes a particular set of Objects that are part of the release.</w:t>
-      </w:r>
-      <w:r>
-        <w:t xml:space="preserve"> </w:t>
+        <w:t xml:space="preserve">Each release of the CybOX language includes a particular set of Objects that are part of the release. </w:t>
       </w:r>
       <w:r>
         <w:t>There are eighty-eight different Object data models</w:t>
@@ -12303,30 +12095,35 @@
           <w:color w:val="000000"/>
           <w:szCs w:val="20"/>
         </w:rPr>
-        <w:t xml:space="preserve">to define the </w:t>
-      </w:r>
-      <w:r>
-        <w:rPr>
-          <w:color w:val="000000"/>
-          <w:szCs w:val="20"/>
-        </w:rPr>
-        <w:t xml:space="preserve">Windows or </w:t>
-      </w:r>
-      <w:proofErr w:type="gramStart"/>
-      <w:r>
-        <w:rPr>
-          <w:color w:val="000000"/>
-          <w:szCs w:val="20"/>
-        </w:rPr>
-        <w:t>Unix</w:t>
-      </w:r>
-      <w:proofErr w:type="gramEnd"/>
-      <w:r>
-        <w:rPr>
-          <w:color w:val="000000"/>
-          <w:szCs w:val="20"/>
-        </w:rPr>
-        <w:t xml:space="preserve"> operating system specific properties.  Some of the Object data models are very simple (e.g. </w:t>
+        <w:t xml:space="preserve">to define </w:t>
+      </w:r>
+      <w:r>
+        <w:rPr>
+          <w:color w:val="000000"/>
+          <w:szCs w:val="20"/>
+        </w:rPr>
+        <w:t xml:space="preserve">properties specific to the </w:t>
+      </w:r>
+      <w:r>
+        <w:rPr>
+          <w:color w:val="000000"/>
+          <w:szCs w:val="20"/>
+        </w:rPr>
+        <w:t>Windows or Unix operating system</w:t>
+      </w:r>
+      <w:r>
+        <w:rPr>
+          <w:color w:val="000000"/>
+          <w:szCs w:val="20"/>
+        </w:rPr>
+        <w:t>s</w:t>
+      </w:r>
+      <w:r>
+        <w:rPr>
+          <w:color w:val="000000"/>
+          <w:szCs w:val="20"/>
+        </w:rPr>
+        <w:t xml:space="preserve">.  Some of the Object data models are very simple (e.g. </w:t>
       </w:r>
       <w:proofErr w:type="spellStart"/>
       <w:r>
@@ -12342,7 +12139,21 @@
           <w:color w:val="000000"/>
           <w:szCs w:val="20"/>
         </w:rPr>
-        <w:t xml:space="preserve">), containing one or two UML classes or data types. Others are quite complex, encompassing many UML classes (e.g., </w:t>
+        <w:t>), containing one or</w:t>
+      </w:r>
+      <w:r>
+        <w:rPr>
+          <w:color w:val="000000"/>
+          <w:szCs w:val="20"/>
+        </w:rPr>
+        <w:t xml:space="preserve"> two UML classes or data types; o</w:t>
+      </w:r>
+      <w:r>
+        <w:rPr>
+          <w:color w:val="000000"/>
+          <w:szCs w:val="20"/>
+        </w:rPr>
+        <w:t xml:space="preserve">thers are quite complex, encompassing many UML classes (e.g., </w:t>
       </w:r>
       <w:proofErr w:type="spellStart"/>
       <w:r>
@@ -12360,21 +12171,33 @@
         </w:rPr>
         <w:t>).</w:t>
       </w:r>
-    </w:p>
-    <w:p>
-      <w:pPr>
-        <w:spacing w:before="100" w:beforeAutospacing="1" w:after="100" w:afterAutospacing="1"/>
-        <w:rPr>
-          <w:color w:val="000000"/>
-          <w:szCs w:val="20"/>
-        </w:rPr>
-      </w:pPr>
-      <w:r>
-        <w:rPr>
-          <w:color w:val="000000"/>
-          <w:szCs w:val="20"/>
-        </w:rPr>
-        <w:t xml:space="preserve">Each individual Objects data model has a main toplevel class, which is usually named after the UML package name (e.g., the main class in </w:t>
+      <w:r>
+        <w:rPr>
+          <w:color w:val="000000"/>
+          <w:szCs w:val="20"/>
+        </w:rPr>
+        <w:t xml:space="preserve"> </w:t>
+      </w:r>
+      <w:r>
+        <w:rPr>
+          <w:color w:val="000000"/>
+          <w:szCs w:val="20"/>
+        </w:rPr>
+        <w:t>Eac</w:t>
+      </w:r>
+      <w:r>
+        <w:rPr>
+          <w:color w:val="000000"/>
+          <w:szCs w:val="20"/>
+        </w:rPr>
+        <w:t>h individual Object</w:t>
+      </w:r>
+      <w:r>
+        <w:rPr>
+          <w:color w:val="000000"/>
+          <w:szCs w:val="20"/>
+        </w:rPr>
+        <w:t xml:space="preserve"> data model has a main toplevel class, which is usually named after the UML package name (e.g., the main class in </w:t>
       </w:r>
       <w:r>
         <w:rPr>
@@ -12724,58 +12547,31 @@
       <w:r>
         <w:t xml:space="preserve">Figure </w:t>
       </w:r>
-      <w:r>
-        <w:fldChar w:fldCharType="begin"/>
-      </w:r>
-      <w:r>
-        <w:instrText xml:space="preserve"> STYLEREF 1 \s </w:instrText>
-      </w:r>
-      <w:r>
-        <w:fldChar w:fldCharType="separate"/>
-      </w:r>
-      <w:r>
-        <w:rPr>
-          <w:noProof/>
-        </w:rPr>
-        <w:t>2</w:t>
-      </w:r>
-      <w:r>
-        <w:rPr>
-          <w:noProof/>
-        </w:rPr>
-        <w:fldChar w:fldCharType="end"/>
-      </w:r>
+      <w:fldSimple w:instr=" STYLEREF 1 \s ">
+        <w:r>
+          <w:rPr>
+            <w:noProof/>
+          </w:rPr>
+          <w:t>2</w:t>
+        </w:r>
+      </w:fldSimple>
       <w:r>
         <w:noBreakHyphen/>
       </w:r>
-      <w:r>
-        <w:fldChar w:fldCharType="begin"/>
-      </w:r>
-      <w:r>
-        <w:instrText xml:space="preserve"> SEQ Figure \* ARABIC \s 1 </w:instrText>
-      </w:r>
-      <w:r>
-        <w:fldChar w:fldCharType="separate"/>
-      </w:r>
-      <w:r>
-        <w:rPr>
-          <w:noProof/>
-        </w:rPr>
-        <w:t>1</w:t>
-      </w:r>
-      <w:r>
-        <w:rPr>
-          <w:noProof/>
-        </w:rPr>
-        <w:fldChar w:fldCharType="end"/>
-      </w:r>
+      <w:fldSimple w:instr=" SEQ Figure \* ARABIC \s 1 ">
+        <w:r>
+          <w:rPr>
+            <w:noProof/>
+          </w:rPr>
+          <w:t>1</w:t>
+        </w:r>
+      </w:fldSimple>
       <w:bookmarkEnd w:id="78"/>
       <w:r>
         <w:t>.  UML diagram for ObjectType class</w:t>
       </w:r>
     </w:p>
     <w:p>
-      <w:proofErr w:type="gramStart"/>
       <w:r>
         <w:t>The Object data models</w:t>
       </w:r>
@@ -12856,17 +12652,25 @@
         <w:t>t</w:t>
       </w:r>
       <w:r>
-        <w:t xml:space="preserve"> instead are associated with an</w:t>
+        <w:t xml:space="preserve"> instead are </w:t>
+      </w:r>
+      <w:r>
+        <w:t>used in</w:t>
+      </w:r>
+      <w:r>
+        <w:t xml:space="preserve"> an</w:t>
       </w:r>
       <w:r>
         <w:t xml:space="preserve"> </w:t>
       </w:r>
+      <w:proofErr w:type="spellStart"/>
       <w:r>
         <w:rPr>
           <w:rFonts w:ascii="Courier New" w:hAnsi="Courier New" w:cs="Courier New"/>
         </w:rPr>
         <w:t>ObjectType</w:t>
       </w:r>
+      <w:proofErr w:type="spellEnd"/>
       <w:r>
         <w:t xml:space="preserve"> class instance</w:t>
       </w:r>
@@ -12883,11 +12687,13 @@
         <w:t xml:space="preserve"> </w:t>
       </w:r>
       <w:r>
-        <w:t>property.</w:t>
-      </w:r>
-      <w:proofErr w:type="gramEnd"/>
-      <w:r>
-        <w:t xml:space="preserve">  Therefore, they</w:t>
+        <w:t xml:space="preserve">property.  </w:t>
+      </w:r>
+      <w:r>
+        <w:t>Accordingly</w:t>
+      </w:r>
+      <w:r>
+        <w:t>, they</w:t>
       </w:r>
       <w:r>
         <w:t xml:space="preserve"> are </w:t>
@@ -12902,7 +12708,27 @@
         <w:t>ObjectPropertiesType</w:t>
       </w:r>
       <w:r>
-        <w:t xml:space="preserve">, an abstract class.  Notice that only one toplevel instance from one of Objects data models is specified in the </w:t>
+        <w:t xml:space="preserve">, an abstract class.  Notice that only </w:t>
+      </w:r>
+      <w:r>
+        <w:t>a single</w:t>
+      </w:r>
+      <w:r>
+        <w:t xml:space="preserve"> </w:t>
+      </w:r>
+      <w:proofErr w:type="spellStart"/>
+      <w:r>
+        <w:t>toplevel</w:t>
+      </w:r>
+      <w:proofErr w:type="spellEnd"/>
+      <w:r>
+        <w:t xml:space="preserve"> instance from one of </w:t>
+      </w:r>
+      <w:r>
+        <w:t>the Object</w:t>
+      </w:r>
+      <w:r>
+        <w:t xml:space="preserve"> data models is specified in the </w:t>
       </w:r>
       <w:r>
         <w:rPr>
@@ -12911,34 +12737,19 @@
         <w:t>Properties</w:t>
       </w:r>
       <w:r>
-        <w:t xml:space="preserve"> property.  </w:t>
-      </w:r>
-      <w:r>
-        <w:t xml:space="preserve">Properties that contain multiple </w:t>
-      </w:r>
-      <w:r>
-        <w:t xml:space="preserve">values can be </w:t>
-      </w:r>
-      <w:r>
-        <w:t>express</w:t>
-      </w:r>
-      <w:r>
-        <w:t>ed</w:t>
-      </w:r>
-      <w:r>
-        <w:t xml:space="preserve"> by providing them using a delimiter-separated list</w:t>
-      </w:r>
-      <w:r>
-        <w:t xml:space="preserve">. </w:t>
-      </w:r>
-      <w:r>
-        <w:t xml:space="preserve">Other </w:t>
+        <w:t xml:space="preserve"> property. </w:t>
+      </w:r>
+      <w:r>
+        <w:t xml:space="preserve"> Instances of other</w:t>
+      </w:r>
+      <w:r>
+        <w:t xml:space="preserve"> </w:t>
       </w:r>
       <w:r>
         <w:t xml:space="preserve">Objects </w:t>
       </w:r>
       <w:r>
-        <w:t xml:space="preserve">instances can be referred to via the </w:t>
+        <w:t xml:space="preserve">can be referred to via the </w:t>
       </w:r>
       <w:r>
         <w:rPr>
@@ -12952,8 +12763,48 @@
     </w:p>
     <w:p>
       <w:r>
-        <w:lastRenderedPageBreak/>
-        <w:t>Once the Objects data model is selected for an ObjectType instance, its properties can be selected.  There are four different kinds of properties that can be populated:</w:t>
+        <w:t xml:space="preserve">Once the Object data model to be used in </w:t>
+      </w:r>
+      <w:r>
+        <w:t xml:space="preserve">an </w:t>
+      </w:r>
+      <w:proofErr w:type="spellStart"/>
+      <w:r>
+        <w:t>ObjectType</w:t>
+      </w:r>
+      <w:proofErr w:type="spellEnd"/>
+      <w:r>
+        <w:t xml:space="preserve"> instance</w:t>
+      </w:r>
+      <w:r>
+        <w:t xml:space="preserve"> is selected</w:t>
+      </w:r>
+      <w:r>
+        <w:t xml:space="preserve">, its properties can be </w:t>
+      </w:r>
+      <w:r>
+        <w:t>assigned values</w:t>
+      </w:r>
+      <w:r>
+        <w:t xml:space="preserve">.  </w:t>
+      </w:r>
+      <w:r>
+        <w:t xml:space="preserve">Such Object properties </w:t>
+      </w:r>
+      <w:r>
+        <w:t>are based on</w:t>
+      </w:r>
+      <w:r>
+        <w:t xml:space="preserve"> one of</w:t>
+      </w:r>
+      <w:r>
+        <w:t xml:space="preserve"> four different kinds </w:t>
+      </w:r>
+      <w:r>
+        <w:t xml:space="preserve">of </w:t>
+      </w:r>
+      <w:r>
+        <w:t>property types:</w:t>
       </w:r>
     </w:p>
     <w:p>
@@ -13029,6 +12880,7 @@
           <w:sz w:val="20"/>
           <w:szCs w:val="20"/>
         </w:rPr>
+        <w:lastRenderedPageBreak/>
         <w:t xml:space="preserve">Other classes defined in the </w:t>
       </w:r>
       <w:r>
@@ -13045,7 +12897,15 @@
           <w:sz w:val="20"/>
           <w:szCs w:val="20"/>
         </w:rPr>
-        <w:t>Objects domain model</w:t>
+        <w:t>Object</w:t>
+      </w:r>
+      <w:r>
+        <w:rPr>
+          <w:rFonts w:ascii="Arial" w:hAnsi="Arial" w:cs="Arial"/>
+          <w:sz w:val="20"/>
+          <w:szCs w:val="20"/>
+        </w:rPr>
+        <w:t xml:space="preserve"> domain model</w:t>
       </w:r>
     </w:p>
     <w:p>
@@ -13067,12 +12927,34 @@
           <w:sz w:val="20"/>
           <w:szCs w:val="20"/>
         </w:rPr>
-        <w:t>Other toplevel classes from other Objects domain models.</w:t>
-      </w:r>
-    </w:p>
-    <w:p>
-      <w:r>
-        <w:t>The following figures illustrates an example.</w:t>
+        <w:t>Other topl</w:t>
+      </w:r>
+      <w:r>
+        <w:rPr>
+          <w:rFonts w:ascii="Arial" w:hAnsi="Arial" w:cs="Arial"/>
+          <w:sz w:val="20"/>
+          <w:szCs w:val="20"/>
+        </w:rPr>
+        <w:t xml:space="preserve">evel classes from other Object </w:t>
+      </w:r>
+      <w:r>
+        <w:rPr>
+          <w:rFonts w:ascii="Arial" w:hAnsi="Arial" w:cs="Arial"/>
+          <w:sz w:val="20"/>
+          <w:szCs w:val="20"/>
+        </w:rPr>
+        <w:t>domain models.</w:t>
+      </w:r>
+    </w:p>
+    <w:p>
+      <w:r>
+        <w:t xml:space="preserve">The following figures </w:t>
+      </w:r>
+      <w:r>
+        <w:t>provide</w:t>
+      </w:r>
+      <w:r>
+        <w:t xml:space="preserve"> an example.</w:t>
       </w:r>
     </w:p>
     <w:p>
@@ -13129,51 +13011,25 @@
       <w:r>
         <w:t xml:space="preserve">Figure </w:t>
       </w:r>
-      <w:r>
-        <w:fldChar w:fldCharType="begin"/>
-      </w:r>
-      <w:r>
-        <w:instrText xml:space="preserve"> STYLEREF 1 \s </w:instrText>
-      </w:r>
-      <w:r>
-        <w:fldChar w:fldCharType="separate"/>
-      </w:r>
-      <w:r>
-        <w:rPr>
-          <w:noProof/>
-        </w:rPr>
-        <w:t>2</w:t>
-      </w:r>
-      <w:r>
-        <w:rPr>
-          <w:noProof/>
-        </w:rPr>
-        <w:fldChar w:fldCharType="end"/>
-      </w:r>
+      <w:fldSimple w:instr=" STYLEREF 1 \s ">
+        <w:r>
+          <w:rPr>
+            <w:noProof/>
+          </w:rPr>
+          <w:t>2</w:t>
+        </w:r>
+      </w:fldSimple>
       <w:r>
         <w:noBreakHyphen/>
       </w:r>
-      <w:r>
-        <w:fldChar w:fldCharType="begin"/>
-      </w:r>
-      <w:r>
-        <w:instrText xml:space="preserve"> SEQ Figure \* ARABIC \s 1 </w:instrText>
-      </w:r>
-      <w:r>
-        <w:fldChar w:fldCharType="separate"/>
-      </w:r>
-      <w:r>
-        <w:rPr>
-          <w:noProof/>
-        </w:rPr>
-        <w:t>2</w:t>
-      </w:r>
-      <w:r>
-        <w:rPr>
-          <w:noProof/>
-        </w:rPr>
-        <w:fldChar w:fldCharType="end"/>
-      </w:r>
+      <w:fldSimple w:instr=" SEQ Figure \* ARABIC \s 1 ">
+        <w:r>
+          <w:rPr>
+            <w:noProof/>
+          </w:rPr>
+          <w:t>2</w:t>
+        </w:r>
+      </w:fldSimple>
       <w:bookmarkEnd w:id="79"/>
       <w:r>
         <w:t xml:space="preserve">. Toplevel class of </w:t>
@@ -13194,16 +13050,17 @@
       </w:r>
     </w:p>
     <w:p>
-      <w:proofErr w:type="gramStart"/>
       <w:r>
         <w:t xml:space="preserve">The </w:t>
       </w:r>
+      <w:proofErr w:type="spellStart"/>
       <w:r>
         <w:rPr>
           <w:rFonts w:ascii="Courier New" w:hAnsi="Courier New" w:cs="Courier New"/>
         </w:rPr>
         <w:t>EmailMessageObjectType</w:t>
       </w:r>
+      <w:proofErr w:type="spellEnd"/>
       <w:r>
         <w:t xml:space="preserve"> </w:t>
       </w:r>
@@ -13213,21 +13070,25 @@
       <w:r>
         <w:t xml:space="preserve">extends the </w:t>
       </w:r>
+      <w:proofErr w:type="spellStart"/>
       <w:r>
         <w:rPr>
           <w:rFonts w:ascii="Courier New" w:hAnsi="Courier New" w:cs="Courier New"/>
         </w:rPr>
         <w:t>ObjectPropertiesType</w:t>
       </w:r>
+      <w:proofErr w:type="spellEnd"/>
       <w:r>
         <w:t xml:space="preserve">, and therefore can be used in the </w:t>
       </w:r>
+      <w:proofErr w:type="spellStart"/>
       <w:r>
         <w:rPr>
           <w:rFonts w:ascii="Courier New" w:hAnsi="Courier New" w:cs="Courier New"/>
         </w:rPr>
         <w:t>ObjectType</w:t>
       </w:r>
+      <w:proofErr w:type="spellEnd"/>
       <w:r>
         <w:t xml:space="preserve"> class</w:t>
       </w:r>
@@ -13253,13 +13114,13 @@
           <w:b/>
           <w:color w:val="0000EE"/>
         </w:rPr>
+        <w:instrText xml:space="preserve"> \* MERGEFORMAT </w:instrText>
       </w:r>
       <w:r>
         <w:rPr>
           <w:b/>
           <w:color w:val="0000EE"/>
         </w:rPr>
-        <w:instrText xml:space="preserve"> \* MERGEFORMAT </w:instrText>
       </w:r>
       <w:r>
         <w:rPr>
@@ -13309,11 +13170,7 @@
         <w:t>)</w:t>
       </w:r>
       <w:r>
-        <w:t>.</w:t>
-      </w:r>
-      <w:proofErr w:type="gramEnd"/>
-      <w:r>
-        <w:t xml:space="preserve">  The properties of </w:t>
+        <w:t xml:space="preserve">.  The properties of </w:t>
       </w:r>
       <w:r>
         <w:rPr>
@@ -13328,14 +13185,22 @@
         <w:t>use</w:t>
       </w:r>
       <w:r>
-        <w:t xml:space="preserve"> other classes from the same UML package and </w:t>
-      </w:r>
+        <w:t xml:space="preserve"> other classes from the same UML package </w:t>
+      </w:r>
+      <w:r>
+        <w:t>as well as</w:t>
+      </w:r>
+      <w:r>
+        <w:t xml:space="preserve"> </w:t>
+      </w:r>
+      <w:proofErr w:type="spellStart"/>
       <w:r>
         <w:rPr>
           <w:rFonts w:ascii="Courier New" w:hAnsi="Courier New" w:cs="Courier New"/>
         </w:rPr>
         <w:t>StringObjectPropertyType</w:t>
       </w:r>
+      <w:proofErr w:type="spellEnd"/>
       <w:r>
         <w:t xml:space="preserve">, an extension of </w:t>
       </w:r>
@@ -13404,51 +13269,25 @@
       <w:r>
         <w:t xml:space="preserve">Figure </w:t>
       </w:r>
-      <w:r>
-        <w:fldChar w:fldCharType="begin"/>
-      </w:r>
-      <w:r>
-        <w:instrText xml:space="preserve"> STYLEREF 1 \s </w:instrText>
-      </w:r>
-      <w:r>
-        <w:fldChar w:fldCharType="separate"/>
-      </w:r>
-      <w:r>
-        <w:rPr>
-          <w:noProof/>
-        </w:rPr>
-        <w:t>2</w:t>
-      </w:r>
-      <w:r>
-        <w:rPr>
-          <w:noProof/>
-        </w:rPr>
-        <w:fldChar w:fldCharType="end"/>
-      </w:r>
+      <w:fldSimple w:instr=" STYLEREF 1 \s ">
+        <w:r>
+          <w:rPr>
+            <w:noProof/>
+          </w:rPr>
+          <w:t>2</w:t>
+        </w:r>
+      </w:fldSimple>
       <w:r>
         <w:noBreakHyphen/>
       </w:r>
-      <w:r>
-        <w:fldChar w:fldCharType="begin"/>
-      </w:r>
-      <w:r>
-        <w:instrText xml:space="preserve"> SEQ Figure \* ARABIC \s 1 </w:instrText>
-      </w:r>
-      <w:r>
-        <w:fldChar w:fldCharType="separate"/>
-      </w:r>
-      <w:r>
-        <w:rPr>
-          <w:noProof/>
-        </w:rPr>
-        <w:t>3</w:t>
-      </w:r>
-      <w:r>
-        <w:rPr>
-          <w:noProof/>
-        </w:rPr>
-        <w:fldChar w:fldCharType="end"/>
-      </w:r>
+      <w:fldSimple w:instr=" SEQ Figure \* ARABIC \s 1 ">
+        <w:r>
+          <w:rPr>
+            <w:noProof/>
+          </w:rPr>
+          <w:t>3</w:t>
+        </w:r>
+      </w:fldSimple>
       <w:bookmarkEnd w:id="80"/>
       <w:r>
         <w:t>. Details of other classes</w:t>
@@ -13475,12 +13314,14 @@
       <w:r>
         <w:t xml:space="preserve">the </w:t>
       </w:r>
+      <w:proofErr w:type="spellStart"/>
       <w:r>
         <w:rPr>
           <w:rFonts w:ascii="Courier New" w:hAnsi="Courier New" w:cs="Courier New"/>
         </w:rPr>
         <w:t>EmailHeaderType</w:t>
       </w:r>
+      <w:proofErr w:type="spellEnd"/>
       <w:r>
         <w:t xml:space="preserve"> class</w:t>
       </w:r>
@@ -13506,13 +13347,13 @@
           <w:b/>
           <w:color w:val="0000EE"/>
         </w:rPr>
+        <w:instrText xml:space="preserve"> \* MERGEFORMAT </w:instrText>
       </w:r>
       <w:r>
         <w:rPr>
           <w:b/>
           <w:color w:val="0000EE"/>
         </w:rPr>
-        <w:instrText xml:space="preserve"> \* MERGEFORMAT </w:instrText>
       </w:r>
       <w:r>
         <w:rPr>
@@ -13565,7 +13406,19 @@
         <w:t>,</w:t>
       </w:r>
       <w:r>
-        <w:t xml:space="preserve"> in addition to properties of data types extended from the </w:t>
+        <w:t xml:space="preserve"> </w:t>
+      </w:r>
+      <w:r>
+        <w:t xml:space="preserve">one can see that </w:t>
+      </w:r>
+      <w:r>
+        <w:t xml:space="preserve">in addition to </w:t>
+      </w:r>
+      <w:r>
+        <w:t>data type-based properties</w:t>
+      </w:r>
+      <w:r>
+        <w:t xml:space="preserve"> extended from the </w:t>
       </w:r>
       <w:proofErr w:type="spellStart"/>
       <w:r>
@@ -13576,14 +13429,51 @@
       </w:r>
       <w:proofErr w:type="spellEnd"/>
       <w:r>
-        <w:t xml:space="preserve"> class it also makes use of a class from another Objects domain model (</w:t>
-      </w:r>
+        <w:t xml:space="preserve"> class </w:t>
+      </w:r>
+      <w:r>
+        <w:t xml:space="preserve">(e.g., </w:t>
+      </w:r>
+      <w:proofErr w:type="spellStart"/>
       <w:r>
         <w:rPr>
           <w:rFonts w:ascii="Courier New" w:hAnsi="Courier New" w:cs="Courier New"/>
         </w:rPr>
+        <w:t>Integer</w:t>
+      </w:r>
+      <w:r>
+        <w:rPr>
+          <w:rFonts w:ascii="Courier New" w:hAnsi="Courier New" w:cs="Courier New"/>
+        </w:rPr>
+        <w:t>ObjectPropertyType</w:t>
+      </w:r>
+      <w:proofErr w:type="spellEnd"/>
+      <w:r>
+        <w:t xml:space="preserve">) </w:t>
+      </w:r>
+      <w:r>
+        <w:t xml:space="preserve">it also makes use of a class from </w:t>
+      </w:r>
+      <w:r>
+        <w:t xml:space="preserve">the domain model of </w:t>
+      </w:r>
+      <w:r>
+        <w:t>another Obje</w:t>
+      </w:r>
+      <w:r>
+        <w:t xml:space="preserve">ct </w:t>
+      </w:r>
+      <w:r>
+        <w:t>(</w:t>
+      </w:r>
+      <w:proofErr w:type="spellStart"/>
+      <w:r>
+        <w:rPr>
+          <w:rFonts w:ascii="Courier New" w:hAnsi="Courier New" w:cs="Courier New"/>
+        </w:rPr>
         <w:t>AddressObjectType</w:t>
       </w:r>
+      <w:proofErr w:type="spellEnd"/>
       <w:r>
         <w:t xml:space="preserve">).  Notice that </w:t>
       </w:r>
@@ -13721,51 +13611,25 @@
       <w:r>
         <w:t xml:space="preserve">Figure </w:t>
       </w:r>
-      <w:r>
-        <w:fldChar w:fldCharType="begin"/>
-      </w:r>
-      <w:r>
-        <w:instrText xml:space="preserve"> STYLEREF 1 \s </w:instrText>
-      </w:r>
-      <w:r>
-        <w:fldChar w:fldCharType="separate"/>
-      </w:r>
-      <w:r>
-        <w:rPr>
-          <w:noProof/>
-        </w:rPr>
-        <w:t>2</w:t>
-      </w:r>
-      <w:r>
-        <w:rPr>
-          <w:noProof/>
-        </w:rPr>
-        <w:fldChar w:fldCharType="end"/>
-      </w:r>
+      <w:fldSimple w:instr=" STYLEREF 1 \s ">
+        <w:r>
+          <w:rPr>
+            <w:noProof/>
+          </w:rPr>
+          <w:t>2</w:t>
+        </w:r>
+      </w:fldSimple>
       <w:r>
         <w:noBreakHyphen/>
       </w:r>
-      <w:r>
-        <w:fldChar w:fldCharType="begin"/>
-      </w:r>
-      <w:r>
-        <w:instrText xml:space="preserve"> SEQ Figure \* ARABIC \s 1 </w:instrText>
-      </w:r>
-      <w:r>
-        <w:fldChar w:fldCharType="separate"/>
-      </w:r>
-      <w:r>
-        <w:rPr>
-          <w:noProof/>
-        </w:rPr>
-        <w:t>4</w:t>
-      </w:r>
-      <w:r>
-        <w:rPr>
-          <w:noProof/>
-        </w:rPr>
-        <w:fldChar w:fldCharType="end"/>
-      </w:r>
+      <w:fldSimple w:instr=" SEQ Figure \* ARABIC \s 1 ">
+        <w:r>
+          <w:rPr>
+            <w:noProof/>
+          </w:rPr>
+          <w:t>4</w:t>
+        </w:r>
+      </w:fldSimple>
       <w:bookmarkEnd w:id="81"/>
       <w:r>
         <w:t xml:space="preserve">. UML diagram of the </w:t>
@@ -13784,6 +13648,7 @@
       <w:r>
         <w:t xml:space="preserve">Use of UML data types that extend from </w:t>
       </w:r>
+      <w:proofErr w:type="spellStart"/>
       <w:r>
         <w:rPr>
           <w:rFonts w:ascii="Courier New" w:hAnsi="Courier New" w:cs="Courier New"/>
@@ -13796,6 +13661,7 @@
         </w:rPr>
         <w:t>bjectPropertyType</w:t>
       </w:r>
+      <w:proofErr w:type="spellEnd"/>
       <w:r>
         <w:t xml:space="preserve"> enables a producer of content to include much more detail about the value of an Object’s property</w:t>
       </w:r>
@@ -13821,13 +13687,13 @@
           <w:b/>
           <w:color w:val="0000EE"/>
         </w:rPr>
+        <w:instrText xml:space="preserve"> \* MERGEFORMAT </w:instrText>
       </w:r>
       <w:r>
         <w:rPr>
           <w:b/>
           <w:color w:val="0000EE"/>
         </w:rPr>
-        <w:instrText xml:space="preserve"> \* MERGEFORMAT </w:instrText>
       </w:r>
       <w:r>
         <w:rPr>
@@ -13924,12 +13790,26 @@
       <w:r>
         <w:t xml:space="preserve"> to describe the </w:t>
       </w:r>
+      <w:proofErr w:type="spellStart"/>
       <w:r>
         <w:rPr>
           <w:rFonts w:ascii="Courier New" w:hAnsi="Courier New" w:cs="Courier New"/>
         </w:rPr>
-        <w:t>FileName</w:t>
-      </w:r>
+        <w:t>File</w:t>
+      </w:r>
+      <w:r>
+        <w:rPr>
+          <w:rFonts w:ascii="Courier New" w:hAnsi="Courier New" w:cs="Courier New"/>
+        </w:rPr>
+        <w:t>_</w:t>
+      </w:r>
+      <w:r>
+        <w:rPr>
+          <w:rFonts w:ascii="Courier New" w:hAnsi="Courier New" w:cs="Courier New"/>
+        </w:rPr>
+        <w:t>Name</w:t>
+      </w:r>
+      <w:proofErr w:type="spellEnd"/>
       <w:r>
         <w:t xml:space="preserve"> property of a File Object, one might want to include that the observed encoding of the string is “windows-1251”.</w:t>
       </w:r>
@@ -14035,31 +13915,65 @@
         <w:rPr>
           <w:rFonts w:cs="Arial"/>
         </w:rPr>
-        <w:t xml:space="preserve">In general, properties from </w:t>
-      </w:r>
+        <w:t>Accordingly, it follows that</w:t>
+      </w:r>
+      <w:r>
+        <w:rPr>
+          <w:rFonts w:cs="Arial"/>
+        </w:rPr>
+        <w:t xml:space="preserve"> properties from </w:t>
+      </w:r>
+      <w:proofErr w:type="spellStart"/>
       <w:r>
         <w:rPr>
           <w:rFonts w:ascii="Courier New" w:hAnsi="Courier New" w:cs="Courier New"/>
         </w:rPr>
         <w:t>BaseObjectPropertyGroup</w:t>
       </w:r>
+      <w:proofErr w:type="spellEnd"/>
       <w:r>
         <w:rPr>
           <w:rFonts w:cs="Arial"/>
         </w:rPr>
-        <w:t xml:space="preserve"> are used when specifying an actual observation and properties from </w:t>
-      </w:r>
+        <w:t xml:space="preserve"> are used</w:t>
+      </w:r>
+      <w:r>
+        <w:rPr>
+          <w:rFonts w:cs="Arial"/>
+        </w:rPr>
+        <w:t xml:space="preserve"> only</w:t>
+      </w:r>
+      <w:r>
+        <w:rPr>
+          <w:rFonts w:cs="Arial"/>
+        </w:rPr>
+        <w:t xml:space="preserve"> when specifying an actual observation and properties from </w:t>
+      </w:r>
+      <w:proofErr w:type="spellStart"/>
       <w:r>
         <w:rPr>
           <w:rFonts w:ascii="Courier New" w:hAnsi="Courier New" w:cs="Courier New"/>
         </w:rPr>
         <w:t>PatternFieldGroup</w:t>
       </w:r>
+      <w:proofErr w:type="spellEnd"/>
       <w:r>
         <w:rPr>
           <w:rFonts w:cs="Arial"/>
         </w:rPr>
-        <w:t xml:space="preserve"> are used when specifying an observable pattern.</w:t>
+        <w:t xml:space="preserve"> are used </w:t>
+      </w:r>
+      <w:r>
+        <w:rPr>
+          <w:rFonts w:cs="Arial"/>
+        </w:rPr>
+        <w:t xml:space="preserve">only </w:t>
+      </w:r>
+      <w:r>
+        <w:rPr>
+          <w:rFonts w:cs="Arial"/>
+        </w:rPr>
+        <w:t>when specifying an observable pattern.</w:t>
       </w:r>
     </w:p>
     <w:p>
@@ -14146,6 +14060,9 @@
         <w:t>extensions for leveraging constituent data models</w:t>
       </w:r>
       <w:r>
+        <w:t xml:space="preserve"> such as the</w:t>
+      </w:r>
+      <w:r>
         <w:t xml:space="preserve"> </w:t>
       </w:r>
       <w:r>
@@ -14189,6 +14106,7 @@
         <w:r>
           <w:rPr>
             <w:rStyle w:val="Hyperlink"/>
+            <w:b/>
           </w:rPr>
           <w:t>[CIQ]</w:t>
         </w:r>
@@ -14205,26 +14123,49 @@
         <w:t xml:space="preserve">Please see </w:t>
       </w:r>
       <w:hyperlink w:anchor="AdditionalArtifacts" w:history="1">
+        <w:proofErr w:type="spellStart"/>
         <w:r>
           <w:rPr>
             <w:rStyle w:val="Hyperlink"/>
             <w:i/>
           </w:rPr>
-          <w:t>CybOX Version 2.1.1 Part 4</w:t>
-        </w:r>
+          <w:t>CybOX</w:t>
+        </w:r>
+        <w:proofErr w:type="spellEnd"/>
         <w:r>
           <w:rPr>
             <w:rStyle w:val="Hyperlink"/>
             <w:i/>
           </w:rPr>
-          <w:t xml:space="preserve">: </w:t>
+          <w:t xml:space="preserve"> Version 2.1.1 Part 4</w:t>
         </w:r>
         <w:r>
           <w:rPr>
             <w:rStyle w:val="Hyperlink"/>
             <w:i/>
           </w:rPr>
-          <w:t xml:space="preserve">Default </w:t>
+          <w:t xml:space="preserve">: </w:t>
+        </w:r>
+        <w:r>
+          <w:rPr>
+            <w:rStyle w:val="Hyperlink"/>
+            <w:i/>
+          </w:rPr>
+          <w:t>Def</w:t>
+        </w:r>
+        <w:r>
+          <w:rPr>
+            <w:rStyle w:val="Hyperlink"/>
+            <w:i/>
+          </w:rPr>
+          <w:t>a</w:t>
+        </w:r>
+        <w:r>
+          <w:rPr>
+            <w:rStyle w:val="Hyperlink"/>
+            <w:i/>
+          </w:rPr>
+          <w:t xml:space="preserve">ult </w:t>
         </w:r>
         <w:r>
           <w:rPr>
@@ -14258,6 +14199,7 @@
       <w:bookmarkStart w:id="88" w:name="_Toc429676509"/>
       <w:bookmarkStart w:id="89" w:name="_Toc441051475"/>
       <w:r>
+        <w:lastRenderedPageBreak/>
         <w:t>Default Vocabularies</w:t>
       </w:r>
       <w:bookmarkEnd w:id="86"/>
@@ -14288,11 +14230,7 @@
         <w:t xml:space="preserve">everaging </w:t>
       </w:r>
       <w:r>
-        <w:t xml:space="preserve">a default vocabulary class </w:t>
-      </w:r>
-      <w:r>
-        <w:lastRenderedPageBreak/>
-        <w:t xml:space="preserve">defined within </w:t>
+        <w:t xml:space="preserve">a default vocabulary class defined within </w:t>
       </w:r>
       <w:r>
         <w:t>CybOX</w:t>
@@ -14394,7 +14332,21 @@
         <w:t xml:space="preserve">basic </w:t>
       </w:r>
       <w:r>
-        <w:t xml:space="preserve">UML data types used CybOX.  As stated in the </w:t>
+        <w:t>UML data types used</w:t>
+      </w:r>
+      <w:r>
+        <w:t xml:space="preserve"> in</w:t>
+      </w:r>
+      <w:r>
+        <w:t xml:space="preserve"> </w:t>
+      </w:r>
+      <w:proofErr w:type="spellStart"/>
+      <w:r>
+        <w:t>CybOX</w:t>
+      </w:r>
+      <w:proofErr w:type="spellEnd"/>
+      <w:r>
+        <w:t xml:space="preserve">.  As stated in the </w:t>
       </w:r>
       <w:hyperlink w:anchor="UML241" w:history="1">
         <w:r>
@@ -14631,37 +14583,66 @@
       <w:r>
         <w:t xml:space="preserve">specializations of </w:t>
       </w:r>
+      <w:proofErr w:type="spellStart"/>
       <w:r>
         <w:rPr>
           <w:rFonts w:ascii="Courier New" w:hAnsi="Courier New" w:cs="Courier New"/>
         </w:rPr>
         <w:t>BaseObjectPropertyType</w:t>
       </w:r>
-      <w:r>
-        <w:t xml:space="preserve"> (e.g. </w:t>
-      </w:r>
+      <w:proofErr w:type="spellEnd"/>
+      <w:r>
+        <w:t xml:space="preserve"> (e.g.</w:t>
+      </w:r>
+      <w:r>
+        <w:t>,</w:t>
+      </w:r>
+      <w:r>
+        <w:t xml:space="preserve"> </w:t>
+      </w:r>
+      <w:proofErr w:type="spellStart"/>
       <w:r>
         <w:rPr>
           <w:rFonts w:ascii="Courier New" w:hAnsi="Courier New" w:cs="Courier New"/>
         </w:rPr>
         <w:t>StringObjectPropertyType</w:t>
       </w:r>
+      <w:proofErr w:type="spellEnd"/>
       <w:r>
         <w:t xml:space="preserve">, </w:t>
       </w:r>
+      <w:proofErr w:type="spellStart"/>
       <w:r>
         <w:rPr>
           <w:rFonts w:ascii="Courier New" w:hAnsi="Courier New" w:cs="Courier New"/>
         </w:rPr>
         <w:t>HexBinaryObjectPropertyType</w:t>
       </w:r>
-      <w:r>
-        <w:t xml:space="preserve">).  The latter data types permits the use of properties from </w:t>
-      </w:r>
+      <w:proofErr w:type="spellEnd"/>
       <w:r>
         <w:rPr>
           <w:rFonts w:ascii="Courier New" w:hAnsi="Courier New" w:cs="Courier New"/>
         </w:rPr>
+        <w:t xml:space="preserve">, </w:t>
+      </w:r>
+      <w:r>
+        <w:t>etc.</w:t>
+      </w:r>
+      <w:r>
+        <w:t xml:space="preserve">).  The latter data types </w:t>
+      </w:r>
+      <w:proofErr w:type="gramStart"/>
+      <w:r>
+        <w:t>permits</w:t>
+      </w:r>
+      <w:proofErr w:type="gramEnd"/>
+      <w:r>
+        <w:t xml:space="preserve"> the use of properties from </w:t>
+      </w:r>
+      <w:r>
+        <w:rPr>
+          <w:rFonts w:ascii="Courier New" w:hAnsi="Courier New" w:cs="Courier New"/>
+        </w:rPr>
         <w:t>BaseObjectPropertyGroup</w:t>
       </w:r>
       <w:r>
@@ -14674,18 +14655,23 @@
         <w:t>PatternFieldGroup</w:t>
       </w:r>
       <w:r>
-        <w:t>, which allow for a much richer description of the cyber observables.</w:t>
-      </w:r>
+        <w:t xml:space="preserve">, which allow for a much richer </w:t>
+      </w:r>
+      <w:r>
+        <w:t>characterization</w:t>
+      </w:r>
+      <w:r>
+        <w:t xml:space="preserve"> of cyber observables.</w:t>
+      </w:r>
+      <w:bookmarkStart w:id="94" w:name="_GoBack"/>
+      <w:bookmarkEnd w:id="94"/>
     </w:p>
     <w:p>
       <w:pPr>
         <w:spacing w:after="240"/>
       </w:pPr>
       <w:r>
-        <w:t>Not all data types defined</w:t>
-      </w:r>
-      <w:r>
-        <w:t xml:space="preserve"> in the Basic Data Types data model are used in CybOX.</w:t>
+        <w:t>Not all data types defined in the Basic Data Types data model are used in CybOX.</w:t>
       </w:r>
     </w:p>
     <w:p>
@@ -14696,20 +14682,19 @@
         </w:tabs>
         <w:spacing w:before="360" w:after="60"/>
       </w:pPr>
-      <w:bookmarkStart w:id="94" w:name="_Ref417204726"/>
-      <w:bookmarkStart w:id="95" w:name="_Toc421724793"/>
-      <w:bookmarkStart w:id="96" w:name="_Toc429676511"/>
-      <w:bookmarkStart w:id="97" w:name="_Toc441051477"/>
+      <w:bookmarkStart w:id="95" w:name="_Ref417204726"/>
+      <w:bookmarkStart w:id="96" w:name="_Toc421724793"/>
+      <w:bookmarkStart w:id="97" w:name="_Toc429676511"/>
+      <w:bookmarkStart w:id="98" w:name="_Toc441051477"/>
       <w:r>
         <w:t>Common Basic Data Types</w:t>
       </w:r>
-      <w:bookmarkEnd w:id="94"/>
       <w:bookmarkEnd w:id="95"/>
       <w:bookmarkEnd w:id="96"/>
       <w:bookmarkEnd w:id="97"/>
-    </w:p>
-    <w:p>
-      <w:proofErr w:type="gramStart"/>
+      <w:bookmarkEnd w:id="98"/>
+    </w:p>
+    <w:p>
       <w:r>
         <w:t xml:space="preserve">Common data types, such as </w:t>
       </w:r>
@@ -14803,11 +14788,7 @@
         <w:fldChar w:fldCharType="end"/>
       </w:r>
       <w:r>
-        <w:t>.</w:t>
-      </w:r>
-      <w:proofErr w:type="gramEnd"/>
-      <w:r>
-        <w:t xml:space="preserve">  These definitions are based on the specification of the corresponding data types found in </w:t>
+        <w:t xml:space="preserve">.  These definitions are based on the specification of the corresponding data types found in </w:t>
       </w:r>
       <w:hyperlink w:anchor="W3DT" w:history="1">
         <w:r>
@@ -14829,56 +14810,30 @@
           <w:b/>
         </w:rPr>
       </w:pPr>
-      <w:bookmarkStart w:id="98" w:name="_Ref417202734"/>
+      <w:bookmarkStart w:id="99" w:name="_Ref417202734"/>
       <w:r>
         <w:t xml:space="preserve">Table </w:t>
       </w:r>
-      <w:r>
-        <w:fldChar w:fldCharType="begin"/>
-      </w:r>
-      <w:r>
-        <w:instrText xml:space="preserve"> STYLEREF 1 \s </w:instrText>
-      </w:r>
-      <w:r>
-        <w:fldChar w:fldCharType="separate"/>
-      </w:r>
-      <w:r>
-        <w:rPr>
-          <w:noProof/>
-        </w:rPr>
-        <w:t>3</w:t>
-      </w:r>
-      <w:r>
-        <w:rPr>
-          <w:noProof/>
-        </w:rPr>
-        <w:fldChar w:fldCharType="end"/>
-      </w:r>
+      <w:fldSimple w:instr=" STYLEREF 1 \s ">
+        <w:r>
+          <w:rPr>
+            <w:noProof/>
+          </w:rPr>
+          <w:t>3</w:t>
+        </w:r>
+      </w:fldSimple>
       <w:r>
         <w:noBreakHyphen/>
       </w:r>
-      <w:r>
-        <w:fldChar w:fldCharType="begin"/>
-      </w:r>
-      <w:r>
-        <w:instrText xml:space="preserve"> SEQ Table \* ARABIC \s 1 </w:instrText>
-      </w:r>
-      <w:r>
-        <w:fldChar w:fldCharType="separate"/>
-      </w:r>
-      <w:r>
-        <w:rPr>
-          <w:noProof/>
-        </w:rPr>
-        <w:t>1</w:t>
-      </w:r>
-      <w:r>
-        <w:rPr>
-          <w:noProof/>
-        </w:rPr>
-        <w:fldChar w:fldCharType="end"/>
-      </w:r>
-      <w:bookmarkEnd w:id="98"/>
+      <w:fldSimple w:instr=" SEQ Table \* ARABIC \s 1 ">
+        <w:r>
+          <w:rPr>
+            <w:noProof/>
+          </w:rPr>
+          <w:t>1</w:t>
+        </w:r>
+      </w:fldSimple>
+      <w:bookmarkEnd w:id="99"/>
       <w:r>
         <w:t>.  Common basic data types</w:t>
       </w:r>
@@ -15097,7 +15052,11 @@
               <w:t>Integer</w:t>
             </w:r>
             <w:r>
-              <w:t xml:space="preserve"> data type is a sequence of decimal digits, with perhaps a leading minus sign “-“.  The number of decimal digits allowed is finite, but unbounded.</w:t>
+              <w:t xml:space="preserve"> data type is a sequence of decimal digits, with </w:t>
+            </w:r>
+            <w:r>
+              <w:lastRenderedPageBreak/>
+              <w:t>perhaps a leading minus sign “-“.  The number of decimal digits allowed is finite, but unbounded.</w:t>
             </w:r>
           </w:p>
         </w:tc>
@@ -15187,17 +15146,17 @@
         </w:tabs>
         <w:spacing w:before="360" w:after="60"/>
       </w:pPr>
-      <w:bookmarkStart w:id="99" w:name="_Ref417204737"/>
-      <w:bookmarkStart w:id="100" w:name="_Toc421724794"/>
-      <w:bookmarkStart w:id="101" w:name="_Toc429676512"/>
-      <w:bookmarkStart w:id="102" w:name="_Toc441051478"/>
+      <w:bookmarkStart w:id="100" w:name="_Ref417204737"/>
+      <w:bookmarkStart w:id="101" w:name="_Toc421724794"/>
+      <w:bookmarkStart w:id="102" w:name="_Toc429676512"/>
+      <w:bookmarkStart w:id="103" w:name="_Toc441051478"/>
       <w:r>
         <w:t>Specializations of the BasicString Data Type</w:t>
       </w:r>
-      <w:bookmarkEnd w:id="99"/>
       <w:bookmarkEnd w:id="100"/>
       <w:bookmarkEnd w:id="101"/>
       <w:bookmarkEnd w:id="102"/>
+      <w:bookmarkEnd w:id="103"/>
       <w:r>
         <w:t xml:space="preserve"> </w:t>
       </w:r>
@@ -15297,56 +15256,30 @@
           <w:b/>
         </w:rPr>
       </w:pPr>
-      <w:bookmarkStart w:id="103" w:name="_Ref417204313"/>
+      <w:bookmarkStart w:id="104" w:name="_Ref417204313"/>
       <w:r>
         <w:t xml:space="preserve">Table </w:t>
       </w:r>
-      <w:r>
-        <w:fldChar w:fldCharType="begin"/>
-      </w:r>
-      <w:r>
-        <w:instrText xml:space="preserve"> STYLEREF 1 \s </w:instrText>
-      </w:r>
-      <w:r>
-        <w:fldChar w:fldCharType="separate"/>
-      </w:r>
-      <w:r>
-        <w:rPr>
-          <w:noProof/>
-        </w:rPr>
-        <w:t>3</w:t>
-      </w:r>
-      <w:r>
-        <w:rPr>
-          <w:noProof/>
-        </w:rPr>
-        <w:fldChar w:fldCharType="end"/>
-      </w:r>
+      <w:fldSimple w:instr=" STYLEREF 1 \s ">
+        <w:r>
+          <w:rPr>
+            <w:noProof/>
+          </w:rPr>
+          <w:t>3</w:t>
+        </w:r>
+      </w:fldSimple>
       <w:r>
         <w:noBreakHyphen/>
       </w:r>
-      <w:r>
-        <w:fldChar w:fldCharType="begin"/>
-      </w:r>
-      <w:r>
-        <w:instrText xml:space="preserve"> SEQ Table \* ARABIC \s 1 </w:instrText>
-      </w:r>
-      <w:r>
-        <w:fldChar w:fldCharType="separate"/>
-      </w:r>
-      <w:r>
-        <w:rPr>
-          <w:noProof/>
-        </w:rPr>
-        <w:t>2</w:t>
-      </w:r>
-      <w:r>
-        <w:rPr>
-          <w:noProof/>
-        </w:rPr>
-        <w:fldChar w:fldCharType="end"/>
-      </w:r>
-      <w:bookmarkEnd w:id="103"/>
+      <w:fldSimple w:instr=" SEQ Table \* ARABIC \s 1 ">
+        <w:r>
+          <w:rPr>
+            <w:noProof/>
+          </w:rPr>
+          <w:t>2</w:t>
+        </w:r>
+      </w:fldSimple>
+      <w:bookmarkEnd w:id="104"/>
       <w:r>
         <w:t xml:space="preserve">.  </w:t>
       </w:r>
@@ -16007,7 +15940,11 @@
               <w:t>BasicString</w:t>
             </w:r>
             <w:r>
-              <w:t xml:space="preserve"> data type such that it does not include any double quote characters. This data type captures properties that were attributes in the XML model.</w:t>
+              <w:t xml:space="preserve"> data type such that it does not include any </w:t>
+            </w:r>
+            <w:r>
+              <w:lastRenderedPageBreak/>
+              <w:t>double quote characters. This data type captures properties that were attributes in the XML model.</w:t>
             </w:r>
           </w:p>
         </w:tc>
@@ -16084,16 +16021,16 @@
       <w:pPr>
         <w:pStyle w:val="Heading1"/>
       </w:pPr>
-      <w:bookmarkStart w:id="104" w:name="_Ref427252917"/>
-      <w:bookmarkStart w:id="105" w:name="_Toc429676513"/>
-      <w:bookmarkStart w:id="106" w:name="_Toc441051479"/>
+      <w:bookmarkStart w:id="105" w:name="_Ref427252917"/>
+      <w:bookmarkStart w:id="106" w:name="_Toc429676513"/>
+      <w:bookmarkStart w:id="107" w:name="_Toc441051479"/>
       <w:r>
         <w:lastRenderedPageBreak/>
         <w:t>Data Model Conventions</w:t>
       </w:r>
-      <w:bookmarkEnd w:id="104"/>
       <w:bookmarkEnd w:id="105"/>
       <w:bookmarkEnd w:id="106"/>
+      <w:bookmarkEnd w:id="107"/>
     </w:p>
     <w:p>
       <w:r>
@@ -16175,15 +16112,15 @@
         <w:spacing w:before="360" w:after="60"/>
         <w:ind w:left="720" w:hanging="720"/>
       </w:pPr>
-      <w:bookmarkStart w:id="107" w:name="_Toc421724796"/>
-      <w:bookmarkStart w:id="108" w:name="_Toc429676514"/>
-      <w:bookmarkStart w:id="109" w:name="_Toc441051480"/>
+      <w:bookmarkStart w:id="108" w:name="_Toc421724796"/>
+      <w:bookmarkStart w:id="109" w:name="_Toc429676514"/>
+      <w:bookmarkStart w:id="110" w:name="_Toc441051480"/>
       <w:r>
         <w:t>UML Packages</w:t>
       </w:r>
-      <w:bookmarkEnd w:id="107"/>
       <w:bookmarkEnd w:id="108"/>
       <w:bookmarkEnd w:id="109"/>
+      <w:bookmarkEnd w:id="110"/>
     </w:p>
     <w:p>
       <w:pPr>
@@ -16227,17 +16164,8 @@
           <w:rFonts w:ascii="Courier New" w:hAnsi="Courier New" w:cs="Courier New"/>
           <w:szCs w:val="20"/>
         </w:rPr>
-        <w:t>package_prefix</w:t>
-      </w:r>
-      <w:proofErr w:type="gramStart"/>
-      <w:r>
-        <w:rPr>
-          <w:rFonts w:ascii="Courier New" w:hAnsi="Courier New" w:cs="Courier New"/>
-          <w:szCs w:val="20"/>
-        </w:rPr>
-        <w:t>:class</w:t>
-      </w:r>
-      <w:proofErr w:type="gramEnd"/>
+        <w:t>package_prefix:class</w:t>
+      </w:r>
       <w:r>
         <w:rPr>
           <w:szCs w:val="20"/>
@@ -16341,7 +16269,6 @@
         </w:rPr>
         <w:t xml:space="preserve">packages used throughout the </w:t>
       </w:r>
-      <w:proofErr w:type="gramStart"/>
       <w:r>
         <w:rPr>
           <w:szCs w:val="20"/>
@@ -16352,14 +16279,7 @@
         <w:rPr>
           <w:szCs w:val="20"/>
         </w:rPr>
-        <w:t xml:space="preserve"> data model specification documents</w:t>
-      </w:r>
-      <w:proofErr w:type="gramEnd"/>
-      <w:r>
-        <w:rPr>
-          <w:szCs w:val="20"/>
-        </w:rPr>
-        <w:t>, along with the prefix notation and an example. Descriptions of the packages are provided in Section</w:t>
+        <w:t xml:space="preserve"> data model specification documents, along with the prefix notation and an example. Descriptions of the packages are provided in Section</w:t>
       </w:r>
       <w:r>
         <w:rPr>
@@ -16436,56 +16356,30 @@
           <w:b/>
         </w:rPr>
       </w:pPr>
-      <w:bookmarkStart w:id="110" w:name="_Ref396992627"/>
+      <w:bookmarkStart w:id="111" w:name="_Ref396992627"/>
       <w:r>
         <w:t xml:space="preserve">Table </w:t>
       </w:r>
-      <w:r>
-        <w:fldChar w:fldCharType="begin"/>
-      </w:r>
-      <w:r>
-        <w:instrText xml:space="preserve"> STYLEREF 1 \s </w:instrText>
-      </w:r>
-      <w:r>
-        <w:fldChar w:fldCharType="separate"/>
-      </w:r>
-      <w:r>
-        <w:rPr>
-          <w:noProof/>
-        </w:rPr>
-        <w:t>3</w:t>
-      </w:r>
-      <w:r>
-        <w:rPr>
-          <w:noProof/>
-        </w:rPr>
-        <w:fldChar w:fldCharType="end"/>
-      </w:r>
+      <w:fldSimple w:instr=" STYLEREF 1 \s ">
+        <w:r>
+          <w:rPr>
+            <w:noProof/>
+          </w:rPr>
+          <w:t>3</w:t>
+        </w:r>
+      </w:fldSimple>
       <w:r>
         <w:noBreakHyphen/>
       </w:r>
-      <w:r>
-        <w:fldChar w:fldCharType="begin"/>
-      </w:r>
-      <w:r>
-        <w:instrText xml:space="preserve"> SEQ Table \* ARABIC \s 1 </w:instrText>
-      </w:r>
-      <w:r>
-        <w:fldChar w:fldCharType="separate"/>
-      </w:r>
-      <w:r>
-        <w:rPr>
-          <w:noProof/>
-        </w:rPr>
-        <w:t>1</w:t>
-      </w:r>
-      <w:r>
-        <w:rPr>
-          <w:noProof/>
-        </w:rPr>
-        <w:fldChar w:fldCharType="end"/>
-      </w:r>
-      <w:bookmarkEnd w:id="110"/>
+      <w:fldSimple w:instr=" SEQ Table \* ARABIC \s 1 ">
+        <w:r>
+          <w:rPr>
+            <w:noProof/>
+          </w:rPr>
+          <w:t>1</w:t>
+        </w:r>
+      </w:fldSimple>
+      <w:bookmarkEnd w:id="111"/>
       <w:r>
         <w:t xml:space="preserve">.  </w:t>
       </w:r>
@@ -16684,19 +16578,7 @@
               <w:t xml:space="preserve">defines </w:t>
             </w:r>
             <w:r>
-              <w:t xml:space="preserve">the main classes of </w:t>
-            </w:r>
-            <w:r>
-              <w:t xml:space="preserve">the </w:t>
-            </w:r>
-            <w:r>
-              <w:t>CybOX</w:t>
-            </w:r>
-            <w:r>
-              <w:t xml:space="preserve"> data model</w:t>
-            </w:r>
-            <w:r>
-              <w:t>, such as ActionType, EventType, ObservableType and ObjectType</w:t>
+              <w:t>the main classes of the CybOX data model, such as ActionType, EventType, ObservableType and ObjectType</w:t>
             </w:r>
             <w:r>
               <w:t>.</w:t>
@@ -17683,16 +17565,16 @@
         <w:spacing w:before="360" w:after="60"/>
         <w:ind w:left="720" w:hanging="720"/>
       </w:pPr>
-      <w:bookmarkStart w:id="111" w:name="_Toc421724797"/>
-      <w:bookmarkStart w:id="112" w:name="_Toc429676515"/>
-      <w:bookmarkStart w:id="113" w:name="_Toc441051481"/>
+      <w:bookmarkStart w:id="112" w:name="_Toc421724797"/>
+      <w:bookmarkStart w:id="113" w:name="_Toc429676515"/>
+      <w:bookmarkStart w:id="114" w:name="_Toc441051481"/>
       <w:r>
         <w:lastRenderedPageBreak/>
         <w:t>Naming Conventions</w:t>
       </w:r>
-      <w:bookmarkEnd w:id="111"/>
       <w:bookmarkEnd w:id="112"/>
       <w:bookmarkEnd w:id="113"/>
+      <w:bookmarkEnd w:id="114"/>
     </w:p>
     <w:p>
       <w:pPr>
@@ -17783,56 +17665,30 @@
           <w:b/>
         </w:rPr>
       </w:pPr>
-      <w:bookmarkStart w:id="114" w:name="_Ref404253845"/>
+      <w:bookmarkStart w:id="115" w:name="_Ref404253845"/>
       <w:r>
         <w:t xml:space="preserve">Table </w:t>
       </w:r>
-      <w:r>
-        <w:fldChar w:fldCharType="begin"/>
-      </w:r>
-      <w:r>
-        <w:instrText xml:space="preserve"> STYLEREF 1 \s </w:instrText>
-      </w:r>
-      <w:r>
-        <w:fldChar w:fldCharType="separate"/>
-      </w:r>
-      <w:r>
-        <w:rPr>
-          <w:noProof/>
-        </w:rPr>
-        <w:t>3</w:t>
-      </w:r>
-      <w:r>
-        <w:rPr>
-          <w:noProof/>
-        </w:rPr>
-        <w:fldChar w:fldCharType="end"/>
-      </w:r>
+      <w:fldSimple w:instr=" STYLEREF 1 \s ">
+        <w:r>
+          <w:rPr>
+            <w:noProof/>
+          </w:rPr>
+          <w:t>3</w:t>
+        </w:r>
+      </w:fldSimple>
       <w:r>
         <w:noBreakHyphen/>
       </w:r>
-      <w:r>
-        <w:fldChar w:fldCharType="begin"/>
-      </w:r>
-      <w:r>
-        <w:instrText xml:space="preserve"> SEQ Table \* ARABIC \s 1 </w:instrText>
-      </w:r>
-      <w:r>
-        <w:fldChar w:fldCharType="separate"/>
-      </w:r>
-      <w:r>
-        <w:rPr>
-          <w:noProof/>
-        </w:rPr>
-        <w:t>2</w:t>
-      </w:r>
-      <w:r>
-        <w:rPr>
-          <w:noProof/>
-        </w:rPr>
-        <w:fldChar w:fldCharType="end"/>
-      </w:r>
-      <w:bookmarkEnd w:id="114"/>
+      <w:fldSimple w:instr=" SEQ Table \* ARABIC \s 1 ">
+        <w:r>
+          <w:rPr>
+            <w:noProof/>
+          </w:rPr>
+          <w:t>2</w:t>
+        </w:r>
+      </w:fldSimple>
+      <w:bookmarkEnd w:id="115"/>
       <w:r>
         <w:t>.  Naming formats of different object types</w:t>
       </w:r>
@@ -18149,15 +18005,15 @@
         <w:spacing w:before="360" w:after="60"/>
         <w:ind w:left="720" w:hanging="720"/>
       </w:pPr>
-      <w:bookmarkStart w:id="115" w:name="_Toc421724798"/>
-      <w:bookmarkStart w:id="116" w:name="_Toc429676516"/>
-      <w:bookmarkStart w:id="117" w:name="_Ref400990175"/>
+      <w:bookmarkStart w:id="116" w:name="_Toc421724798"/>
+      <w:bookmarkStart w:id="117" w:name="_Toc429676516"/>
       <w:bookmarkStart w:id="118" w:name="_Toc441051482"/>
+      <w:bookmarkStart w:id="119" w:name="_Ref400990175"/>
       <w:r>
         <w:t>Identifiers</w:t>
       </w:r>
-      <w:bookmarkEnd w:id="115"/>
       <w:bookmarkEnd w:id="116"/>
+      <w:bookmarkEnd w:id="117"/>
       <w:bookmarkEnd w:id="118"/>
     </w:p>
     <w:p>
@@ -18199,7 +18055,7 @@
         <w:t xml:space="preserve"> constructs so that the constructs can be unambiguously referenced.  Technically, the decision to specify an ID on a given construct is optional based on the specifics of the usage context.  As a general rule, specifying IDs on particular instances of constructs enables clear referencing, relating, and pivoting.</w:t>
       </w:r>
     </w:p>
-    <w:bookmarkEnd w:id="117"/>
+    <w:bookmarkEnd w:id="119"/>
     <w:p>
       <w:pPr>
         <w:spacing w:after="120"/>
@@ -18268,9 +18124,8 @@
           <w:sz w:val="20"/>
           <w:szCs w:val="20"/>
         </w:rPr>
-        <w:t>[</w:t>
-      </w:r>
-      <w:proofErr w:type="gramStart"/>
+        <w:t xml:space="preserve">[producer </w:t>
+      </w:r>
       <w:r>
         <w:rPr>
           <w:rFonts w:ascii="Courier New" w:hAnsi="Courier New" w:cs="Courier New"/>
@@ -18278,9 +18133,9 @@
           <w:sz w:val="20"/>
           <w:szCs w:val="20"/>
         </w:rPr>
-        <w:t>producer</w:t>
-      </w:r>
-      <w:proofErr w:type="gramEnd"/>
+        <w:t>namespace</w:t>
+      </w:r>
+      <w:proofErr w:type="gramStart"/>
       <w:r>
         <w:rPr>
           <w:rFonts w:ascii="Courier New" w:hAnsi="Courier New" w:cs="Courier New"/>
@@ -18288,8 +18143,9 @@
           <w:sz w:val="20"/>
           <w:szCs w:val="20"/>
         </w:rPr>
-        <w:t xml:space="preserve"> </w:t>
-      </w:r>
+        <w:t>]:[</w:t>
+      </w:r>
+      <w:proofErr w:type="gramEnd"/>
       <w:r>
         <w:rPr>
           <w:rFonts w:ascii="Courier New" w:hAnsi="Courier New" w:cs="Courier New"/>
@@ -18297,7 +18153,7 @@
           <w:sz w:val="20"/>
           <w:szCs w:val="20"/>
         </w:rPr>
-        <w:t xml:space="preserve">namespace]:[unique identifier] </w:t>
+        <w:t xml:space="preserve">unique identifier] </w:t>
       </w:r>
     </w:p>
     <w:p>
@@ -18318,16 +18174,16 @@
       <w:pPr>
         <w:pStyle w:val="Heading1"/>
       </w:pPr>
-      <w:bookmarkStart w:id="119" w:name="_Ref427252564"/>
-      <w:bookmarkStart w:id="120" w:name="_Toc429676517"/>
-      <w:bookmarkStart w:id="121" w:name="_Toc441051483"/>
+      <w:bookmarkStart w:id="120" w:name="_Ref427252564"/>
+      <w:bookmarkStart w:id="121" w:name="_Toc429676517"/>
+      <w:bookmarkStart w:id="122" w:name="_Toc441051483"/>
       <w:r>
         <w:lastRenderedPageBreak/>
         <w:t>Relationships to Other Externally-defined Data Models</w:t>
       </w:r>
-      <w:bookmarkEnd w:id="119"/>
       <w:bookmarkEnd w:id="120"/>
       <w:bookmarkEnd w:id="121"/>
+      <w:bookmarkEnd w:id="122"/>
     </w:p>
     <w:p>
       <w:pPr>
@@ -18392,15 +18248,7 @@
         <w:t>CybOX</w:t>
       </w:r>
       <w:r>
-        <w:t xml:space="preserve"> </w:t>
-      </w:r>
-      <w:proofErr w:type="gramStart"/>
-      <w:r>
-        <w:t>leverages</w:t>
-      </w:r>
-      <w:proofErr w:type="gramEnd"/>
-      <w:r>
-        <w:t xml:space="preserve"> by default (with the exception of CybOX, for which a different reference is given in Section </w:t>
+        <w:t xml:space="preserve"> leverages by default (with the exception of CybOX, for which a different reference is given in Section </w:t>
       </w:r>
       <w:r>
         <w:rPr>
@@ -18463,15 +18311,15 @@
         <w:spacing w:before="360" w:after="60"/>
         <w:ind w:left="720" w:hanging="720"/>
       </w:pPr>
-      <w:bookmarkStart w:id="122" w:name="_Toc421724802"/>
-      <w:bookmarkStart w:id="123" w:name="_Toc429676520"/>
-      <w:bookmarkStart w:id="124" w:name="_Toc441051484"/>
+      <w:bookmarkStart w:id="123" w:name="_Toc421724802"/>
+      <w:bookmarkStart w:id="124" w:name="_Toc429676520"/>
+      <w:bookmarkStart w:id="125" w:name="_Toc441051484"/>
       <w:r>
         <w:t>Customer Information Quality (CIQ)</w:t>
       </w:r>
-      <w:bookmarkEnd w:id="122"/>
       <w:bookmarkEnd w:id="123"/>
       <w:bookmarkEnd w:id="124"/>
+      <w:bookmarkEnd w:id="125"/>
     </w:p>
     <w:p>
       <w:pPr>
@@ -18539,11 +18387,11 @@
       <w:pPr>
         <w:pStyle w:val="Heading2"/>
       </w:pPr>
-      <w:bookmarkStart w:id="125" w:name="_Toc441051485"/>
+      <w:bookmarkStart w:id="126" w:name="_Toc441051485"/>
       <w:r>
         <w:t>Common Platform Enumeration (CPE)</w:t>
       </w:r>
-      <w:bookmarkEnd w:id="125"/>
+      <w:bookmarkEnd w:id="126"/>
     </w:p>
     <w:p>
       <w:r>
@@ -18554,15 +18402,15 @@
       <w:pPr>
         <w:pStyle w:val="Heading1"/>
       </w:pPr>
-      <w:bookmarkStart w:id="126" w:name="_Ref428537416"/>
-      <w:bookmarkStart w:id="127" w:name="_Toc441051486"/>
+      <w:bookmarkStart w:id="127" w:name="_Ref428537416"/>
+      <w:bookmarkStart w:id="128" w:name="_Toc441051486"/>
       <w:r>
         <w:lastRenderedPageBreak/>
         <w:t>Conformance</w:t>
       </w:r>
-      <w:bookmarkEnd w:id="67"/>
-      <w:bookmarkEnd w:id="126"/>
+      <w:bookmarkEnd w:id="68"/>
       <w:bookmarkEnd w:id="127"/>
+      <w:bookmarkEnd w:id="128"/>
     </w:p>
     <w:p>
       <w:pPr>
@@ -18592,8 +18440,6 @@
       <w:pPr>
         <w:spacing w:before="0" w:after="240"/>
       </w:pPr>
-      <w:bookmarkStart w:id="128" w:name="_GoBack"/>
-      <w:bookmarkEnd w:id="128"/>
       <w:r>
         <w:t>The conformance section of this document is intentionally broad and attempts to reiterate what already exists in this document.</w:t>
       </w:r>
@@ -18623,11 +18469,9 @@
       <w:bookmarkEnd w:id="131"/>
     </w:p>
     <w:p>
-      <w:proofErr w:type="gramStart"/>
       <w:r>
         <w:t>The following individuals have participated in the creation of this specification and are gratefully acknowledged:</w:t>
       </w:r>
-      <w:proofErr w:type="gramEnd"/>
     </w:p>
     <w:p>
       <w:pPr>
@@ -18674,8 +18518,13 @@
       <w:pPr>
         <w:pStyle w:val="Contributor"/>
       </w:pPr>
-      <w:r>
-        <w:t xml:space="preserve">Liron Schiff, </w:t>
+      <w:proofErr w:type="spellStart"/>
+      <w:r>
+        <w:t>Liron</w:t>
+      </w:r>
+      <w:proofErr w:type="spellEnd"/>
+      <w:r>
+        <w:t xml:space="preserve"> Schiff, </w:t>
       </w:r>
       <w:proofErr w:type="spellStart"/>
       <w:r>
@@ -19324,7 +19173,7 @@
 </file>
 
 <file path=word/comments.xml><?xml version="1.0" encoding="utf-8"?>
-<w:comments xmlns:wpc="http://schemas.microsoft.com/office/word/2010/wordprocessingCanvas" xmlns:mc="http://schemas.openxmlformats.org/markup-compatibility/2006" xmlns:o="urn:schemas-microsoft-com:office:office" xmlns:r="http://schemas.openxmlformats.org/officeDocument/2006/relationships" xmlns:m="http://schemas.openxmlformats.org/officeDocument/2006/math" xmlns:v="urn:schemas-microsoft-com:vml" xmlns:wp14="http://schemas.microsoft.com/office/word/2010/wordprocessingDrawing" xmlns:wp="http://schemas.openxmlformats.org/drawingml/2006/wordprocessingDrawing" xmlns:w10="urn:schemas-microsoft-com:office:word" xmlns:w="http://schemas.openxmlformats.org/wordprocessingml/2006/main" xmlns:w14="http://schemas.microsoft.com/office/word/2010/wordml" xmlns:w15="http://schemas.microsoft.com/office/word/2012/wordml" xmlns:wpg="http://schemas.microsoft.com/office/word/2010/wordprocessingGroup" xmlns:wpi="http://schemas.microsoft.com/office/word/2010/wordprocessingInk" xmlns:wne="http://schemas.microsoft.com/office/word/2006/wordml" xmlns:wps="http://schemas.microsoft.com/office/word/2010/wordprocessingShape" mc:Ignorable="w14 w15 wp14">
+<w:comments xmlns:wpc="http://schemas.microsoft.com/office/word/2010/wordprocessingCanvas" xmlns:mo="http://schemas.microsoft.com/office/mac/office/2008/main" xmlns:mc="http://schemas.openxmlformats.org/markup-compatibility/2006" xmlns:mv="urn:schemas-microsoft-com:mac:vml" xmlns:o="urn:schemas-microsoft-com:office:office" xmlns:r="http://schemas.openxmlformats.org/officeDocument/2006/relationships" xmlns:m="http://schemas.openxmlformats.org/officeDocument/2006/math" xmlns:v="urn:schemas-microsoft-com:vml" xmlns:wp14="http://schemas.microsoft.com/office/word/2010/wordprocessingDrawing" xmlns:wp="http://schemas.openxmlformats.org/drawingml/2006/wordprocessingDrawing" xmlns:w10="urn:schemas-microsoft-com:office:word" xmlns:w="http://schemas.openxmlformats.org/wordprocessingml/2006/main" xmlns:w14="http://schemas.microsoft.com/office/word/2010/wordml" xmlns:w15="http://schemas.microsoft.com/office/word/2012/wordml" xmlns:wpg="http://schemas.microsoft.com/office/word/2010/wordprocessingGroup" xmlns:wpi="http://schemas.microsoft.com/office/word/2010/wordprocessingInk" xmlns:wne="http://schemas.microsoft.com/office/word/2006/wordml" xmlns:wps="http://schemas.microsoft.com/office/word/2010/wordprocessingShape" mc:Ignorable="w14 w15 wp14">
   <w:comment w:id="3" w:author="Beck, Desiree A." w:date="2015-08-28T14:43:00Z" w:initials="BDA">
     <w:p>
       <w:pPr>
@@ -19345,13 +19194,13 @@
 </file>
 
 <file path=word/commentsExtended.xml><?xml version="1.0" encoding="utf-8"?>
-<w15:commentsEx xmlns:wpc="http://schemas.microsoft.com/office/word/2010/wordprocessingCanvas" xmlns:mc="http://schemas.openxmlformats.org/markup-compatibility/2006" xmlns:o="urn:schemas-microsoft-com:office:office" xmlns:r="http://schemas.openxmlformats.org/officeDocument/2006/relationships" xmlns:m="http://schemas.openxmlformats.org/officeDocument/2006/math" xmlns:v="urn:schemas-microsoft-com:vml" xmlns:wp14="http://schemas.microsoft.com/office/word/2010/wordprocessingDrawing" xmlns:wp="http://schemas.openxmlformats.org/drawingml/2006/wordprocessingDrawing" xmlns:w10="urn:schemas-microsoft-com:office:word" xmlns:w="http://schemas.openxmlformats.org/wordprocessingml/2006/main" xmlns:w14="http://schemas.microsoft.com/office/word/2010/wordml" xmlns:w15="http://schemas.microsoft.com/office/word/2012/wordml" xmlns:wpg="http://schemas.microsoft.com/office/word/2010/wordprocessingGroup" xmlns:wpi="http://schemas.microsoft.com/office/word/2010/wordprocessingInk" xmlns:wne="http://schemas.microsoft.com/office/word/2006/wordml" xmlns:wps="http://schemas.microsoft.com/office/word/2010/wordprocessingShape" mc:Ignorable="w14 w15 wp14">
+<w15:commentsEx xmlns:wpc="http://schemas.microsoft.com/office/word/2010/wordprocessingCanvas" xmlns:mo="http://schemas.microsoft.com/office/mac/office/2008/main" xmlns:mc="http://schemas.openxmlformats.org/markup-compatibility/2006" xmlns:mv="urn:schemas-microsoft-com:mac:vml" xmlns:o="urn:schemas-microsoft-com:office:office" xmlns:r="http://schemas.openxmlformats.org/officeDocument/2006/relationships" xmlns:m="http://schemas.openxmlformats.org/officeDocument/2006/math" xmlns:v="urn:schemas-microsoft-com:vml" xmlns:wp14="http://schemas.microsoft.com/office/word/2010/wordprocessingDrawing" xmlns:wp="http://schemas.openxmlformats.org/drawingml/2006/wordprocessingDrawing" xmlns:w10="urn:schemas-microsoft-com:office:word" xmlns:w="http://schemas.openxmlformats.org/wordprocessingml/2006/main" xmlns:w14="http://schemas.microsoft.com/office/word/2010/wordml" xmlns:w15="http://schemas.microsoft.com/office/word/2012/wordml" xmlns:wpg="http://schemas.microsoft.com/office/word/2010/wordprocessingGroup" xmlns:wpi="http://schemas.microsoft.com/office/word/2010/wordprocessingInk" xmlns:wne="http://schemas.microsoft.com/office/word/2006/wordml" xmlns:wps="http://schemas.microsoft.com/office/word/2010/wordprocessingShape" mc:Ignorable="w14 w15 wp14">
   <w15:commentEx w15:paraId="1A2199D2" w15:done="0"/>
 </w15:commentsEx>
 </file>
 
 <file path=word/endnotes.xml><?xml version="1.0" encoding="utf-8"?>
-<w:endnotes xmlns:wpc="http://schemas.microsoft.com/office/word/2010/wordprocessingCanvas" xmlns:mc="http://schemas.openxmlformats.org/markup-compatibility/2006" xmlns:o="urn:schemas-microsoft-com:office:office" xmlns:r="http://schemas.openxmlformats.org/officeDocument/2006/relationships" xmlns:m="http://schemas.openxmlformats.org/officeDocument/2006/math" xmlns:v="urn:schemas-microsoft-com:vml" xmlns:wp14="http://schemas.microsoft.com/office/word/2010/wordprocessingDrawing" xmlns:wp="http://schemas.openxmlformats.org/drawingml/2006/wordprocessingDrawing" xmlns:w10="urn:schemas-microsoft-com:office:word" xmlns:w="http://schemas.openxmlformats.org/wordprocessingml/2006/main" xmlns:w14="http://schemas.microsoft.com/office/word/2010/wordml" xmlns:w15="http://schemas.microsoft.com/office/word/2012/wordml" xmlns:wpg="http://schemas.microsoft.com/office/word/2010/wordprocessingGroup" xmlns:wpi="http://schemas.microsoft.com/office/word/2010/wordprocessingInk" xmlns:wne="http://schemas.microsoft.com/office/word/2006/wordml" xmlns:wps="http://schemas.microsoft.com/office/word/2010/wordprocessingShape" mc:Ignorable="w14 w15 wp14">
+<w:endnotes xmlns:wpc="http://schemas.microsoft.com/office/word/2010/wordprocessingCanvas" xmlns:mo="http://schemas.microsoft.com/office/mac/office/2008/main" xmlns:mc="http://schemas.openxmlformats.org/markup-compatibility/2006" xmlns:mv="urn:schemas-microsoft-com:mac:vml" xmlns:o="urn:schemas-microsoft-com:office:office" xmlns:r="http://schemas.openxmlformats.org/officeDocument/2006/relationships" xmlns:m="http://schemas.openxmlformats.org/officeDocument/2006/math" xmlns:v="urn:schemas-microsoft-com:vml" xmlns:wp14="http://schemas.microsoft.com/office/word/2010/wordprocessingDrawing" xmlns:wp="http://schemas.openxmlformats.org/drawingml/2006/wordprocessingDrawing" xmlns:w10="urn:schemas-microsoft-com:office:word" xmlns:w="http://schemas.openxmlformats.org/wordprocessingml/2006/main" xmlns:w14="http://schemas.microsoft.com/office/word/2010/wordml" xmlns:w15="http://schemas.microsoft.com/office/word/2012/wordml" xmlns:wpg="http://schemas.microsoft.com/office/word/2010/wordprocessingGroup" xmlns:wpi="http://schemas.microsoft.com/office/word/2010/wordprocessingInk" xmlns:wne="http://schemas.microsoft.com/office/word/2006/wordml" xmlns:wps="http://schemas.microsoft.com/office/word/2010/wordprocessingShape" mc:Ignorable="w14 w15 wp14">
   <w:endnote w:type="separator" w:id="-1">
     <w:p>
       <w:r>
@@ -19382,7 +19231,7 @@
 </file>
 
 <file path=word/footer1.xml><?xml version="1.0" encoding="utf-8"?>
-<w:ftr xmlns:wpc="http://schemas.microsoft.com/office/word/2010/wordprocessingCanvas" xmlns:mc="http://schemas.openxmlformats.org/markup-compatibility/2006" xmlns:o="urn:schemas-microsoft-com:office:office" xmlns:r="http://schemas.openxmlformats.org/officeDocument/2006/relationships" xmlns:m="http://schemas.openxmlformats.org/officeDocument/2006/math" xmlns:v="urn:schemas-microsoft-com:vml" xmlns:wp14="http://schemas.microsoft.com/office/word/2010/wordprocessingDrawing" xmlns:wp="http://schemas.openxmlformats.org/drawingml/2006/wordprocessingDrawing" xmlns:w10="urn:schemas-microsoft-com:office:word" xmlns:w="http://schemas.openxmlformats.org/wordprocessingml/2006/main" xmlns:w14="http://schemas.microsoft.com/office/word/2010/wordml" xmlns:w15="http://schemas.microsoft.com/office/word/2012/wordml" xmlns:wpg="http://schemas.microsoft.com/office/word/2010/wordprocessingGroup" xmlns:wpi="http://schemas.microsoft.com/office/word/2010/wordprocessingInk" xmlns:wne="http://schemas.microsoft.com/office/word/2006/wordml" xmlns:wps="http://schemas.microsoft.com/office/word/2010/wordprocessingShape" mc:Ignorable="w14 w15 wp14">
+<w:ftr xmlns:wpc="http://schemas.microsoft.com/office/word/2010/wordprocessingCanvas" xmlns:mo="http://schemas.microsoft.com/office/mac/office/2008/main" xmlns:mc="http://schemas.openxmlformats.org/markup-compatibility/2006" xmlns:mv="urn:schemas-microsoft-com:mac:vml" xmlns:o="urn:schemas-microsoft-com:office:office" xmlns:r="http://schemas.openxmlformats.org/officeDocument/2006/relationships" xmlns:m="http://schemas.openxmlformats.org/officeDocument/2006/math" xmlns:v="urn:schemas-microsoft-com:vml" xmlns:wp14="http://schemas.microsoft.com/office/word/2010/wordprocessingDrawing" xmlns:wp="http://schemas.openxmlformats.org/drawingml/2006/wordprocessingDrawing" xmlns:w10="urn:schemas-microsoft-com:office:word" xmlns:w="http://schemas.openxmlformats.org/wordprocessingml/2006/main" xmlns:w14="http://schemas.microsoft.com/office/word/2010/wordml" xmlns:w15="http://schemas.microsoft.com/office/word/2012/wordml" xmlns:wpg="http://schemas.microsoft.com/office/word/2010/wordprocessingGroup" xmlns:wpi="http://schemas.microsoft.com/office/word/2010/wordprocessingInk" xmlns:wne="http://schemas.microsoft.com/office/word/2006/wordml" xmlns:wps="http://schemas.microsoft.com/office/word/2010/wordprocessingShape" mc:Ignorable="w14 w15 wp14">
   <w:p>
     <w:pPr>
       <w:pStyle w:val="Footer"/>
@@ -19580,7 +19429,7 @@
         <w:sz w:val="16"/>
         <w:szCs w:val="16"/>
       </w:rPr>
-      <w:t>20</w:t>
+      <w:t>14</w:t>
     </w:r>
     <w:r>
       <w:rPr>
@@ -19644,7 +19493,7 @@
 </file>
 
 <file path=word/footnotes.xml><?xml version="1.0" encoding="utf-8"?>
-<w:footnotes xmlns:wpc="http://schemas.microsoft.com/office/word/2010/wordprocessingCanvas" xmlns:mc="http://schemas.openxmlformats.org/markup-compatibility/2006" xmlns:o="urn:schemas-microsoft-com:office:office" xmlns:r="http://schemas.openxmlformats.org/officeDocument/2006/relationships" xmlns:m="http://schemas.openxmlformats.org/officeDocument/2006/math" xmlns:v="urn:schemas-microsoft-com:vml" xmlns:wp14="http://schemas.microsoft.com/office/word/2010/wordprocessingDrawing" xmlns:wp="http://schemas.openxmlformats.org/drawingml/2006/wordprocessingDrawing" xmlns:w10="urn:schemas-microsoft-com:office:word" xmlns:w="http://schemas.openxmlformats.org/wordprocessingml/2006/main" xmlns:w14="http://schemas.microsoft.com/office/word/2010/wordml" xmlns:w15="http://schemas.microsoft.com/office/word/2012/wordml" xmlns:wpg="http://schemas.microsoft.com/office/word/2010/wordprocessingGroup" xmlns:wpi="http://schemas.microsoft.com/office/word/2010/wordprocessingInk" xmlns:wne="http://schemas.microsoft.com/office/word/2006/wordml" xmlns:wps="http://schemas.microsoft.com/office/word/2010/wordprocessingShape" mc:Ignorable="w14 w15 wp14">
+<w:footnotes xmlns:wpc="http://schemas.microsoft.com/office/word/2010/wordprocessingCanvas" xmlns:mo="http://schemas.microsoft.com/office/mac/office/2008/main" xmlns:mc="http://schemas.openxmlformats.org/markup-compatibility/2006" xmlns:mv="urn:schemas-microsoft-com:mac:vml" xmlns:o="urn:schemas-microsoft-com:office:office" xmlns:r="http://schemas.openxmlformats.org/officeDocument/2006/relationships" xmlns:m="http://schemas.openxmlformats.org/officeDocument/2006/math" xmlns:v="urn:schemas-microsoft-com:vml" xmlns:wp14="http://schemas.microsoft.com/office/word/2010/wordprocessingDrawing" xmlns:wp="http://schemas.openxmlformats.org/drawingml/2006/wordprocessingDrawing" xmlns:w10="urn:schemas-microsoft-com:office:word" xmlns:w="http://schemas.openxmlformats.org/wordprocessingml/2006/main" xmlns:w14="http://schemas.microsoft.com/office/word/2010/wordml" xmlns:w15="http://schemas.microsoft.com/office/word/2012/wordml" xmlns:wpg="http://schemas.microsoft.com/office/word/2010/wordprocessingGroup" xmlns:wpi="http://schemas.microsoft.com/office/word/2010/wordprocessingInk" xmlns:wne="http://schemas.microsoft.com/office/word/2006/wordml" xmlns:wps="http://schemas.microsoft.com/office/word/2010/wordprocessingShape" mc:Ignorable="w14 w15 wp14">
   <w:footnote w:type="separator" w:id="-1">
     <w:p>
       <w:r>
@@ -19665,8 +19514,8 @@
 </file>
 
 <file path=word/numbering.xml><?xml version="1.0" encoding="utf-8"?>
-<w:numbering xmlns:wpc="http://schemas.microsoft.com/office/word/2010/wordprocessingCanvas" xmlns:mc="http://schemas.openxmlformats.org/markup-compatibility/2006" xmlns:o="urn:schemas-microsoft-com:office:office" xmlns:r="http://schemas.openxmlformats.org/officeDocument/2006/relationships" xmlns:m="http://schemas.openxmlformats.org/officeDocument/2006/math" xmlns:v="urn:schemas-microsoft-com:vml" xmlns:wp14="http://schemas.microsoft.com/office/word/2010/wordprocessingDrawing" xmlns:wp="http://schemas.openxmlformats.org/drawingml/2006/wordprocessingDrawing" xmlns:w10="urn:schemas-microsoft-com:office:word" xmlns:w="http://schemas.openxmlformats.org/wordprocessingml/2006/main" xmlns:w14="http://schemas.microsoft.com/office/word/2010/wordml" xmlns:w15="http://schemas.microsoft.com/office/word/2012/wordml" xmlns:wpg="http://schemas.microsoft.com/office/word/2010/wordprocessingGroup" xmlns:wpi="http://schemas.microsoft.com/office/word/2010/wordprocessingInk" xmlns:wne="http://schemas.microsoft.com/office/word/2006/wordml" xmlns:wps="http://schemas.microsoft.com/office/word/2010/wordprocessingShape" mc:Ignorable="w14 w15 wp14">
-  <w:abstractNum w:abstractNumId="0" w15:restartNumberingAfterBreak="0">
+<w:numbering xmlns:wpc="http://schemas.microsoft.com/office/word/2010/wordprocessingCanvas" xmlns:mo="http://schemas.microsoft.com/office/mac/office/2008/main" xmlns:mc="http://schemas.openxmlformats.org/markup-compatibility/2006" xmlns:mv="urn:schemas-microsoft-com:mac:vml" xmlns:o="urn:schemas-microsoft-com:office:office" xmlns:r="http://schemas.openxmlformats.org/officeDocument/2006/relationships" xmlns:m="http://schemas.openxmlformats.org/officeDocument/2006/math" xmlns:v="urn:schemas-microsoft-com:vml" xmlns:wp14="http://schemas.microsoft.com/office/word/2010/wordprocessingDrawing" xmlns:wp="http://schemas.openxmlformats.org/drawingml/2006/wordprocessingDrawing" xmlns:w10="urn:schemas-microsoft-com:office:word" xmlns:w="http://schemas.openxmlformats.org/wordprocessingml/2006/main" xmlns:w14="http://schemas.microsoft.com/office/word/2010/wordml" xmlns:w15="http://schemas.microsoft.com/office/word/2012/wordml" xmlns:wpg="http://schemas.microsoft.com/office/word/2010/wordprocessingGroup" xmlns:wpi="http://schemas.microsoft.com/office/word/2010/wordprocessingInk" xmlns:wne="http://schemas.microsoft.com/office/word/2006/wordml" xmlns:wps="http://schemas.microsoft.com/office/word/2010/wordprocessingShape" mc:Ignorable="w14 w15 wp14">
+  <w:abstractNum w:abstractNumId="0">
     <w:nsid w:val="FFFFFF83"/>
     <w:multiLevelType w:val="singleLevel"/>
     <w:tmpl w:val="8C703C70"/>
@@ -19687,7 +19536,7 @@
       </w:rPr>
     </w:lvl>
   </w:abstractNum>
-  <w:abstractNum w:abstractNumId="1" w15:restartNumberingAfterBreak="0">
+  <w:abstractNum w:abstractNumId="1">
     <w:nsid w:val="FFFFFF89"/>
     <w:multiLevelType w:val="singleLevel"/>
     <w:tmpl w:val="3DD4544A"/>
@@ -19708,7 +19557,7 @@
       </w:rPr>
     </w:lvl>
   </w:abstractNum>
-  <w:abstractNum w:abstractNumId="2" w15:restartNumberingAfterBreak="0">
+  <w:abstractNum w:abstractNumId="2">
     <w:nsid w:val="15F21180"/>
     <w:multiLevelType w:val="hybridMultilevel"/>
     <w:tmpl w:val="EB0CEBF2"/>
@@ -19798,7 +19647,7 @@
       </w:pPr>
     </w:lvl>
   </w:abstractNum>
-  <w:abstractNum w:abstractNumId="3" w15:restartNumberingAfterBreak="0">
+  <w:abstractNum w:abstractNumId="3">
     <w:nsid w:val="1722180A"/>
     <w:multiLevelType w:val="hybridMultilevel"/>
     <w:tmpl w:val="C1FC5510"/>
@@ -19911,7 +19760,7 @@
       </w:rPr>
     </w:lvl>
   </w:abstractNum>
-  <w:abstractNum w:abstractNumId="4" w15:restartNumberingAfterBreak="0">
+  <w:abstractNum w:abstractNumId="4">
     <w:nsid w:val="33ED3F0F"/>
     <w:multiLevelType w:val="multilevel"/>
     <w:tmpl w:val="3162D9F2"/>
@@ -20073,7 +19922,7 @@
       </w:rPr>
     </w:lvl>
   </w:abstractNum>
-  <w:abstractNum w:abstractNumId="5" w15:restartNumberingAfterBreak="0">
+  <w:abstractNum w:abstractNumId="5">
     <w:nsid w:val="50395896"/>
     <w:multiLevelType w:val="hybridMultilevel"/>
     <w:tmpl w:val="5106A9E6"/>
@@ -20214,7 +20063,7 @@
       </w:rPr>
     </w:lvl>
   </w:abstractNum>
-  <w:abstractNum w:abstractNumId="6" w15:restartNumberingAfterBreak="0">
+  <w:abstractNum w:abstractNumId="6">
     <w:nsid w:val="54BB52B4"/>
     <w:multiLevelType w:val="hybridMultilevel"/>
     <w:tmpl w:val="210AF0EA"/>
@@ -20300,7 +20149,7 @@
       </w:pPr>
     </w:lvl>
   </w:abstractNum>
-  <w:abstractNum w:abstractNumId="7" w15:restartNumberingAfterBreak="0">
+  <w:abstractNum w:abstractNumId="7">
     <w:nsid w:val="5D0A0F35"/>
     <w:multiLevelType w:val="hybridMultilevel"/>
     <w:tmpl w:val="4D9859C2"/>
@@ -20389,7 +20238,7 @@
       </w:pPr>
     </w:lvl>
   </w:abstractNum>
-  <w:abstractNum w:abstractNumId="8" w15:restartNumberingAfterBreak="0">
+  <w:abstractNum w:abstractNumId="8">
     <w:nsid w:val="5FB31357"/>
     <w:multiLevelType w:val="multilevel"/>
     <w:tmpl w:val="E6D895E0"/>
@@ -20530,7 +20379,7 @@
       </w:rPr>
     </w:lvl>
   </w:abstractNum>
-  <w:abstractNum w:abstractNumId="9" w15:restartNumberingAfterBreak="0">
+  <w:abstractNum w:abstractNumId="9">
     <w:nsid w:val="646718D6"/>
     <w:multiLevelType w:val="multilevel"/>
     <w:tmpl w:val="E20A2554"/>
@@ -20679,7 +20528,7 @@
       </w:rPr>
     </w:lvl>
   </w:abstractNum>
-  <w:abstractNum w:abstractNumId="10" w15:restartNumberingAfterBreak="0">
+  <w:abstractNum w:abstractNumId="10">
     <w:nsid w:val="66B505B4"/>
     <w:multiLevelType w:val="multilevel"/>
     <w:tmpl w:val="3E7C65A2"/>
@@ -20819,7 +20668,7 @@
       </w:rPr>
     </w:lvl>
   </w:abstractNum>
-  <w:abstractNum w:abstractNumId="11" w15:restartNumberingAfterBreak="0">
+  <w:abstractNum w:abstractNumId="11">
     <w:nsid w:val="6E404E6B"/>
     <w:multiLevelType w:val="hybridMultilevel"/>
     <w:tmpl w:val="F2E254A0"/>
@@ -20936,7 +20785,7 @@
       </w:pPr>
     </w:lvl>
   </w:abstractNum>
-  <w:abstractNum w:abstractNumId="12" w15:restartNumberingAfterBreak="0">
+  <w:abstractNum w:abstractNumId="12">
     <w:nsid w:val="72CF3C44"/>
     <w:multiLevelType w:val="multilevel"/>
     <w:tmpl w:val="8786C804"/>
@@ -21085,7 +20934,7 @@
       </w:rPr>
     </w:lvl>
   </w:abstractNum>
-  <w:abstractNum w:abstractNumId="13" w15:restartNumberingAfterBreak="0">
+  <w:abstractNum w:abstractNumId="13">
     <w:nsid w:val="754A5642"/>
     <w:multiLevelType w:val="hybridMultilevel"/>
     <w:tmpl w:val="8F80BABA"/>
@@ -21273,7 +21122,7 @@
 </file>
 
 <file path=word/people.xml><?xml version="1.0" encoding="utf-8"?>
-<w15:people xmlns:wpc="http://schemas.microsoft.com/office/word/2010/wordprocessingCanvas" xmlns:mc="http://schemas.openxmlformats.org/markup-compatibility/2006" xmlns:o="urn:schemas-microsoft-com:office:office" xmlns:r="http://schemas.openxmlformats.org/officeDocument/2006/relationships" xmlns:m="http://schemas.openxmlformats.org/officeDocument/2006/math" xmlns:v="urn:schemas-microsoft-com:vml" xmlns:wp14="http://schemas.microsoft.com/office/word/2010/wordprocessingDrawing" xmlns:wp="http://schemas.openxmlformats.org/drawingml/2006/wordprocessingDrawing" xmlns:w10="urn:schemas-microsoft-com:office:word" xmlns:w="http://schemas.openxmlformats.org/wordprocessingml/2006/main" xmlns:w14="http://schemas.microsoft.com/office/word/2010/wordml" xmlns:w15="http://schemas.microsoft.com/office/word/2012/wordml" xmlns:wpg="http://schemas.microsoft.com/office/word/2010/wordprocessingGroup" xmlns:wpi="http://schemas.microsoft.com/office/word/2010/wordprocessingInk" xmlns:wne="http://schemas.microsoft.com/office/word/2006/wordml" xmlns:wps="http://schemas.microsoft.com/office/word/2010/wordprocessingShape" mc:Ignorable="w14 w15 wp14">
+<w15:people xmlns:wpc="http://schemas.microsoft.com/office/word/2010/wordprocessingCanvas" xmlns:mo="http://schemas.microsoft.com/office/mac/office/2008/main" xmlns:mc="http://schemas.openxmlformats.org/markup-compatibility/2006" xmlns:mv="urn:schemas-microsoft-com:mac:vml" xmlns:o="urn:schemas-microsoft-com:office:office" xmlns:r="http://schemas.openxmlformats.org/officeDocument/2006/relationships" xmlns:m="http://schemas.openxmlformats.org/officeDocument/2006/math" xmlns:v="urn:schemas-microsoft-com:vml" xmlns:wp14="http://schemas.microsoft.com/office/word/2010/wordprocessingDrawing" xmlns:wp="http://schemas.openxmlformats.org/drawingml/2006/wordprocessingDrawing" xmlns:w10="urn:schemas-microsoft-com:office:word" xmlns:w="http://schemas.openxmlformats.org/wordprocessingml/2006/main" xmlns:w14="http://schemas.microsoft.com/office/word/2010/wordml" xmlns:w15="http://schemas.microsoft.com/office/word/2012/wordml" xmlns:wpg="http://schemas.microsoft.com/office/word/2010/wordprocessingGroup" xmlns:wpi="http://schemas.microsoft.com/office/word/2010/wordprocessingInk" xmlns:wne="http://schemas.microsoft.com/office/word/2006/wordml" xmlns:wps="http://schemas.microsoft.com/office/word/2010/wordprocessingShape" mc:Ignorable="w14 w15 wp14">
   <w15:person w15:author="Beck, Desiree A.">
     <w15:presenceInfo w15:providerId="AD" w15:userId="S-1-5-21-1940666338-227100268-1349548132-25109"/>
   </w15:person>
@@ -21291,7 +21140,7 @@
     </w:rPrDefault>
     <w:pPrDefault/>
   </w:docDefaults>
-  <w:latentStyles w:defLockedState="0" w:defUIPriority="0" w:defSemiHidden="0" w:defUnhideWhenUsed="0" w:defQFormat="0" w:count="371">
+  <w:latentStyles w:defLockedState="0" w:defUIPriority="0" w:defSemiHidden="0" w:defUnhideWhenUsed="0" w:defQFormat="0" w:count="380">
     <w:lsdException w:name="Normal" w:qFormat="1"/>
     <w:lsdException w:name="heading 1" w:qFormat="1"/>
     <w:lsdException w:name="heading 2" w:qFormat="1"/>
@@ -22417,6 +22266,7 @@
       <w:spacing w:before="80" w:after="80"/>
     </w:pPr>
     <w:tblPr>
+      <w:tblInd w:w="0" w:type="dxa"/>
       <w:tblBorders>
         <w:top w:val="single" w:sz="4" w:space="0" w:color="auto"/>
         <w:left w:val="single" w:sz="4" w:space="0" w:color="auto"/>
@@ -22425,6 +22275,12 @@
         <w:insideH w:val="single" w:sz="4" w:space="0" w:color="auto"/>
         <w:insideV w:val="single" w:sz="4" w:space="0" w:color="auto"/>
       </w:tblBorders>
+      <w:tblCellMar>
+        <w:top w:w="0" w:type="dxa"/>
+        <w:left w:w="108" w:type="dxa"/>
+        <w:bottom w:w="0" w:type="dxa"/>
+        <w:right w:w="108" w:type="dxa"/>
+      </w:tblCellMar>
     </w:tblPr>
   </w:style>
   <w:style w:type="paragraph" w:customStyle="1" w:styleId="AppendixHeading3">
@@ -22926,12 +22782,19 @@
     <w:rsid w:val="0041375F"/>
     <w:tblPr>
       <w:tblStyleRowBandSize w:val="1"/>
+      <w:tblInd w:w="0" w:type="dxa"/>
       <w:tblBorders>
         <w:top w:val="single" w:sz="6" w:space="0" w:color="000000"/>
         <w:left w:val="single" w:sz="6" w:space="0" w:color="000000"/>
         <w:bottom w:val="single" w:sz="6" w:space="0" w:color="000000"/>
         <w:right w:val="single" w:sz="6" w:space="0" w:color="000000"/>
       </w:tblBorders>
+      <w:tblCellMar>
+        <w:top w:w="0" w:type="dxa"/>
+        <w:left w:w="108" w:type="dxa"/>
+        <w:bottom w:w="0" w:type="dxa"/>
+        <w:right w:w="108" w:type="dxa"/>
+      </w:tblCellMar>
     </w:tblPr>
     <w:tcPr>
       <w:shd w:val="pct50" w:color="000000" w:fill="FFFFFF"/>
@@ -23094,6 +22957,7 @@
     <w:basedOn w:val="TableNormal"/>
     <w:rsid w:val="0041375F"/>
     <w:tblPr>
+      <w:tblInd w:w="0" w:type="dxa"/>
       <w:tblBorders>
         <w:top w:val="single" w:sz="6" w:space="0" w:color="000080"/>
         <w:left w:val="single" w:sz="6" w:space="0" w:color="000080"/>
@@ -23102,6 +22966,12 @@
         <w:insideH w:val="single" w:sz="6" w:space="0" w:color="000080"/>
         <w:insideV w:val="single" w:sz="6" w:space="0" w:color="000080"/>
       </w:tblBorders>
+      <w:tblCellMar>
+        <w:top w:w="0" w:type="dxa"/>
+        <w:left w:w="108" w:type="dxa"/>
+        <w:bottom w:w="0" w:type="dxa"/>
+        <w:right w:w="108" w:type="dxa"/>
+      </w:tblCellMar>
     </w:tblPr>
     <w:tcPr>
       <w:shd w:val="clear" w:color="auto" w:fill="auto"/>
@@ -23158,12 +23028,19 @@
     <w:tblPr>
       <w:tblStyleRowBandSize w:val="1"/>
       <w:tblStyleColBandSize w:val="1"/>
+      <w:tblInd w:w="0" w:type="dxa"/>
       <w:tblBorders>
         <w:top w:val="single" w:sz="8" w:space="0" w:color="4F81BD" w:themeColor="accent1"/>
         <w:left w:val="single" w:sz="8" w:space="0" w:color="4F81BD" w:themeColor="accent1"/>
         <w:bottom w:val="single" w:sz="8" w:space="0" w:color="4F81BD" w:themeColor="accent1"/>
         <w:right w:val="single" w:sz="8" w:space="0" w:color="4F81BD" w:themeColor="accent1"/>
       </w:tblBorders>
+      <w:tblCellMar>
+        <w:top w:w="0" w:type="dxa"/>
+        <w:left w:w="108" w:type="dxa"/>
+        <w:bottom w:w="0" w:type="dxa"/>
+        <w:right w:w="108" w:type="dxa"/>
+      </w:tblCellMar>
     </w:tblPr>
     <w:tblStylePr w:type="firstRow">
       <w:pPr>
@@ -23438,6 +23315,13 @@
     <w:tblPr>
       <w:tblStyleRowBandSize w:val="1"/>
       <w:tblStyleColBandSize w:val="1"/>
+      <w:tblInd w:w="0" w:type="dxa"/>
+      <w:tblCellMar>
+        <w:top w:w="0" w:type="dxa"/>
+        <w:left w:w="108" w:type="dxa"/>
+        <w:bottom w:w="0" w:type="dxa"/>
+        <w:right w:w="108" w:type="dxa"/>
+      </w:tblCellMar>
     </w:tblPr>
   </w:style>
   <w:style w:type="paragraph" w:styleId="EndnoteText">
@@ -23767,7 +23651,7 @@
 </file>
 
 <file path=customXml/itemProps1.xml><?xml version="1.0" encoding="utf-8"?>
-<ds:datastoreItem xmlns:ds="http://schemas.openxmlformats.org/officeDocument/2006/customXml" ds:itemID="{3B859218-63A5-4C4C-A2A2-A705E933C5ED}">
+<ds:datastoreItem xmlns:ds="http://schemas.openxmlformats.org/officeDocument/2006/customXml" ds:itemID="{730C25AD-C3FA-4F43-B2F1-2C881C9A924F}">
   <ds:schemaRefs>
     <ds:schemaRef ds:uri="http://schemas.openxmlformats.org/officeDocument/2006/bibliography"/>
   </ds:schemaRefs>

</xml_diff>

<commit_message>
Added missing trademark symbols
</commit_message>
<xml_diff>
--- a/documents/cybox-v2.1.1-wd01-part1-overview.docx
+++ b/documents/cybox-v2.1.1-wd01-part1-overview.docx
@@ -10,6 +10,7 @@
           <w:szCs w:val="28"/>
         </w:rPr>
       </w:pPr>
+      <w:proofErr w:type="spellStart"/>
       <w:r>
         <w:rPr>
           <w:sz w:val="28"/>
@@ -17,12 +18,13 @@
         </w:rPr>
         <w:t>CybOX</w:t>
       </w:r>
+      <w:proofErr w:type="spellEnd"/>
       <w:r>
         <w:rPr>
           <w:sz w:val="28"/>
           <w:szCs w:val="28"/>
         </w:rPr>
-        <w:t xml:space="preserve"> Version </w:t>
+        <w:t xml:space="preserve">™ Version </w:t>
       </w:r>
       <w:r>
         <w:rPr>
@@ -343,17 +345,19 @@
       <w:pPr>
         <w:pStyle w:val="RelatedWork"/>
       </w:pPr>
+      <w:proofErr w:type="spellStart"/>
       <w:r>
         <w:rPr>
           <w:i/>
         </w:rPr>
         <w:t>CybOX</w:t>
       </w:r>
-      <w:r>
-        <w:rPr>
-          <w:i/>
-        </w:rPr>
-        <w:t xml:space="preserve"> Version </w:t>
+      <w:proofErr w:type="spellEnd"/>
+      <w:r>
+        <w:rPr>
+          <w:i/>
+        </w:rPr>
+        <w:t xml:space="preserve">™ Version </w:t>
       </w:r>
       <w:r>
         <w:rPr>
@@ -381,17 +385,19 @@
       <w:pPr>
         <w:pStyle w:val="RelatedWork"/>
       </w:pPr>
+      <w:proofErr w:type="spellStart"/>
       <w:r>
         <w:rPr>
           <w:i/>
         </w:rPr>
         <w:t>CybOX</w:t>
       </w:r>
-      <w:r>
-        <w:rPr>
-          <w:i/>
-        </w:rPr>
-        <w:t xml:space="preserve"> Version </w:t>
+      <w:proofErr w:type="spellEnd"/>
+      <w:r>
+        <w:rPr>
+          <w:i/>
+        </w:rPr>
+        <w:t xml:space="preserve">™ Version </w:t>
       </w:r>
       <w:r>
         <w:rPr>
@@ -440,17 +446,19 @@
       <w:pPr>
         <w:pStyle w:val="RelatedWork"/>
       </w:pPr>
+      <w:proofErr w:type="spellStart"/>
       <w:r>
         <w:rPr>
           <w:i/>
         </w:rPr>
         <w:t>CybOX</w:t>
       </w:r>
-      <w:r>
-        <w:rPr>
-          <w:i/>
-        </w:rPr>
-        <w:t xml:space="preserve"> Version </w:t>
+      <w:proofErr w:type="spellEnd"/>
+      <w:r>
+        <w:rPr>
+          <w:i/>
+        </w:rPr>
+        <w:t xml:space="preserve">™ Version </w:t>
       </w:r>
       <w:r>
         <w:rPr>
@@ -481,17 +489,19 @@
       <w:pPr>
         <w:pStyle w:val="RelatedWork"/>
       </w:pPr>
+      <w:proofErr w:type="spellStart"/>
       <w:r>
         <w:rPr>
           <w:i/>
         </w:rPr>
         <w:t>CybOX</w:t>
       </w:r>
-      <w:r>
-        <w:rPr>
-          <w:i/>
-        </w:rPr>
-        <w:t xml:space="preserve"> Version </w:t>
+      <w:proofErr w:type="spellEnd"/>
+      <w:r>
+        <w:rPr>
+          <w:i/>
+        </w:rPr>
+        <w:t xml:space="preserve">™ Version </w:t>
       </w:r>
       <w:r>
         <w:rPr>
@@ -531,17 +541,19 @@
       <w:pPr>
         <w:pStyle w:val="RelatedWork"/>
       </w:pPr>
+      <w:proofErr w:type="spellStart"/>
       <w:r>
         <w:rPr>
           <w:i/>
         </w:rPr>
         <w:t>CybOX</w:t>
       </w:r>
-      <w:r>
-        <w:rPr>
-          <w:i/>
-        </w:rPr>
-        <w:t xml:space="preserve"> Version </w:t>
+      <w:proofErr w:type="spellEnd"/>
+      <w:r>
+        <w:rPr>
+          <w:i/>
+        </w:rPr>
+        <w:t xml:space="preserve">™ Version </w:t>
       </w:r>
       <w:r>
         <w:rPr>
@@ -581,17 +593,19 @@
       <w:pPr>
         <w:pStyle w:val="RelatedWork"/>
       </w:pPr>
+      <w:proofErr w:type="spellStart"/>
       <w:r>
         <w:rPr>
           <w:i/>
         </w:rPr>
         <w:t>CybOX</w:t>
       </w:r>
-      <w:r>
-        <w:rPr>
-          <w:i/>
-        </w:rPr>
-        <w:t xml:space="preserve"> Version </w:t>
+      <w:proofErr w:type="spellEnd"/>
+      <w:r>
+        <w:rPr>
+          <w:i/>
+        </w:rPr>
+        <w:t xml:space="preserve">™ Version </w:t>
       </w:r>
       <w:r>
         <w:rPr>
@@ -631,17 +645,19 @@
       <w:pPr>
         <w:pStyle w:val="RelatedWork"/>
       </w:pPr>
+      <w:proofErr w:type="spellStart"/>
       <w:r>
         <w:rPr>
           <w:i/>
         </w:rPr>
         <w:t>CybOX</w:t>
       </w:r>
-      <w:r>
-        <w:rPr>
-          <w:i/>
-        </w:rPr>
-        <w:t xml:space="preserve"> Version </w:t>
+      <w:proofErr w:type="spellEnd"/>
+      <w:r>
+        <w:rPr>
+          <w:i/>
+        </w:rPr>
+        <w:t xml:space="preserve">™ Version </w:t>
       </w:r>
       <w:r>
         <w:rPr>
@@ -681,17 +697,19 @@
       <w:pPr>
         <w:pStyle w:val="RelatedWork"/>
       </w:pPr>
+      <w:proofErr w:type="spellStart"/>
       <w:r>
         <w:rPr>
           <w:i/>
         </w:rPr>
         <w:t>CybOX</w:t>
       </w:r>
-      <w:r>
-        <w:rPr>
-          <w:i/>
-        </w:rPr>
-        <w:t xml:space="preserve"> Version </w:t>
+      <w:proofErr w:type="spellEnd"/>
+      <w:r>
+        <w:rPr>
+          <w:i/>
+        </w:rPr>
+        <w:t xml:space="preserve">™ Version </w:t>
       </w:r>
       <w:r>
         <w:rPr>
@@ -731,17 +749,19 @@
       <w:pPr>
         <w:pStyle w:val="RelatedWork"/>
       </w:pPr>
+      <w:proofErr w:type="spellStart"/>
       <w:r>
         <w:rPr>
           <w:i/>
         </w:rPr>
         <w:t>CybOX</w:t>
       </w:r>
-      <w:r>
-        <w:rPr>
-          <w:i/>
-        </w:rPr>
-        <w:t xml:space="preserve"> Version </w:t>
+      <w:proofErr w:type="spellEnd"/>
+      <w:r>
+        <w:rPr>
+          <w:i/>
+        </w:rPr>
+        <w:t xml:space="preserve">™ Version </w:t>
       </w:r>
       <w:r>
         <w:rPr>
@@ -781,17 +801,19 @@
       <w:pPr>
         <w:pStyle w:val="RelatedWork"/>
       </w:pPr>
+      <w:proofErr w:type="spellStart"/>
       <w:r>
         <w:rPr>
           <w:i/>
         </w:rPr>
         <w:t>CybOX</w:t>
       </w:r>
-      <w:r>
-        <w:rPr>
-          <w:i/>
-        </w:rPr>
-        <w:t xml:space="preserve"> Version </w:t>
+      <w:proofErr w:type="spellEnd"/>
+      <w:r>
+        <w:rPr>
+          <w:i/>
+        </w:rPr>
+        <w:t xml:space="preserve">™ Version </w:t>
       </w:r>
       <w:r>
         <w:rPr>
@@ -831,17 +853,19 @@
       <w:pPr>
         <w:pStyle w:val="RelatedWork"/>
       </w:pPr>
+      <w:proofErr w:type="spellStart"/>
       <w:r>
         <w:rPr>
           <w:i/>
         </w:rPr>
         <w:t>CybOX</w:t>
       </w:r>
-      <w:r>
-        <w:rPr>
-          <w:i/>
-        </w:rPr>
-        <w:t xml:space="preserve"> Version </w:t>
+      <w:proofErr w:type="spellEnd"/>
+      <w:r>
+        <w:rPr>
+          <w:i/>
+        </w:rPr>
+        <w:t xml:space="preserve">™ Version </w:t>
       </w:r>
       <w:r>
         <w:rPr>
@@ -881,17 +905,19 @@
       <w:pPr>
         <w:pStyle w:val="RelatedWork"/>
       </w:pPr>
+      <w:proofErr w:type="spellStart"/>
       <w:r>
         <w:rPr>
           <w:i/>
         </w:rPr>
         <w:t>CybOX</w:t>
       </w:r>
-      <w:r>
-        <w:rPr>
-          <w:i/>
-        </w:rPr>
-        <w:t xml:space="preserve"> Version </w:t>
+      <w:proofErr w:type="spellEnd"/>
+      <w:r>
+        <w:rPr>
+          <w:i/>
+        </w:rPr>
+        <w:t xml:space="preserve">™ Version </w:t>
       </w:r>
       <w:r>
         <w:rPr>
@@ -931,17 +957,19 @@
       <w:pPr>
         <w:pStyle w:val="RelatedWork"/>
       </w:pPr>
+      <w:proofErr w:type="spellStart"/>
       <w:r>
         <w:rPr>
           <w:i/>
         </w:rPr>
         <w:t>CybOX</w:t>
       </w:r>
-      <w:r>
-        <w:rPr>
-          <w:i/>
-        </w:rPr>
-        <w:t xml:space="preserve"> Version </w:t>
+      <w:proofErr w:type="spellEnd"/>
+      <w:r>
+        <w:rPr>
+          <w:i/>
+        </w:rPr>
+        <w:t xml:space="preserve">™ Version </w:t>
       </w:r>
       <w:r>
         <w:rPr>
@@ -981,17 +1009,19 @@
       <w:pPr>
         <w:pStyle w:val="RelatedWork"/>
       </w:pPr>
+      <w:proofErr w:type="spellStart"/>
       <w:r>
         <w:rPr>
           <w:i/>
         </w:rPr>
         <w:t>CybOX</w:t>
       </w:r>
-      <w:r>
-        <w:rPr>
-          <w:i/>
-        </w:rPr>
-        <w:t xml:space="preserve"> Version </w:t>
+      <w:proofErr w:type="spellEnd"/>
+      <w:r>
+        <w:rPr>
+          <w:i/>
+        </w:rPr>
+        <w:t xml:space="preserve">™ Version </w:t>
       </w:r>
       <w:r>
         <w:rPr>
@@ -1031,17 +1061,19 @@
       <w:pPr>
         <w:pStyle w:val="RelatedWork"/>
       </w:pPr>
+      <w:proofErr w:type="spellStart"/>
       <w:r>
         <w:rPr>
           <w:i/>
         </w:rPr>
         <w:t>CybOX</w:t>
       </w:r>
-      <w:r>
-        <w:rPr>
-          <w:i/>
-        </w:rPr>
-        <w:t xml:space="preserve"> Version </w:t>
+      <w:proofErr w:type="spellEnd"/>
+      <w:r>
+        <w:rPr>
+          <w:i/>
+        </w:rPr>
+        <w:t xml:space="preserve">™ Version </w:t>
       </w:r>
       <w:r>
         <w:rPr>
@@ -1081,17 +1113,19 @@
       <w:pPr>
         <w:pStyle w:val="RelatedWork"/>
       </w:pPr>
+      <w:proofErr w:type="spellStart"/>
       <w:r>
         <w:rPr>
           <w:i/>
         </w:rPr>
         <w:t>CybOX</w:t>
       </w:r>
-      <w:r>
-        <w:rPr>
-          <w:i/>
-        </w:rPr>
-        <w:t xml:space="preserve"> Version </w:t>
+      <w:proofErr w:type="spellEnd"/>
+      <w:r>
+        <w:rPr>
+          <w:i/>
+        </w:rPr>
+        <w:t xml:space="preserve">™ Version </w:t>
       </w:r>
       <w:r>
         <w:rPr>
@@ -1131,17 +1165,19 @@
       <w:pPr>
         <w:pStyle w:val="RelatedWork"/>
       </w:pPr>
+      <w:proofErr w:type="spellStart"/>
       <w:r>
         <w:rPr>
           <w:i/>
         </w:rPr>
         <w:t>CybOX</w:t>
       </w:r>
-      <w:r>
-        <w:rPr>
-          <w:i/>
-        </w:rPr>
-        <w:t xml:space="preserve"> Version </w:t>
+      <w:proofErr w:type="spellEnd"/>
+      <w:r>
+        <w:rPr>
+          <w:i/>
+        </w:rPr>
+        <w:t xml:space="preserve">™ Version </w:t>
       </w:r>
       <w:r>
         <w:rPr>
@@ -1181,17 +1217,19 @@
       <w:pPr>
         <w:pStyle w:val="RelatedWork"/>
       </w:pPr>
+      <w:proofErr w:type="spellStart"/>
       <w:r>
         <w:rPr>
           <w:i/>
         </w:rPr>
         <w:t>CybOX</w:t>
       </w:r>
-      <w:r>
-        <w:rPr>
-          <w:i/>
-        </w:rPr>
-        <w:t xml:space="preserve"> Version </w:t>
+      <w:proofErr w:type="spellEnd"/>
+      <w:r>
+        <w:rPr>
+          <w:i/>
+        </w:rPr>
+        <w:t xml:space="preserve">™ Version </w:t>
       </w:r>
       <w:r>
         <w:rPr>
@@ -1231,17 +1269,19 @@
       <w:pPr>
         <w:pStyle w:val="RelatedWork"/>
       </w:pPr>
+      <w:proofErr w:type="spellStart"/>
       <w:r>
         <w:rPr>
           <w:i/>
         </w:rPr>
         <w:t>CybOX</w:t>
       </w:r>
-      <w:r>
-        <w:rPr>
-          <w:i/>
-        </w:rPr>
-        <w:t xml:space="preserve"> Version </w:t>
+      <w:proofErr w:type="spellEnd"/>
+      <w:r>
+        <w:rPr>
+          <w:i/>
+        </w:rPr>
+        <w:t xml:space="preserve">™ Version </w:t>
       </w:r>
       <w:r>
         <w:rPr>
@@ -1281,17 +1321,19 @@
       <w:pPr>
         <w:pStyle w:val="RelatedWork"/>
       </w:pPr>
+      <w:proofErr w:type="spellStart"/>
       <w:r>
         <w:rPr>
           <w:i/>
         </w:rPr>
         <w:t>CybOX</w:t>
       </w:r>
-      <w:r>
-        <w:rPr>
-          <w:i/>
-        </w:rPr>
-        <w:t xml:space="preserve"> Version </w:t>
+      <w:proofErr w:type="spellEnd"/>
+      <w:r>
+        <w:rPr>
+          <w:i/>
+        </w:rPr>
+        <w:t xml:space="preserve">™ Version </w:t>
       </w:r>
       <w:r>
         <w:rPr>
@@ -1331,17 +1373,19 @@
       <w:pPr>
         <w:pStyle w:val="RelatedWork"/>
       </w:pPr>
+      <w:proofErr w:type="spellStart"/>
       <w:r>
         <w:rPr>
           <w:i/>
         </w:rPr>
         <w:t>CybOX</w:t>
       </w:r>
-      <w:r>
-        <w:rPr>
-          <w:i/>
-        </w:rPr>
-        <w:t xml:space="preserve"> Version </w:t>
+      <w:proofErr w:type="spellEnd"/>
+      <w:r>
+        <w:rPr>
+          <w:i/>
+        </w:rPr>
+        <w:t xml:space="preserve">™ Version </w:t>
       </w:r>
       <w:r>
         <w:rPr>
@@ -1381,17 +1425,19 @@
       <w:pPr>
         <w:pStyle w:val="RelatedWork"/>
       </w:pPr>
+      <w:proofErr w:type="spellStart"/>
       <w:r>
         <w:rPr>
           <w:i/>
         </w:rPr>
         <w:t>CybOX</w:t>
       </w:r>
-      <w:r>
-        <w:rPr>
-          <w:i/>
-        </w:rPr>
-        <w:t xml:space="preserve"> Version </w:t>
+      <w:proofErr w:type="spellEnd"/>
+      <w:r>
+        <w:rPr>
+          <w:i/>
+        </w:rPr>
+        <w:t xml:space="preserve">™ Version </w:t>
       </w:r>
       <w:r>
         <w:rPr>
@@ -1431,17 +1477,19 @@
       <w:pPr>
         <w:pStyle w:val="RelatedWork"/>
       </w:pPr>
+      <w:proofErr w:type="spellStart"/>
       <w:r>
         <w:rPr>
           <w:i/>
         </w:rPr>
         <w:t>CybOX</w:t>
       </w:r>
-      <w:r>
-        <w:rPr>
-          <w:i/>
-        </w:rPr>
-        <w:t xml:space="preserve"> Version </w:t>
+      <w:proofErr w:type="spellEnd"/>
+      <w:r>
+        <w:rPr>
+          <w:i/>
+        </w:rPr>
+        <w:t xml:space="preserve">™ Version </w:t>
       </w:r>
       <w:r>
         <w:rPr>
@@ -1481,17 +1529,19 @@
       <w:pPr>
         <w:pStyle w:val="RelatedWork"/>
       </w:pPr>
+      <w:proofErr w:type="spellStart"/>
       <w:r>
         <w:rPr>
           <w:i/>
         </w:rPr>
         <w:t>CybOX</w:t>
       </w:r>
-      <w:r>
-        <w:rPr>
-          <w:i/>
-        </w:rPr>
-        <w:t xml:space="preserve"> Version </w:t>
+      <w:proofErr w:type="spellEnd"/>
+      <w:r>
+        <w:rPr>
+          <w:i/>
+        </w:rPr>
+        <w:t xml:space="preserve">™ Version </w:t>
       </w:r>
       <w:r>
         <w:rPr>
@@ -1519,17 +1569,19 @@
       <w:pPr>
         <w:pStyle w:val="RelatedWork"/>
       </w:pPr>
+      <w:proofErr w:type="spellStart"/>
       <w:r>
         <w:rPr>
           <w:i/>
         </w:rPr>
         <w:t>CybOX</w:t>
       </w:r>
-      <w:r>
-        <w:rPr>
-          <w:i/>
-        </w:rPr>
-        <w:t xml:space="preserve"> Version </w:t>
+      <w:proofErr w:type="spellEnd"/>
+      <w:r>
+        <w:rPr>
+          <w:i/>
+        </w:rPr>
+        <w:t xml:space="preserve">™ Version </w:t>
       </w:r>
       <w:r>
         <w:rPr>
@@ -1569,17 +1621,19 @@
       <w:pPr>
         <w:pStyle w:val="RelatedWork"/>
       </w:pPr>
+      <w:proofErr w:type="spellStart"/>
       <w:r>
         <w:rPr>
           <w:i/>
         </w:rPr>
         <w:t>CybOX</w:t>
       </w:r>
-      <w:r>
-        <w:rPr>
-          <w:i/>
-        </w:rPr>
-        <w:t xml:space="preserve"> Version </w:t>
+      <w:proofErr w:type="spellEnd"/>
+      <w:r>
+        <w:rPr>
+          <w:i/>
+        </w:rPr>
+        <w:t xml:space="preserve">™ Version </w:t>
       </w:r>
       <w:r>
         <w:rPr>
@@ -1619,17 +1673,19 @@
       <w:pPr>
         <w:pStyle w:val="RelatedWork"/>
       </w:pPr>
+      <w:proofErr w:type="spellStart"/>
       <w:r>
         <w:rPr>
           <w:i/>
         </w:rPr>
         <w:t>CybOX</w:t>
       </w:r>
-      <w:r>
-        <w:rPr>
-          <w:i/>
-        </w:rPr>
-        <w:t xml:space="preserve"> Version </w:t>
+      <w:proofErr w:type="spellEnd"/>
+      <w:r>
+        <w:rPr>
+          <w:i/>
+        </w:rPr>
+        <w:t xml:space="preserve">™ Version </w:t>
       </w:r>
       <w:r>
         <w:rPr>
@@ -1669,17 +1725,19 @@
       <w:pPr>
         <w:pStyle w:val="RelatedWork"/>
       </w:pPr>
+      <w:proofErr w:type="spellStart"/>
       <w:r>
         <w:rPr>
           <w:i/>
         </w:rPr>
         <w:t>CybOX</w:t>
       </w:r>
-      <w:r>
-        <w:rPr>
-          <w:i/>
-        </w:rPr>
-        <w:t xml:space="preserve"> Version </w:t>
+      <w:proofErr w:type="spellEnd"/>
+      <w:r>
+        <w:rPr>
+          <w:i/>
+        </w:rPr>
+        <w:t xml:space="preserve">™ Version </w:t>
       </w:r>
       <w:r>
         <w:rPr>
@@ -1719,17 +1777,19 @@
       <w:pPr>
         <w:pStyle w:val="RelatedWork"/>
       </w:pPr>
+      <w:proofErr w:type="spellStart"/>
       <w:r>
         <w:rPr>
           <w:i/>
         </w:rPr>
         <w:t>CybOX</w:t>
       </w:r>
-      <w:r>
-        <w:rPr>
-          <w:i/>
-        </w:rPr>
-        <w:t xml:space="preserve"> Version </w:t>
+      <w:proofErr w:type="spellEnd"/>
+      <w:r>
+        <w:rPr>
+          <w:i/>
+        </w:rPr>
+        <w:t xml:space="preserve">™ Version </w:t>
       </w:r>
       <w:r>
         <w:rPr>
@@ -1769,17 +1829,19 @@
       <w:pPr>
         <w:pStyle w:val="RelatedWork"/>
       </w:pPr>
+      <w:proofErr w:type="spellStart"/>
       <w:r>
         <w:rPr>
           <w:i/>
         </w:rPr>
         <w:t>CybOX</w:t>
       </w:r>
-      <w:r>
-        <w:rPr>
-          <w:i/>
-        </w:rPr>
-        <w:t xml:space="preserve"> Version </w:t>
+      <w:proofErr w:type="spellEnd"/>
+      <w:r>
+        <w:rPr>
+          <w:i/>
+        </w:rPr>
+        <w:t xml:space="preserve">™ Version </w:t>
       </w:r>
       <w:r>
         <w:rPr>
@@ -1807,17 +1869,19 @@
       <w:pPr>
         <w:pStyle w:val="RelatedWork"/>
       </w:pPr>
+      <w:proofErr w:type="spellStart"/>
       <w:r>
         <w:rPr>
           <w:i/>
         </w:rPr>
         <w:t>CybOX</w:t>
       </w:r>
-      <w:r>
-        <w:rPr>
-          <w:i/>
-        </w:rPr>
-        <w:t xml:space="preserve"> Version </w:t>
+      <w:proofErr w:type="spellEnd"/>
+      <w:r>
+        <w:rPr>
+          <w:i/>
+        </w:rPr>
+        <w:t xml:space="preserve">™ Version </w:t>
       </w:r>
       <w:r>
         <w:rPr>
@@ -1845,17 +1909,19 @@
       <w:pPr>
         <w:pStyle w:val="RelatedWork"/>
       </w:pPr>
+      <w:proofErr w:type="spellStart"/>
       <w:r>
         <w:rPr>
           <w:i/>
         </w:rPr>
         <w:t>CybOX</w:t>
       </w:r>
-      <w:r>
-        <w:rPr>
-          <w:i/>
-        </w:rPr>
-        <w:t xml:space="preserve"> Version </w:t>
+      <w:proofErr w:type="spellEnd"/>
+      <w:r>
+        <w:rPr>
+          <w:i/>
+        </w:rPr>
+        <w:t xml:space="preserve">™ Version </w:t>
       </w:r>
       <w:r>
         <w:rPr>
@@ -1883,17 +1949,19 @@
       <w:pPr>
         <w:pStyle w:val="RelatedWork"/>
       </w:pPr>
+      <w:proofErr w:type="spellStart"/>
       <w:r>
         <w:rPr>
           <w:i/>
         </w:rPr>
         <w:t>CybOX</w:t>
       </w:r>
-      <w:r>
-        <w:rPr>
-          <w:i/>
-        </w:rPr>
-        <w:t xml:space="preserve"> Version </w:t>
+      <w:proofErr w:type="spellEnd"/>
+      <w:r>
+        <w:rPr>
+          <w:i/>
+        </w:rPr>
+        <w:t xml:space="preserve">™ Version </w:t>
       </w:r>
       <w:r>
         <w:rPr>
@@ -1921,17 +1989,19 @@
       <w:pPr>
         <w:pStyle w:val="RelatedWork"/>
       </w:pPr>
+      <w:proofErr w:type="spellStart"/>
       <w:r>
         <w:rPr>
           <w:i/>
         </w:rPr>
         <w:t>CybOX</w:t>
       </w:r>
-      <w:r>
-        <w:rPr>
-          <w:i/>
-        </w:rPr>
-        <w:t xml:space="preserve"> Version </w:t>
+      <w:proofErr w:type="spellEnd"/>
+      <w:r>
+        <w:rPr>
+          <w:i/>
+        </w:rPr>
+        <w:t xml:space="preserve">™ Version </w:t>
       </w:r>
       <w:r>
         <w:rPr>
@@ -1959,17 +2029,19 @@
       <w:pPr>
         <w:pStyle w:val="RelatedWork"/>
       </w:pPr>
+      <w:proofErr w:type="spellStart"/>
       <w:r>
         <w:rPr>
           <w:i/>
         </w:rPr>
         <w:t>CybOX</w:t>
       </w:r>
-      <w:r>
-        <w:rPr>
-          <w:i/>
-        </w:rPr>
-        <w:t xml:space="preserve"> Version </w:t>
+      <w:proofErr w:type="spellEnd"/>
+      <w:r>
+        <w:rPr>
+          <w:i/>
+        </w:rPr>
+        <w:t xml:space="preserve">™ Version </w:t>
       </w:r>
       <w:r>
         <w:rPr>
@@ -1987,7 +2059,21 @@
         <w:rPr>
           <w:i/>
         </w:rPr>
-        <w:t>Part 35: Mutex Object</w:t>
+        <w:t xml:space="preserve">Part 35: </w:t>
+      </w:r>
+      <w:proofErr w:type="spellStart"/>
+      <w:r>
+        <w:rPr>
+          <w:i/>
+        </w:rPr>
+        <w:t>Mutex</w:t>
+      </w:r>
+      <w:proofErr w:type="spellEnd"/>
+      <w:r>
+        <w:rPr>
+          <w:i/>
+        </w:rPr>
+        <w:t xml:space="preserve"> Object</w:t>
       </w:r>
       <w:r>
         <w:t>. [URI]</w:t>
@@ -1997,6 +2083,7 @@
       <w:pPr>
         <w:pStyle w:val="RelatedWork"/>
       </w:pPr>
+      <w:proofErr w:type="spellStart"/>
       <w:r>
         <w:rPr>
           <w:i/>
@@ -2004,11 +2091,12 @@
         <w:lastRenderedPageBreak/>
         <w:t>CybOX</w:t>
       </w:r>
-      <w:r>
-        <w:rPr>
-          <w:i/>
-        </w:rPr>
-        <w:t xml:space="preserve"> Version </w:t>
+      <w:proofErr w:type="spellEnd"/>
+      <w:r>
+        <w:rPr>
+          <w:i/>
+        </w:rPr>
+        <w:t xml:space="preserve">™ Version </w:t>
       </w:r>
       <w:r>
         <w:rPr>
@@ -2036,17 +2124,19 @@
       <w:pPr>
         <w:pStyle w:val="RelatedWork"/>
       </w:pPr>
+      <w:proofErr w:type="spellStart"/>
       <w:r>
         <w:rPr>
           <w:i/>
         </w:rPr>
         <w:t>CybOX</w:t>
       </w:r>
-      <w:r>
-        <w:rPr>
-          <w:i/>
-        </w:rPr>
-        <w:t xml:space="preserve"> Version </w:t>
+      <w:proofErr w:type="spellEnd"/>
+      <w:r>
+        <w:rPr>
+          <w:i/>
+        </w:rPr>
+        <w:t xml:space="preserve">™ Version </w:t>
       </w:r>
       <w:r>
         <w:rPr>
@@ -2074,17 +2164,19 @@
       <w:pPr>
         <w:pStyle w:val="RelatedWork"/>
       </w:pPr>
+      <w:proofErr w:type="spellStart"/>
       <w:r>
         <w:rPr>
           <w:i/>
         </w:rPr>
         <w:t>CybOX</w:t>
       </w:r>
-      <w:r>
-        <w:rPr>
-          <w:i/>
-        </w:rPr>
-        <w:t xml:space="preserve"> Version </w:t>
+      <w:proofErr w:type="spellEnd"/>
+      <w:r>
+        <w:rPr>
+          <w:i/>
+        </w:rPr>
+        <w:t xml:space="preserve">™ Version </w:t>
       </w:r>
       <w:r>
         <w:rPr>
@@ -2112,17 +2204,19 @@
       <w:pPr>
         <w:pStyle w:val="RelatedWork"/>
       </w:pPr>
+      <w:proofErr w:type="spellStart"/>
       <w:r>
         <w:rPr>
           <w:i/>
         </w:rPr>
         <w:t>CybOX</w:t>
       </w:r>
-      <w:r>
-        <w:rPr>
-          <w:i/>
-        </w:rPr>
-        <w:t xml:space="preserve"> Version </w:t>
+      <w:proofErr w:type="spellEnd"/>
+      <w:r>
+        <w:rPr>
+          <w:i/>
+        </w:rPr>
+        <w:t xml:space="preserve">™ Version </w:t>
       </w:r>
       <w:r>
         <w:rPr>
@@ -2150,17 +2244,19 @@
       <w:pPr>
         <w:pStyle w:val="RelatedWork"/>
       </w:pPr>
+      <w:proofErr w:type="spellStart"/>
       <w:r>
         <w:rPr>
           <w:i/>
         </w:rPr>
         <w:t>CybOX</w:t>
       </w:r>
-      <w:r>
-        <w:rPr>
-          <w:i/>
-        </w:rPr>
-        <w:t xml:space="preserve"> Version </w:t>
+      <w:proofErr w:type="spellEnd"/>
+      <w:r>
+        <w:rPr>
+          <w:i/>
+        </w:rPr>
+        <w:t xml:space="preserve">™ Version </w:t>
       </w:r>
       <w:r>
         <w:rPr>
@@ -2188,17 +2284,19 @@
       <w:pPr>
         <w:pStyle w:val="RelatedWork"/>
       </w:pPr>
+      <w:proofErr w:type="spellStart"/>
       <w:r>
         <w:rPr>
           <w:i/>
         </w:rPr>
         <w:t>CybOX</w:t>
       </w:r>
-      <w:r>
-        <w:rPr>
-          <w:i/>
-        </w:rPr>
-        <w:t xml:space="preserve"> Version </w:t>
+      <w:proofErr w:type="spellEnd"/>
+      <w:r>
+        <w:rPr>
+          <w:i/>
+        </w:rPr>
+        <w:t xml:space="preserve">™ Version </w:t>
       </w:r>
       <w:r>
         <w:rPr>
@@ -2226,17 +2324,19 @@
       <w:pPr>
         <w:pStyle w:val="RelatedWork"/>
       </w:pPr>
+      <w:proofErr w:type="spellStart"/>
       <w:r>
         <w:rPr>
           <w:i/>
         </w:rPr>
         <w:t>CybOX</w:t>
       </w:r>
-      <w:r>
-        <w:rPr>
-          <w:i/>
-        </w:rPr>
-        <w:t xml:space="preserve"> Version </w:t>
+      <w:proofErr w:type="spellEnd"/>
+      <w:r>
+        <w:rPr>
+          <w:i/>
+        </w:rPr>
+        <w:t xml:space="preserve">™ Version </w:t>
       </w:r>
       <w:r>
         <w:rPr>
@@ -2264,17 +2364,19 @@
       <w:pPr>
         <w:pStyle w:val="RelatedWork"/>
       </w:pPr>
+      <w:proofErr w:type="spellStart"/>
       <w:r>
         <w:rPr>
           <w:i/>
         </w:rPr>
         <w:t>CybOX</w:t>
       </w:r>
-      <w:r>
-        <w:rPr>
-          <w:i/>
-        </w:rPr>
-        <w:t xml:space="preserve"> Version </w:t>
+      <w:proofErr w:type="spellEnd"/>
+      <w:r>
+        <w:rPr>
+          <w:i/>
+        </w:rPr>
+        <w:t xml:space="preserve">™ Version </w:t>
       </w:r>
       <w:r>
         <w:rPr>
@@ -2302,17 +2404,19 @@
       <w:pPr>
         <w:pStyle w:val="RelatedWork"/>
       </w:pPr>
+      <w:proofErr w:type="spellStart"/>
       <w:r>
         <w:rPr>
           <w:i/>
         </w:rPr>
         <w:t>CybOX</w:t>
       </w:r>
-      <w:r>
-        <w:rPr>
-          <w:i/>
-        </w:rPr>
-        <w:t xml:space="preserve"> Version </w:t>
+      <w:proofErr w:type="spellEnd"/>
+      <w:r>
+        <w:rPr>
+          <w:i/>
+        </w:rPr>
+        <w:t xml:space="preserve">™ Version </w:t>
       </w:r>
       <w:r>
         <w:rPr>
@@ -2340,17 +2444,19 @@
       <w:pPr>
         <w:pStyle w:val="RelatedWork"/>
       </w:pPr>
+      <w:proofErr w:type="spellStart"/>
       <w:r>
         <w:rPr>
           <w:i/>
         </w:rPr>
         <w:t>CybOX</w:t>
       </w:r>
-      <w:r>
-        <w:rPr>
-          <w:i/>
-        </w:rPr>
-        <w:t xml:space="preserve"> Version </w:t>
+      <w:proofErr w:type="spellEnd"/>
+      <w:r>
+        <w:rPr>
+          <w:i/>
+        </w:rPr>
+        <w:t xml:space="preserve">™ Version </w:t>
       </w:r>
       <w:r>
         <w:rPr>
@@ -2378,17 +2484,19 @@
       <w:pPr>
         <w:pStyle w:val="RelatedWork"/>
       </w:pPr>
+      <w:proofErr w:type="spellStart"/>
       <w:r>
         <w:rPr>
           <w:i/>
         </w:rPr>
         <w:t>CybOX</w:t>
       </w:r>
-      <w:r>
-        <w:rPr>
-          <w:i/>
-        </w:rPr>
-        <w:t xml:space="preserve"> Version </w:t>
+      <w:proofErr w:type="spellEnd"/>
+      <w:r>
+        <w:rPr>
+          <w:i/>
+        </w:rPr>
+        <w:t xml:space="preserve">™ Version </w:t>
       </w:r>
       <w:r>
         <w:rPr>
@@ -2416,17 +2524,19 @@
       <w:pPr>
         <w:pStyle w:val="RelatedWork"/>
       </w:pPr>
+      <w:proofErr w:type="spellStart"/>
       <w:r>
         <w:rPr>
           <w:i/>
         </w:rPr>
         <w:t>CybOX</w:t>
       </w:r>
-      <w:r>
-        <w:rPr>
-          <w:i/>
-        </w:rPr>
-        <w:t xml:space="preserve"> Version </w:t>
+      <w:proofErr w:type="spellEnd"/>
+      <w:r>
+        <w:rPr>
+          <w:i/>
+        </w:rPr>
+        <w:t xml:space="preserve">™ Version </w:t>
       </w:r>
       <w:r>
         <w:rPr>
@@ -2454,17 +2564,19 @@
       <w:pPr>
         <w:pStyle w:val="RelatedWork"/>
       </w:pPr>
+      <w:proofErr w:type="spellStart"/>
       <w:r>
         <w:rPr>
           <w:i/>
         </w:rPr>
         <w:t>CybOX</w:t>
       </w:r>
-      <w:r>
-        <w:rPr>
-          <w:i/>
-        </w:rPr>
-        <w:t xml:space="preserve"> Version </w:t>
+      <w:proofErr w:type="spellEnd"/>
+      <w:r>
+        <w:rPr>
+          <w:i/>
+        </w:rPr>
+        <w:t xml:space="preserve">™ Version </w:t>
       </w:r>
       <w:r>
         <w:rPr>
@@ -2492,17 +2604,19 @@
       <w:pPr>
         <w:pStyle w:val="RelatedWork"/>
       </w:pPr>
+      <w:proofErr w:type="spellStart"/>
       <w:r>
         <w:rPr>
           <w:i/>
         </w:rPr>
         <w:t>CybOX</w:t>
       </w:r>
-      <w:r>
-        <w:rPr>
-          <w:i/>
-        </w:rPr>
-        <w:t xml:space="preserve"> Version </w:t>
+      <w:proofErr w:type="spellEnd"/>
+      <w:r>
+        <w:rPr>
+          <w:i/>
+        </w:rPr>
+        <w:t xml:space="preserve">™ Version </w:t>
       </w:r>
       <w:r>
         <w:rPr>
@@ -2530,17 +2644,19 @@
       <w:pPr>
         <w:pStyle w:val="RelatedWork"/>
       </w:pPr>
+      <w:proofErr w:type="spellStart"/>
       <w:r>
         <w:rPr>
           <w:i/>
         </w:rPr>
         <w:t>CybOX</w:t>
       </w:r>
-      <w:r>
-        <w:rPr>
-          <w:i/>
-        </w:rPr>
-        <w:t xml:space="preserve"> Version </w:t>
+      <w:proofErr w:type="spellEnd"/>
+      <w:r>
+        <w:rPr>
+          <w:i/>
+        </w:rPr>
+        <w:t xml:space="preserve">™ Version </w:t>
       </w:r>
       <w:r>
         <w:rPr>
@@ -2580,17 +2696,19 @@
       <w:pPr>
         <w:pStyle w:val="RelatedWork"/>
       </w:pPr>
+      <w:proofErr w:type="spellStart"/>
       <w:r>
         <w:rPr>
           <w:i/>
         </w:rPr>
         <w:t>CybOX</w:t>
       </w:r>
-      <w:r>
-        <w:rPr>
-          <w:i/>
-        </w:rPr>
-        <w:t xml:space="preserve"> Version </w:t>
+      <w:proofErr w:type="spellEnd"/>
+      <w:r>
+        <w:rPr>
+          <w:i/>
+        </w:rPr>
+        <w:t xml:space="preserve">™ Version </w:t>
       </w:r>
       <w:r>
         <w:rPr>
@@ -2618,17 +2736,19 @@
       <w:pPr>
         <w:pStyle w:val="RelatedWork"/>
       </w:pPr>
+      <w:proofErr w:type="spellStart"/>
       <w:r>
         <w:rPr>
           <w:i/>
         </w:rPr>
         <w:t>CybOX</w:t>
       </w:r>
-      <w:r>
-        <w:rPr>
-          <w:i/>
-        </w:rPr>
-        <w:t xml:space="preserve"> Version </w:t>
+      <w:proofErr w:type="spellEnd"/>
+      <w:r>
+        <w:rPr>
+          <w:i/>
+        </w:rPr>
+        <w:t xml:space="preserve">™ Version </w:t>
       </w:r>
       <w:r>
         <w:rPr>
@@ -2656,17 +2776,19 @@
       <w:pPr>
         <w:pStyle w:val="RelatedWork"/>
       </w:pPr>
+      <w:proofErr w:type="spellStart"/>
       <w:r>
         <w:rPr>
           <w:i/>
         </w:rPr>
         <w:t>CybOX</w:t>
       </w:r>
-      <w:r>
-        <w:rPr>
-          <w:i/>
-        </w:rPr>
-        <w:t xml:space="preserve"> Version </w:t>
+      <w:proofErr w:type="spellEnd"/>
+      <w:r>
+        <w:rPr>
+          <w:i/>
+        </w:rPr>
+        <w:t xml:space="preserve">™ Version </w:t>
       </w:r>
       <w:r>
         <w:rPr>
@@ -2694,17 +2816,19 @@
       <w:pPr>
         <w:pStyle w:val="RelatedWork"/>
       </w:pPr>
+      <w:proofErr w:type="spellStart"/>
       <w:r>
         <w:rPr>
           <w:i/>
         </w:rPr>
         <w:t>CybOX</w:t>
       </w:r>
-      <w:r>
-        <w:rPr>
-          <w:i/>
-        </w:rPr>
-        <w:t xml:space="preserve"> Version </w:t>
+      <w:proofErr w:type="spellEnd"/>
+      <w:r>
+        <w:rPr>
+          <w:i/>
+        </w:rPr>
+        <w:t xml:space="preserve">™ Version </w:t>
       </w:r>
       <w:r>
         <w:rPr>
@@ -2732,17 +2856,19 @@
       <w:pPr>
         <w:pStyle w:val="RelatedWork"/>
       </w:pPr>
+      <w:proofErr w:type="spellStart"/>
       <w:r>
         <w:rPr>
           <w:i/>
         </w:rPr>
         <w:t>CybOX</w:t>
       </w:r>
-      <w:r>
-        <w:rPr>
-          <w:i/>
-        </w:rPr>
-        <w:t xml:space="preserve"> Version </w:t>
+      <w:proofErr w:type="spellEnd"/>
+      <w:r>
+        <w:rPr>
+          <w:i/>
+        </w:rPr>
+        <w:t xml:space="preserve">™ Version </w:t>
       </w:r>
       <w:r>
         <w:rPr>
@@ -2770,17 +2896,19 @@
       <w:pPr>
         <w:pStyle w:val="RelatedWork"/>
       </w:pPr>
+      <w:proofErr w:type="spellStart"/>
       <w:r>
         <w:rPr>
           <w:i/>
         </w:rPr>
         <w:t>CybOX</w:t>
       </w:r>
-      <w:r>
-        <w:rPr>
-          <w:i/>
-        </w:rPr>
-        <w:t xml:space="preserve"> Version </w:t>
+      <w:proofErr w:type="spellEnd"/>
+      <w:r>
+        <w:rPr>
+          <w:i/>
+        </w:rPr>
+        <w:t xml:space="preserve">™ Version </w:t>
       </w:r>
       <w:r>
         <w:rPr>
@@ -2808,17 +2936,19 @@
       <w:pPr>
         <w:pStyle w:val="RelatedWork"/>
       </w:pPr>
+      <w:proofErr w:type="spellStart"/>
       <w:r>
         <w:rPr>
           <w:i/>
         </w:rPr>
         <w:t>CybOX</w:t>
       </w:r>
-      <w:r>
-        <w:rPr>
-          <w:i/>
-        </w:rPr>
-        <w:t xml:space="preserve"> Version </w:t>
+      <w:proofErr w:type="spellEnd"/>
+      <w:r>
+        <w:rPr>
+          <w:i/>
+        </w:rPr>
+        <w:t xml:space="preserve">™ Version </w:t>
       </w:r>
       <w:r>
         <w:rPr>
@@ -2846,17 +2976,19 @@
       <w:pPr>
         <w:pStyle w:val="RelatedWork"/>
       </w:pPr>
+      <w:proofErr w:type="spellStart"/>
       <w:r>
         <w:rPr>
           <w:i/>
         </w:rPr>
         <w:t>CybOX</w:t>
       </w:r>
-      <w:r>
-        <w:rPr>
-          <w:i/>
-        </w:rPr>
-        <w:t xml:space="preserve"> Version </w:t>
+      <w:proofErr w:type="spellEnd"/>
+      <w:r>
+        <w:rPr>
+          <w:i/>
+        </w:rPr>
+        <w:t xml:space="preserve">™ Version </w:t>
       </w:r>
       <w:r>
         <w:rPr>
@@ -2884,17 +3016,19 @@
       <w:pPr>
         <w:pStyle w:val="RelatedWork"/>
       </w:pPr>
+      <w:proofErr w:type="spellStart"/>
       <w:r>
         <w:rPr>
           <w:i/>
         </w:rPr>
         <w:t>CybOX</w:t>
       </w:r>
-      <w:r>
-        <w:rPr>
-          <w:i/>
-        </w:rPr>
-        <w:t xml:space="preserve"> Version </w:t>
+      <w:proofErr w:type="spellEnd"/>
+      <w:r>
+        <w:rPr>
+          <w:i/>
+        </w:rPr>
+        <w:t xml:space="preserve">™ Version </w:t>
       </w:r>
       <w:r>
         <w:rPr>
@@ -2922,17 +3056,19 @@
       <w:pPr>
         <w:pStyle w:val="RelatedWork"/>
       </w:pPr>
+      <w:proofErr w:type="spellStart"/>
       <w:r>
         <w:rPr>
           <w:i/>
         </w:rPr>
         <w:t>CybOX</w:t>
       </w:r>
-      <w:r>
-        <w:rPr>
-          <w:i/>
-        </w:rPr>
-        <w:t xml:space="preserve"> Version </w:t>
+      <w:proofErr w:type="spellEnd"/>
+      <w:r>
+        <w:rPr>
+          <w:i/>
+        </w:rPr>
+        <w:t xml:space="preserve">™ Version </w:t>
       </w:r>
       <w:r>
         <w:rPr>
@@ -2972,17 +3108,19 @@
       <w:pPr>
         <w:pStyle w:val="RelatedWork"/>
       </w:pPr>
+      <w:proofErr w:type="spellStart"/>
       <w:r>
         <w:rPr>
           <w:i/>
         </w:rPr>
         <w:t>CybOX</w:t>
       </w:r>
-      <w:r>
-        <w:rPr>
-          <w:i/>
-        </w:rPr>
-        <w:t xml:space="preserve"> Version </w:t>
+      <w:proofErr w:type="spellEnd"/>
+      <w:r>
+        <w:rPr>
+          <w:i/>
+        </w:rPr>
+        <w:t xml:space="preserve">™ Version </w:t>
       </w:r>
       <w:r>
         <w:rPr>
@@ -3010,17 +3148,19 @@
       <w:pPr>
         <w:pStyle w:val="RelatedWork"/>
       </w:pPr>
+      <w:proofErr w:type="spellStart"/>
       <w:r>
         <w:rPr>
           <w:i/>
         </w:rPr>
         <w:t>CybOX</w:t>
       </w:r>
-      <w:r>
-        <w:rPr>
-          <w:i/>
-        </w:rPr>
-        <w:t xml:space="preserve"> Version </w:t>
+      <w:proofErr w:type="spellEnd"/>
+      <w:r>
+        <w:rPr>
+          <w:i/>
+        </w:rPr>
+        <w:t xml:space="preserve">™ Version </w:t>
       </w:r>
       <w:r>
         <w:rPr>
@@ -3048,17 +3188,19 @@
       <w:pPr>
         <w:pStyle w:val="RelatedWork"/>
       </w:pPr>
+      <w:proofErr w:type="spellStart"/>
       <w:r>
         <w:rPr>
           <w:i/>
         </w:rPr>
         <w:t>CybOX</w:t>
       </w:r>
-      <w:r>
-        <w:rPr>
-          <w:i/>
-        </w:rPr>
-        <w:t xml:space="preserve"> Version </w:t>
+      <w:proofErr w:type="spellEnd"/>
+      <w:r>
+        <w:rPr>
+          <w:i/>
+        </w:rPr>
+        <w:t xml:space="preserve">™ Version </w:t>
       </w:r>
       <w:r>
         <w:rPr>
@@ -3076,7 +3218,21 @@
         <w:rPr>
           <w:i/>
         </w:rPr>
-        <w:t>Part 63: Whois Object</w:t>
+        <w:t xml:space="preserve">Part 63: </w:t>
+      </w:r>
+      <w:proofErr w:type="spellStart"/>
+      <w:r>
+        <w:rPr>
+          <w:i/>
+        </w:rPr>
+        <w:t>Whois</w:t>
+      </w:r>
+      <w:proofErr w:type="spellEnd"/>
+      <w:r>
+        <w:rPr>
+          <w:i/>
+        </w:rPr>
+        <w:t xml:space="preserve"> Object</w:t>
       </w:r>
       <w:r>
         <w:t>. [URI]</w:t>
@@ -3086,17 +3242,19 @@
       <w:pPr>
         <w:pStyle w:val="RelatedWork"/>
       </w:pPr>
+      <w:proofErr w:type="spellStart"/>
       <w:r>
         <w:rPr>
           <w:i/>
         </w:rPr>
         <w:t>CybOX</w:t>
       </w:r>
-      <w:r>
-        <w:rPr>
-          <w:i/>
-        </w:rPr>
-        <w:t xml:space="preserve"> Version </w:t>
+      <w:proofErr w:type="spellEnd"/>
+      <w:r>
+        <w:rPr>
+          <w:i/>
+        </w:rPr>
+        <w:t xml:space="preserve">™ Version </w:t>
       </w:r>
       <w:r>
         <w:rPr>
@@ -3124,17 +3282,19 @@
       <w:pPr>
         <w:pStyle w:val="RelatedWork"/>
       </w:pPr>
+      <w:proofErr w:type="spellStart"/>
       <w:r>
         <w:rPr>
           <w:i/>
         </w:rPr>
         <w:t>CybOX</w:t>
       </w:r>
-      <w:r>
-        <w:rPr>
-          <w:i/>
-        </w:rPr>
-        <w:t xml:space="preserve"> Version </w:t>
+      <w:proofErr w:type="spellEnd"/>
+      <w:r>
+        <w:rPr>
+          <w:i/>
+        </w:rPr>
+        <w:t xml:space="preserve">™ Version </w:t>
       </w:r>
       <w:r>
         <w:rPr>
@@ -3162,17 +3322,19 @@
       <w:pPr>
         <w:pStyle w:val="RelatedWork"/>
       </w:pPr>
+      <w:proofErr w:type="spellStart"/>
       <w:r>
         <w:rPr>
           <w:i/>
         </w:rPr>
         <w:t>CybOX</w:t>
       </w:r>
-      <w:r>
-        <w:rPr>
-          <w:i/>
-        </w:rPr>
-        <w:t xml:space="preserve"> Version </w:t>
+      <w:proofErr w:type="spellEnd"/>
+      <w:r>
+        <w:rPr>
+          <w:i/>
+        </w:rPr>
+        <w:t xml:space="preserve">™ Version </w:t>
       </w:r>
       <w:r>
         <w:rPr>
@@ -3200,17 +3362,19 @@
       <w:pPr>
         <w:pStyle w:val="RelatedWork"/>
       </w:pPr>
+      <w:proofErr w:type="spellStart"/>
       <w:r>
         <w:rPr>
           <w:i/>
         </w:rPr>
         <w:t>CybOX</w:t>
       </w:r>
-      <w:r>
-        <w:rPr>
-          <w:i/>
-        </w:rPr>
-        <w:t xml:space="preserve"> Version </w:t>
+      <w:proofErr w:type="spellEnd"/>
+      <w:r>
+        <w:rPr>
+          <w:i/>
+        </w:rPr>
+        <w:t xml:space="preserve">™ Version </w:t>
       </w:r>
       <w:r>
         <w:rPr>
@@ -3238,17 +3402,19 @@
       <w:pPr>
         <w:pStyle w:val="RelatedWork"/>
       </w:pPr>
+      <w:proofErr w:type="spellStart"/>
       <w:r>
         <w:rPr>
           <w:i/>
         </w:rPr>
         <w:t>CybOX</w:t>
       </w:r>
-      <w:r>
-        <w:rPr>
-          <w:i/>
-        </w:rPr>
-        <w:t xml:space="preserve"> Version </w:t>
+      <w:proofErr w:type="spellEnd"/>
+      <w:r>
+        <w:rPr>
+          <w:i/>
+        </w:rPr>
+        <w:t xml:space="preserve">™ Version </w:t>
       </w:r>
       <w:r>
         <w:rPr>
@@ -3276,17 +3442,19 @@
       <w:pPr>
         <w:pStyle w:val="RelatedWork"/>
       </w:pPr>
+      <w:proofErr w:type="spellStart"/>
       <w:r>
         <w:rPr>
           <w:i/>
         </w:rPr>
         <w:t>CybOX</w:t>
       </w:r>
-      <w:r>
-        <w:rPr>
-          <w:i/>
-        </w:rPr>
-        <w:t xml:space="preserve"> Version </w:t>
+      <w:proofErr w:type="spellEnd"/>
+      <w:r>
+        <w:rPr>
+          <w:i/>
+        </w:rPr>
+        <w:t xml:space="preserve">™ Version </w:t>
       </w:r>
       <w:r>
         <w:rPr>
@@ -3314,17 +3482,19 @@
       <w:pPr>
         <w:pStyle w:val="RelatedWork"/>
       </w:pPr>
+      <w:proofErr w:type="spellStart"/>
       <w:r>
         <w:rPr>
           <w:i/>
         </w:rPr>
         <w:t>CybOX</w:t>
       </w:r>
-      <w:r>
-        <w:rPr>
-          <w:i/>
-        </w:rPr>
-        <w:t xml:space="preserve"> Version </w:t>
+      <w:proofErr w:type="spellEnd"/>
+      <w:r>
+        <w:rPr>
+          <w:i/>
+        </w:rPr>
+        <w:t xml:space="preserve">™ Version </w:t>
       </w:r>
       <w:r>
         <w:rPr>
@@ -3352,17 +3522,19 @@
       <w:pPr>
         <w:pStyle w:val="RelatedWork"/>
       </w:pPr>
+      <w:proofErr w:type="spellStart"/>
       <w:r>
         <w:rPr>
           <w:i/>
         </w:rPr>
         <w:t>CybOX</w:t>
       </w:r>
-      <w:r>
-        <w:rPr>
-          <w:i/>
-        </w:rPr>
-        <w:t xml:space="preserve"> Version </w:t>
+      <w:proofErr w:type="spellEnd"/>
+      <w:r>
+        <w:rPr>
+          <w:i/>
+        </w:rPr>
+        <w:t xml:space="preserve">™ Version </w:t>
       </w:r>
       <w:r>
         <w:rPr>
@@ -3390,17 +3562,19 @@
       <w:pPr>
         <w:pStyle w:val="RelatedWork"/>
       </w:pPr>
+      <w:proofErr w:type="spellStart"/>
       <w:r>
         <w:rPr>
           <w:i/>
         </w:rPr>
         <w:t>CybOX</w:t>
       </w:r>
-      <w:r>
-        <w:rPr>
-          <w:i/>
-        </w:rPr>
-        <w:t xml:space="preserve"> Version </w:t>
+      <w:proofErr w:type="spellEnd"/>
+      <w:r>
+        <w:rPr>
+          <w:i/>
+        </w:rPr>
+        <w:t xml:space="preserve">™ Version </w:t>
       </w:r>
       <w:r>
         <w:rPr>
@@ -3428,17 +3602,19 @@
       <w:pPr>
         <w:pStyle w:val="RelatedWork"/>
       </w:pPr>
+      <w:proofErr w:type="spellStart"/>
       <w:r>
         <w:rPr>
           <w:i/>
         </w:rPr>
         <w:t>CybOX</w:t>
       </w:r>
-      <w:r>
-        <w:rPr>
-          <w:i/>
-        </w:rPr>
-        <w:t xml:space="preserve"> Version </w:t>
+      <w:proofErr w:type="spellEnd"/>
+      <w:r>
+        <w:rPr>
+          <w:i/>
+        </w:rPr>
+        <w:t xml:space="preserve">™ Version </w:t>
       </w:r>
       <w:r>
         <w:rPr>
@@ -3466,17 +3642,19 @@
       <w:pPr>
         <w:pStyle w:val="RelatedWork"/>
       </w:pPr>
+      <w:proofErr w:type="spellStart"/>
       <w:r>
         <w:rPr>
           <w:i/>
         </w:rPr>
         <w:t>CybOX</w:t>
       </w:r>
-      <w:r>
-        <w:rPr>
-          <w:i/>
-        </w:rPr>
-        <w:t xml:space="preserve"> Version </w:t>
+      <w:proofErr w:type="spellEnd"/>
+      <w:r>
+        <w:rPr>
+          <w:i/>
+        </w:rPr>
+        <w:t xml:space="preserve">™ Version </w:t>
       </w:r>
       <w:r>
         <w:rPr>
@@ -3516,17 +3694,19 @@
       <w:pPr>
         <w:pStyle w:val="RelatedWork"/>
       </w:pPr>
+      <w:proofErr w:type="spellStart"/>
       <w:r>
         <w:rPr>
           <w:i/>
         </w:rPr>
         <w:t>CybOX</w:t>
       </w:r>
-      <w:r>
-        <w:rPr>
-          <w:i/>
-        </w:rPr>
-        <w:t xml:space="preserve"> Version </w:t>
+      <w:proofErr w:type="spellEnd"/>
+      <w:r>
+        <w:rPr>
+          <w:i/>
+        </w:rPr>
+        <w:t xml:space="preserve">™ Version </w:t>
       </w:r>
       <w:r>
         <w:rPr>
@@ -3554,17 +3734,19 @@
       <w:pPr>
         <w:pStyle w:val="RelatedWork"/>
       </w:pPr>
+      <w:proofErr w:type="spellStart"/>
       <w:r>
         <w:rPr>
           <w:i/>
         </w:rPr>
         <w:t>CybOX</w:t>
       </w:r>
-      <w:r>
-        <w:rPr>
-          <w:i/>
-        </w:rPr>
-        <w:t xml:space="preserve"> Version </w:t>
+      <w:proofErr w:type="spellEnd"/>
+      <w:r>
+        <w:rPr>
+          <w:i/>
+        </w:rPr>
+        <w:t xml:space="preserve">™ Version </w:t>
       </w:r>
       <w:r>
         <w:rPr>
@@ -3592,17 +3774,19 @@
       <w:pPr>
         <w:pStyle w:val="RelatedWork"/>
       </w:pPr>
+      <w:proofErr w:type="spellStart"/>
       <w:r>
         <w:rPr>
           <w:i/>
         </w:rPr>
         <w:t>CybOX</w:t>
       </w:r>
-      <w:r>
-        <w:rPr>
-          <w:i/>
-        </w:rPr>
-        <w:t xml:space="preserve"> Version </w:t>
+      <w:proofErr w:type="spellEnd"/>
+      <w:r>
+        <w:rPr>
+          <w:i/>
+        </w:rPr>
+        <w:t xml:space="preserve">™ Version </w:t>
       </w:r>
       <w:r>
         <w:rPr>
@@ -3630,17 +3814,19 @@
       <w:pPr>
         <w:pStyle w:val="RelatedWork"/>
       </w:pPr>
+      <w:proofErr w:type="spellStart"/>
       <w:r>
         <w:rPr>
           <w:i/>
         </w:rPr>
         <w:t>CybOX</w:t>
       </w:r>
-      <w:r>
-        <w:rPr>
-          <w:i/>
-        </w:rPr>
-        <w:t xml:space="preserve"> Version </w:t>
+      <w:proofErr w:type="spellEnd"/>
+      <w:r>
+        <w:rPr>
+          <w:i/>
+        </w:rPr>
+        <w:t xml:space="preserve">™ Version </w:t>
       </w:r>
       <w:r>
         <w:rPr>
@@ -3668,17 +3854,19 @@
       <w:pPr>
         <w:pStyle w:val="RelatedWork"/>
       </w:pPr>
+      <w:proofErr w:type="spellStart"/>
       <w:r>
         <w:rPr>
           <w:i/>
         </w:rPr>
         <w:t>CybOX</w:t>
       </w:r>
-      <w:r>
-        <w:rPr>
-          <w:i/>
-        </w:rPr>
-        <w:t xml:space="preserve"> Version </w:t>
+      <w:proofErr w:type="spellEnd"/>
+      <w:r>
+        <w:rPr>
+          <w:i/>
+        </w:rPr>
+        <w:t xml:space="preserve">™ Version </w:t>
       </w:r>
       <w:r>
         <w:rPr>
@@ -3706,17 +3894,19 @@
       <w:pPr>
         <w:pStyle w:val="RelatedWork"/>
       </w:pPr>
+      <w:proofErr w:type="spellStart"/>
       <w:r>
         <w:rPr>
           <w:i/>
         </w:rPr>
         <w:t>CybOX</w:t>
       </w:r>
-      <w:r>
-        <w:rPr>
-          <w:i/>
-        </w:rPr>
-        <w:t xml:space="preserve"> Version </w:t>
+      <w:proofErr w:type="spellEnd"/>
+      <w:r>
+        <w:rPr>
+          <w:i/>
+        </w:rPr>
+        <w:t xml:space="preserve">™ Version </w:t>
       </w:r>
       <w:r>
         <w:rPr>
@@ -3744,17 +3934,19 @@
       <w:pPr>
         <w:pStyle w:val="RelatedWork"/>
       </w:pPr>
+      <w:proofErr w:type="spellStart"/>
       <w:r>
         <w:rPr>
           <w:i/>
         </w:rPr>
         <w:t>CybOX</w:t>
       </w:r>
-      <w:r>
-        <w:rPr>
-          <w:i/>
-        </w:rPr>
-        <w:t xml:space="preserve"> Version </w:t>
+      <w:proofErr w:type="spellEnd"/>
+      <w:r>
+        <w:rPr>
+          <w:i/>
+        </w:rPr>
+        <w:t xml:space="preserve">™ Version </w:t>
       </w:r>
       <w:r>
         <w:rPr>
@@ -3782,17 +3974,19 @@
       <w:pPr>
         <w:pStyle w:val="RelatedWork"/>
       </w:pPr>
+      <w:proofErr w:type="spellStart"/>
       <w:r>
         <w:rPr>
           <w:i/>
         </w:rPr>
         <w:t>CybOX</w:t>
       </w:r>
-      <w:r>
-        <w:rPr>
-          <w:i/>
-        </w:rPr>
-        <w:t xml:space="preserve"> Version </w:t>
+      <w:proofErr w:type="spellEnd"/>
+      <w:r>
+        <w:rPr>
+          <w:i/>
+        </w:rPr>
+        <w:t xml:space="preserve">™ Version </w:t>
       </w:r>
       <w:r>
         <w:rPr>
@@ -3820,17 +4014,19 @@
       <w:pPr>
         <w:pStyle w:val="RelatedWork"/>
       </w:pPr>
+      <w:proofErr w:type="spellStart"/>
       <w:r>
         <w:rPr>
           <w:i/>
         </w:rPr>
         <w:t>CybOX</w:t>
       </w:r>
-      <w:r>
-        <w:rPr>
-          <w:i/>
-        </w:rPr>
-        <w:t xml:space="preserve"> Version </w:t>
+      <w:proofErr w:type="spellEnd"/>
+      <w:r>
+        <w:rPr>
+          <w:i/>
+        </w:rPr>
+        <w:t xml:space="preserve">™ Version </w:t>
       </w:r>
       <w:r>
         <w:rPr>
@@ -3858,17 +4054,19 @@
       <w:pPr>
         <w:pStyle w:val="RelatedWork"/>
       </w:pPr>
+      <w:proofErr w:type="spellStart"/>
       <w:r>
         <w:rPr>
           <w:i/>
         </w:rPr>
         <w:t>CybOX</w:t>
       </w:r>
-      <w:r>
-        <w:rPr>
-          <w:i/>
-        </w:rPr>
-        <w:t xml:space="preserve"> Version </w:t>
+      <w:proofErr w:type="spellEnd"/>
+      <w:r>
+        <w:rPr>
+          <w:i/>
+        </w:rPr>
+        <w:t xml:space="preserve">™ Version </w:t>
       </w:r>
       <w:r>
         <w:rPr>
@@ -3896,17 +4094,19 @@
       <w:pPr>
         <w:pStyle w:val="RelatedWork"/>
       </w:pPr>
+      <w:proofErr w:type="spellStart"/>
       <w:r>
         <w:rPr>
           <w:i/>
         </w:rPr>
         <w:t>CybOX</w:t>
       </w:r>
-      <w:r>
-        <w:rPr>
-          <w:i/>
-        </w:rPr>
-        <w:t xml:space="preserve"> Version </w:t>
+      <w:proofErr w:type="spellEnd"/>
+      <w:r>
+        <w:rPr>
+          <w:i/>
+        </w:rPr>
+        <w:t xml:space="preserve">™ Version </w:t>
       </w:r>
       <w:r>
         <w:rPr>
@@ -3934,17 +4134,19 @@
       <w:pPr>
         <w:pStyle w:val="RelatedWork"/>
       </w:pPr>
+      <w:proofErr w:type="spellStart"/>
       <w:r>
         <w:rPr>
           <w:i/>
         </w:rPr>
         <w:t>CybOX</w:t>
       </w:r>
-      <w:r>
-        <w:rPr>
-          <w:i/>
-        </w:rPr>
-        <w:t xml:space="preserve"> Version </w:t>
+      <w:proofErr w:type="spellEnd"/>
+      <w:r>
+        <w:rPr>
+          <w:i/>
+        </w:rPr>
+        <w:t xml:space="preserve">™ Version </w:t>
       </w:r>
       <w:r>
         <w:rPr>
@@ -3972,17 +4174,19 @@
       <w:pPr>
         <w:pStyle w:val="RelatedWork"/>
       </w:pPr>
+      <w:proofErr w:type="spellStart"/>
       <w:r>
         <w:rPr>
           <w:i/>
         </w:rPr>
         <w:t>CybOX</w:t>
       </w:r>
-      <w:r>
-        <w:rPr>
-          <w:i/>
-        </w:rPr>
-        <w:t xml:space="preserve"> Version </w:t>
+      <w:proofErr w:type="spellEnd"/>
+      <w:r>
+        <w:rPr>
+          <w:i/>
+        </w:rPr>
+        <w:t xml:space="preserve">™ Version </w:t>
       </w:r>
       <w:r>
         <w:rPr>
@@ -4010,17 +4214,19 @@
       <w:pPr>
         <w:pStyle w:val="RelatedWork"/>
       </w:pPr>
+      <w:proofErr w:type="spellStart"/>
       <w:r>
         <w:rPr>
           <w:i/>
         </w:rPr>
         <w:t>CybOX</w:t>
       </w:r>
-      <w:r>
-        <w:rPr>
-          <w:i/>
-        </w:rPr>
-        <w:t xml:space="preserve"> Version </w:t>
+      <w:proofErr w:type="spellEnd"/>
+      <w:r>
+        <w:rPr>
+          <w:i/>
+        </w:rPr>
+        <w:t xml:space="preserve">™ Version </w:t>
       </w:r>
       <w:r>
         <w:rPr>
@@ -4048,17 +4254,19 @@
       <w:pPr>
         <w:pStyle w:val="RelatedWork"/>
       </w:pPr>
+      <w:proofErr w:type="spellStart"/>
       <w:r>
         <w:rPr>
           <w:i/>
         </w:rPr>
         <w:t>CybOX</w:t>
       </w:r>
-      <w:r>
-        <w:rPr>
-          <w:i/>
-        </w:rPr>
-        <w:t xml:space="preserve"> Version </w:t>
+      <w:proofErr w:type="spellEnd"/>
+      <w:r>
+        <w:rPr>
+          <w:i/>
+        </w:rPr>
+        <w:t xml:space="preserve">™ Version </w:t>
       </w:r>
       <w:r>
         <w:rPr>
@@ -4086,6 +4294,7 @@
       <w:pPr>
         <w:pStyle w:val="RelatedWork"/>
       </w:pPr>
+      <w:proofErr w:type="spellStart"/>
       <w:r>
         <w:rPr>
           <w:i/>
@@ -4093,11 +4302,12 @@
         <w:lastRenderedPageBreak/>
         <w:t>CybOX</w:t>
       </w:r>
-      <w:r>
-        <w:rPr>
-          <w:i/>
-        </w:rPr>
-        <w:t xml:space="preserve"> Version </w:t>
+      <w:proofErr w:type="spellEnd"/>
+      <w:r>
+        <w:rPr>
+          <w:i/>
+        </w:rPr>
+        <w:t xml:space="preserve">™ Version </w:t>
       </w:r>
       <w:r>
         <w:rPr>
@@ -4125,17 +4335,19 @@
       <w:pPr>
         <w:pStyle w:val="RelatedWork"/>
       </w:pPr>
+      <w:proofErr w:type="spellStart"/>
       <w:r>
         <w:rPr>
           <w:i/>
         </w:rPr>
         <w:t>CybOX</w:t>
       </w:r>
-      <w:r>
-        <w:rPr>
-          <w:i/>
-        </w:rPr>
-        <w:t xml:space="preserve"> Version </w:t>
+      <w:proofErr w:type="spellEnd"/>
+      <w:r>
+        <w:rPr>
+          <w:i/>
+        </w:rPr>
+        <w:t xml:space="preserve">™ Version </w:t>
       </w:r>
       <w:r>
         <w:rPr>
@@ -4163,17 +4375,19 @@
       <w:pPr>
         <w:pStyle w:val="RelatedWork"/>
       </w:pPr>
+      <w:proofErr w:type="spellStart"/>
       <w:r>
         <w:rPr>
           <w:i/>
         </w:rPr>
         <w:t>CybOX</w:t>
       </w:r>
-      <w:r>
-        <w:rPr>
-          <w:i/>
-        </w:rPr>
-        <w:t xml:space="preserve"> Version </w:t>
+      <w:proofErr w:type="spellEnd"/>
+      <w:r>
+        <w:rPr>
+          <w:i/>
+        </w:rPr>
+        <w:t xml:space="preserve">™ Version </w:t>
       </w:r>
       <w:r>
         <w:rPr>
@@ -4201,17 +4415,19 @@
       <w:pPr>
         <w:pStyle w:val="RelatedWork"/>
       </w:pPr>
+      <w:proofErr w:type="spellStart"/>
       <w:r>
         <w:rPr>
           <w:i/>
         </w:rPr>
         <w:t>CybOX</w:t>
       </w:r>
-      <w:r>
-        <w:rPr>
-          <w:i/>
-        </w:rPr>
-        <w:t xml:space="preserve"> Version </w:t>
+      <w:proofErr w:type="spellEnd"/>
+      <w:r>
+        <w:rPr>
+          <w:i/>
+        </w:rPr>
+        <w:t xml:space="preserve">™ Version </w:t>
       </w:r>
       <w:r>
         <w:rPr>
@@ -4239,17 +4455,19 @@
       <w:pPr>
         <w:pStyle w:val="RelatedWork"/>
       </w:pPr>
+      <w:proofErr w:type="spellStart"/>
       <w:r>
         <w:rPr>
           <w:i/>
         </w:rPr>
         <w:t>CybOX</w:t>
       </w:r>
-      <w:r>
-        <w:rPr>
-          <w:i/>
-        </w:rPr>
-        <w:t xml:space="preserve"> Version </w:t>
+      <w:proofErr w:type="spellEnd"/>
+      <w:r>
+        <w:rPr>
+          <w:i/>
+        </w:rPr>
+        <w:t xml:space="preserve">™ Version </w:t>
       </w:r>
       <w:r>
         <w:rPr>
@@ -4312,7 +4530,16 @@
         <w:rPr>
           <w:i/>
         </w:rPr>
-        <w:t>STIX Version 1.2.1</w:t>
+        <w:t>STIX</w:t>
+      </w:r>
+      <w:r>
+        <w:t>™</w:t>
+      </w:r>
+      <w:r>
+        <w:rPr>
+          <w:i/>
+        </w:rPr>
+        <w:t xml:space="preserve"> Version 1.2.1</w:t>
       </w:r>
       <w:r>
         <w:rPr>
@@ -4486,12 +4713,21 @@
         </w:rPr>
         <w:t>/</w:t>
       </w:r>
+      <w:bookmarkStart w:id="4" w:name="_GoBack"/>
       <w:r>
         <w:rPr>
           <w:rStyle w:val="Hyperlink"/>
           <w:color w:val="auto"/>
         </w:rPr>
-        <w:t>stix/v1.2.1/csd01/</w:t>
+        <w:t>stix</w:t>
+      </w:r>
+      <w:bookmarkEnd w:id="4"/>
+      <w:r>
+        <w:rPr>
+          <w:rStyle w:val="Hyperlink"/>
+          <w:color w:val="auto"/>
+        </w:rPr>
+        <w:t>/v1.2.1/csd01/</w:t>
       </w:r>
       <w:r>
         <w:rPr>
@@ -6920,20 +7156,20 @@
           <w:docGrid w:linePitch="360"/>
         </w:sectPr>
       </w:pPr>
-      <w:bookmarkStart w:id="4" w:name="_Toc287332006"/>
+      <w:bookmarkStart w:id="5" w:name="_Toc287332006"/>
     </w:p>
     <w:p>
       <w:pPr>
         <w:pStyle w:val="Heading1"/>
       </w:pPr>
-      <w:bookmarkStart w:id="5" w:name="_Toc441051459"/>
+      <w:bookmarkStart w:id="6" w:name="_Toc441051459"/>
       <w:r>
         <w:lastRenderedPageBreak/>
         <w:t>Introduction</w:t>
       </w:r>
       <w:bookmarkEnd w:id="0"/>
-      <w:bookmarkEnd w:id="4"/>
       <w:bookmarkEnd w:id="5"/>
+      <w:bookmarkEnd w:id="6"/>
     </w:p>
     <w:p>
       <w:r>
@@ -6958,7 +7194,18 @@
         <w:t>Ex</w:t>
       </w:r>
       <w:r>
-        <w:t xml:space="preserve">pression (CybOX) </w:t>
+        <w:t>pression (</w:t>
+      </w:r>
+      <w:proofErr w:type="spellStart"/>
+      <w:r>
+        <w:t>CybOX</w:t>
+      </w:r>
+      <w:proofErr w:type="spellEnd"/>
+      <w:r>
+        <w:t>™</w:t>
+      </w:r>
+      <w:r>
+        <w:t xml:space="preserve">) </w:t>
       </w:r>
       <w:r>
         <w:t>provides a common structure for representing cyber observables across and among the operational areas of enterprise cyber security. CybOX improves the consistency, efficiency, and interoperability of deployed tools and processes, and it increases overall situational awareness by enabling the potential for detailed automatable sharing, mapping, detection, and analysis heuristics.</w:t>
@@ -6985,7 +7232,7 @@
       <w:r>
         <w:t>.</w:t>
       </w:r>
-      <w:bookmarkStart w:id="6" w:name="_Toc401131317"/>
+      <w:bookmarkStart w:id="7" w:name="_Toc401131317"/>
       <w:r>
         <w:t xml:space="preserve"> </w:t>
       </w:r>
@@ -7206,13 +7453,13 @@
       <w:r>
         <w:t xml:space="preserve">. </w:t>
       </w:r>
-      <w:bookmarkStart w:id="7" w:name="_CybOX_Specification_Documents"/>
-      <w:bookmarkStart w:id="8" w:name="_Toc412205405"/>
-      <w:bookmarkStart w:id="9" w:name="_Ref412300941"/>
-      <w:bookmarkStart w:id="10" w:name="_Ref412622367"/>
-      <w:bookmarkStart w:id="11" w:name="_Toc426119867"/>
-      <w:bookmarkEnd w:id="6"/>
+      <w:bookmarkStart w:id="8" w:name="_CybOX_Specification_Documents"/>
+      <w:bookmarkStart w:id="9" w:name="_Toc412205405"/>
+      <w:bookmarkStart w:id="10" w:name="_Ref412300941"/>
+      <w:bookmarkStart w:id="11" w:name="_Ref412622367"/>
+      <w:bookmarkStart w:id="12" w:name="_Toc426119867"/>
       <w:bookmarkEnd w:id="7"/>
+      <w:bookmarkEnd w:id="8"/>
       <w:r>
         <w:t xml:space="preserve">In Section </w:t>
       </w:r>
@@ -7331,15 +7578,15 @@
       <w:pPr>
         <w:pStyle w:val="Heading2"/>
       </w:pPr>
-      <w:bookmarkStart w:id="12" w:name="_Toc441051460"/>
+      <w:bookmarkStart w:id="13" w:name="_Toc441051460"/>
       <w:r>
         <w:t>CybOX Specification Documents</w:t>
       </w:r>
-      <w:bookmarkEnd w:id="8"/>
       <w:bookmarkEnd w:id="9"/>
       <w:bookmarkEnd w:id="10"/>
       <w:bookmarkEnd w:id="11"/>
       <w:bookmarkEnd w:id="12"/>
+      <w:bookmarkEnd w:id="13"/>
     </w:p>
     <w:p>
       <w:pPr>
@@ -7403,15 +7650,15 @@
         <w:spacing w:before="360" w:after="60"/>
         <w:ind w:left="720" w:hanging="720"/>
       </w:pPr>
-      <w:bookmarkStart w:id="13" w:name="_Ref394437867"/>
-      <w:bookmarkStart w:id="14" w:name="_Toc426119868"/>
-      <w:bookmarkStart w:id="15" w:name="_Toc441051461"/>
+      <w:bookmarkStart w:id="14" w:name="_Ref394437867"/>
+      <w:bookmarkStart w:id="15" w:name="_Toc426119868"/>
+      <w:bookmarkStart w:id="16" w:name="_Toc441051461"/>
       <w:r>
         <w:t>Document Conventions</w:t>
       </w:r>
-      <w:bookmarkEnd w:id="13"/>
       <w:bookmarkEnd w:id="14"/>
       <w:bookmarkEnd w:id="15"/>
+      <w:bookmarkEnd w:id="16"/>
     </w:p>
     <w:p>
       <w:r>
@@ -7426,17 +7673,17 @@
         </w:tabs>
         <w:spacing w:before="360" w:after="60"/>
       </w:pPr>
-      <w:bookmarkStart w:id="16" w:name="_Toc389570603"/>
-      <w:bookmarkStart w:id="17" w:name="_Toc389581073"/>
-      <w:bookmarkStart w:id="18" w:name="_Toc426119870"/>
-      <w:bookmarkStart w:id="19" w:name="_Toc441051462"/>
+      <w:bookmarkStart w:id="17" w:name="_Toc389570603"/>
+      <w:bookmarkStart w:id="18" w:name="_Toc389581073"/>
+      <w:bookmarkStart w:id="19" w:name="_Toc426119870"/>
+      <w:bookmarkStart w:id="20" w:name="_Toc441051462"/>
       <w:r>
         <w:t>Fonts</w:t>
       </w:r>
-      <w:bookmarkEnd w:id="16"/>
       <w:bookmarkEnd w:id="17"/>
       <w:bookmarkEnd w:id="18"/>
       <w:bookmarkEnd w:id="19"/>
+      <w:bookmarkEnd w:id="20"/>
     </w:p>
     <w:p>
       <w:pPr>
@@ -7477,17 +7724,36 @@
           <w:sz w:val="20"/>
           <w:szCs w:val="20"/>
         </w:rPr>
-        <w:t>Capitalization is used for CybOX high level concepts, which are defined in</w:t>
-      </w:r>
+        <w:t xml:space="preserve">Capitalization is used for </w:t>
+      </w:r>
+      <w:proofErr w:type="spellStart"/>
       <w:r>
         <w:rPr>
           <w:rFonts w:ascii="Arial" w:hAnsi="Arial" w:cs="Arial"/>
           <w:sz w:val="20"/>
           <w:szCs w:val="20"/>
         </w:rPr>
+        <w:t>CybOX</w:t>
+      </w:r>
+      <w:proofErr w:type="spellEnd"/>
+      <w:r>
+        <w:rPr>
+          <w:rFonts w:ascii="Arial" w:hAnsi="Arial" w:cs="Arial"/>
+          <w:sz w:val="20"/>
+          <w:szCs w:val="20"/>
+        </w:rPr>
+        <w:t xml:space="preserve"> high level concepts, which are defined in</w:t>
+      </w:r>
+      <w:r>
+        <w:rPr>
+          <w:rFonts w:ascii="Arial" w:hAnsi="Arial" w:cs="Arial"/>
+          <w:sz w:val="20"/>
+          <w:szCs w:val="20"/>
+        </w:rPr>
         <w:t xml:space="preserve"> </w:t>
       </w:r>
       <w:hyperlink w:anchor="AdditionalArtifacts" w:history="1">
+        <w:proofErr w:type="spellStart"/>
         <w:r>
           <w:rPr>
             <w:rStyle w:val="Hyperlink"/>
@@ -7496,7 +7762,18 @@
             <w:sz w:val="20"/>
             <w:szCs w:val="20"/>
           </w:rPr>
-          <w:t xml:space="preserve">CybOX Version </w:t>
+          <w:t>CybOX</w:t>
+        </w:r>
+        <w:proofErr w:type="spellEnd"/>
+        <w:r>
+          <w:rPr>
+            <w:rStyle w:val="Hyperlink"/>
+            <w:rFonts w:ascii="Arial" w:hAnsi="Arial" w:cs="Arial"/>
+            <w:i/>
+            <w:sz w:val="20"/>
+            <w:szCs w:val="20"/>
+          </w:rPr>
+          <w:t xml:space="preserve">™ Version </w:t>
         </w:r>
         <w:r>
           <w:rPr>
@@ -7898,22 +8175,22 @@
         </w:tabs>
         <w:spacing w:before="360" w:after="60"/>
       </w:pPr>
-      <w:bookmarkStart w:id="20" w:name="_Ref394486021"/>
-      <w:bookmarkStart w:id="21" w:name="_Toc426119871"/>
-      <w:bookmarkStart w:id="22" w:name="_Toc441051463"/>
+      <w:bookmarkStart w:id="21" w:name="_Ref394486021"/>
+      <w:bookmarkStart w:id="22" w:name="_Toc426119871"/>
+      <w:bookmarkStart w:id="23" w:name="_Toc441051463"/>
       <w:r>
         <w:t>UML Package References</w:t>
       </w:r>
-      <w:bookmarkEnd w:id="20"/>
       <w:bookmarkEnd w:id="21"/>
       <w:bookmarkEnd w:id="22"/>
+      <w:bookmarkEnd w:id="23"/>
     </w:p>
     <w:p>
       <w:pPr>
         <w:spacing w:after="240"/>
       </w:pPr>
-      <w:bookmarkStart w:id="23" w:name="_Toc389570605"/>
-      <w:bookmarkStart w:id="24" w:name="_Toc389581075"/>
+      <w:bookmarkStart w:id="24" w:name="_Toc389570605"/>
+      <w:bookmarkStart w:id="25" w:name="_Toc389581075"/>
       <w:r>
         <w:t xml:space="preserve">Each CybOX data model is captured in a different UML package (e.g., Core package) where the packages together compose the full </w:t>
       </w:r>
@@ -7966,24 +8243,24 @@
         </w:tabs>
         <w:spacing w:before="360" w:after="60"/>
       </w:pPr>
-      <w:bookmarkStart w:id="25" w:name="_Toc426119872"/>
-      <w:bookmarkStart w:id="26" w:name="_Toc441051464"/>
+      <w:bookmarkStart w:id="26" w:name="_Toc426119872"/>
+      <w:bookmarkStart w:id="27" w:name="_Toc441051464"/>
       <w:r>
         <w:t>UML Diagrams</w:t>
       </w:r>
-      <w:bookmarkEnd w:id="23"/>
       <w:bookmarkEnd w:id="24"/>
       <w:bookmarkEnd w:id="25"/>
       <w:bookmarkEnd w:id="26"/>
+      <w:bookmarkEnd w:id="27"/>
     </w:p>
     <w:p>
       <w:pPr>
         <w:spacing w:after="240"/>
       </w:pPr>
-      <w:bookmarkStart w:id="27" w:name="_Toc398719452"/>
-      <w:bookmarkStart w:id="28" w:name="_Toc389570606"/>
-      <w:bookmarkStart w:id="29" w:name="_Toc389581076"/>
-      <w:bookmarkStart w:id="30" w:name="_Ref394436861"/>
+      <w:bookmarkStart w:id="28" w:name="_Toc398719452"/>
+      <w:bookmarkStart w:id="29" w:name="_Toc389570606"/>
+      <w:bookmarkStart w:id="30" w:name="_Toc389581076"/>
+      <w:bookmarkStart w:id="31" w:name="_Ref394436861"/>
       <w:r>
         <w:t xml:space="preserve">This specification makes use of UML diagrams to visually depict relationships between CybOX Language constructs. Note that the diagrams have been extracted directly from the full UML model for CybOX; they have not been constructed purely for inclusion in the specification documents.  Typically, diagrams are included for the primary class of a data model, and for any other class where the visualization of its relationships between other classes would be useful.  This implies that there will be very few diagrams for classes whose only properties are either a data type or a class from the CybOX Common data model.  </w:t>
       </w:r>
@@ -8011,14 +8288,14 @@
         <w:spacing w:before="360" w:after="0"/>
         <w:ind w:left="720" w:hanging="720"/>
       </w:pPr>
-      <w:bookmarkStart w:id="31" w:name="_Toc426119873"/>
-      <w:bookmarkStart w:id="32" w:name="_Toc441051465"/>
+      <w:bookmarkStart w:id="32" w:name="_Toc426119873"/>
+      <w:bookmarkStart w:id="33" w:name="_Toc441051465"/>
       <w:r>
         <w:t>Class Properties</w:t>
       </w:r>
-      <w:bookmarkEnd w:id="27"/>
-      <w:bookmarkEnd w:id="31"/>
+      <w:bookmarkEnd w:id="28"/>
       <w:bookmarkEnd w:id="32"/>
+      <w:bookmarkEnd w:id="33"/>
     </w:p>
     <w:p>
       <w:pPr>
@@ -8037,15 +8314,15 @@
         <w:spacing w:before="360" w:after="0"/>
         <w:ind w:left="720" w:hanging="720"/>
       </w:pPr>
-      <w:bookmarkStart w:id="33" w:name="_Toc398719453"/>
-      <w:bookmarkStart w:id="34" w:name="_Toc426119874"/>
-      <w:bookmarkStart w:id="35" w:name="_Toc441051466"/>
+      <w:bookmarkStart w:id="34" w:name="_Toc398719453"/>
+      <w:bookmarkStart w:id="35" w:name="_Toc426119874"/>
+      <w:bookmarkStart w:id="36" w:name="_Toc441051466"/>
       <w:r>
         <w:t>Diagram Icons and Arrow Types</w:t>
       </w:r>
-      <w:bookmarkEnd w:id="33"/>
       <w:bookmarkEnd w:id="34"/>
       <w:bookmarkEnd w:id="35"/>
+      <w:bookmarkEnd w:id="36"/>
     </w:p>
     <w:p>
       <w:pPr>
@@ -8136,9 +8413,9 @@
           <w:b/>
         </w:rPr>
       </w:pPr>
-      <w:bookmarkStart w:id="36" w:name="_Ref397637630"/>
-      <w:bookmarkStart w:id="37" w:name="_Ref397935245"/>
-      <w:bookmarkStart w:id="38" w:name="_Toc398719454"/>
+      <w:bookmarkStart w:id="37" w:name="_Ref397637630"/>
+      <w:bookmarkStart w:id="38" w:name="_Ref397935245"/>
+      <w:bookmarkStart w:id="39" w:name="_Toc398719454"/>
       <w:r>
         <w:t xml:space="preserve">Table </w:t>
       </w:r>
@@ -8161,7 +8438,7 @@
           <w:t>1</w:t>
         </w:r>
       </w:fldSimple>
-      <w:bookmarkEnd w:id="36"/>
+      <w:bookmarkEnd w:id="37"/>
       <w:r>
         <w:t xml:space="preserve">.  </w:t>
       </w:r>
@@ -8420,7 +8697,7 @@
                 <v:shape id="_x0000_i1025" type="#_x0000_t75" style="width:22.1pt;height:22.1pt" o:ole="">
                   <v:imagedata r:id="rId28" o:title=""/>
                 </v:shape>
-                <o:OLEObject Type="Embed" ProgID="PBrush" ShapeID="_x0000_i1025" DrawAspect="Content" ObjectID="_1517651003" r:id="rId29"/>
+                <o:OLEObject Type="Embed" ProgID="PBrush" ShapeID="_x0000_i1025" DrawAspect="Content" ObjectID="_1517654720" r:id="rId29"/>
               </w:object>
             </w:r>
           </w:p>
@@ -8577,7 +8854,7 @@
                 <v:shape id="_x0000_i1026" type="#_x0000_t75" style="width:14.25pt;height:14.25pt" o:ole="">
                   <v:imagedata r:id="rId31" o:title=""/>
                 </v:shape>
-                <o:OLEObject Type="Embed" ProgID="PBrush" ShapeID="_x0000_i1026" DrawAspect="Content" ObjectID="_1517651004" r:id="rId32"/>
+                <o:OLEObject Type="Embed" ProgID="PBrush" ShapeID="_x0000_i1026" DrawAspect="Content" ObjectID="_1517654721" r:id="rId32"/>
               </w:object>
             </w:r>
           </w:p>
@@ -8638,7 +8915,7 @@
                 <v:shape id="_x0000_i1027" type="#_x0000_t75" style="width:14.25pt;height:14.25pt" o:ole="">
                   <v:imagedata r:id="rId33" o:title=""/>
                 </v:shape>
-                <o:OLEObject Type="Embed" ProgID="PBrush" ShapeID="_x0000_i1027" DrawAspect="Content" ObjectID="_1517651005" r:id="rId34"/>
+                <o:OLEObject Type="Embed" ProgID="PBrush" ShapeID="_x0000_i1027" DrawAspect="Content" ObjectID="_1517654722" r:id="rId34"/>
               </w:object>
             </w:r>
           </w:p>
@@ -8824,7 +9101,7 @@
                 <v:shape id="_x0000_i1028" type="#_x0000_t75" style="width:57.75pt;height:35.65pt" o:ole="">
                   <v:imagedata r:id="rId35" o:title=""/>
                 </v:shape>
-                <o:OLEObject Type="Embed" ProgID="PBrush" ShapeID="_x0000_i1028" DrawAspect="Content" ObjectID="_1517651006" r:id="rId36"/>
+                <o:OLEObject Type="Embed" ProgID="PBrush" ShapeID="_x0000_i1028" DrawAspect="Content" ObjectID="_1517654723" r:id="rId36"/>
               </w:object>
             </w:r>
           </w:p>
@@ -8860,22 +9137,22 @@
       <w:pPr>
         <w:pStyle w:val="Heading2"/>
       </w:pPr>
-      <w:bookmarkStart w:id="39" w:name="_Toc85472893"/>
-      <w:bookmarkStart w:id="40" w:name="_Toc287332007"/>
-      <w:bookmarkStart w:id="41" w:name="_Ref428537349"/>
-      <w:bookmarkStart w:id="42" w:name="_Toc441051467"/>
-      <w:bookmarkEnd w:id="28"/>
+      <w:bookmarkStart w:id="40" w:name="_Toc85472893"/>
+      <w:bookmarkStart w:id="41" w:name="_Toc287332007"/>
+      <w:bookmarkStart w:id="42" w:name="_Ref428537349"/>
+      <w:bookmarkStart w:id="43" w:name="_Toc441051467"/>
       <w:bookmarkEnd w:id="29"/>
       <w:bookmarkEnd w:id="30"/>
-      <w:bookmarkEnd w:id="37"/>
+      <w:bookmarkEnd w:id="31"/>
       <w:bookmarkEnd w:id="38"/>
+      <w:bookmarkEnd w:id="39"/>
       <w:r>
         <w:t>Terminology</w:t>
       </w:r>
-      <w:bookmarkEnd w:id="39"/>
       <w:bookmarkEnd w:id="40"/>
       <w:bookmarkEnd w:id="41"/>
       <w:bookmarkEnd w:id="42"/>
+      <w:bookmarkEnd w:id="43"/>
     </w:p>
     <w:p>
       <w:r>
@@ -9039,37 +9316,39 @@
       <w:pPr>
         <w:pStyle w:val="Heading2"/>
       </w:pPr>
-      <w:bookmarkStart w:id="43" w:name="_Ref7502892"/>
-      <w:bookmarkStart w:id="44" w:name="_Toc12011611"/>
-      <w:bookmarkStart w:id="45" w:name="_Toc85472894"/>
-      <w:bookmarkStart w:id="46" w:name="_Toc287332008"/>
-      <w:bookmarkStart w:id="47" w:name="_Ref428537370"/>
-      <w:bookmarkStart w:id="48" w:name="_Toc441051468"/>
+      <w:bookmarkStart w:id="44" w:name="_Ref7502892"/>
+      <w:bookmarkStart w:id="45" w:name="_Toc12011611"/>
+      <w:bookmarkStart w:id="46" w:name="_Toc85472894"/>
+      <w:bookmarkStart w:id="47" w:name="_Toc287332008"/>
+      <w:bookmarkStart w:id="48" w:name="_Ref428537370"/>
+      <w:bookmarkStart w:id="49" w:name="_Toc441051468"/>
+      <w:bookmarkStart w:id="50" w:name="_Normative_References"/>
+      <w:bookmarkEnd w:id="50"/>
       <w:r>
         <w:t>Normative</w:t>
       </w:r>
-      <w:bookmarkEnd w:id="43"/>
       <w:bookmarkEnd w:id="44"/>
+      <w:bookmarkEnd w:id="45"/>
       <w:r>
         <w:t xml:space="preserve"> References</w:t>
       </w:r>
-      <w:bookmarkEnd w:id="45"/>
       <w:bookmarkEnd w:id="46"/>
       <w:bookmarkEnd w:id="47"/>
       <w:bookmarkEnd w:id="48"/>
+      <w:bookmarkEnd w:id="49"/>
     </w:p>
     <w:p>
       <w:pPr>
         <w:pStyle w:val="Ref"/>
       </w:pPr>
-      <w:bookmarkStart w:id="49" w:name="rfc2119"/>
+      <w:bookmarkStart w:id="51" w:name="rfc2119"/>
       <w:r>
         <w:rPr>
           <w:rStyle w:val="Refterm"/>
         </w:rPr>
         <w:t>[RFC2119]</w:t>
       </w:r>
-      <w:bookmarkEnd w:id="49"/>
+      <w:bookmarkEnd w:id="51"/>
       <w:r>
         <w:tab/>
         <w:t>Bradner,</w:t>
@@ -9151,8 +9430,8 @@
       <w:pPr>
         <w:pStyle w:val="Ref"/>
       </w:pPr>
-      <w:bookmarkStart w:id="50" w:name="CIQ"/>
-      <w:bookmarkEnd w:id="50"/>
+      <w:bookmarkStart w:id="52" w:name="CIQ"/>
+      <w:bookmarkEnd w:id="52"/>
       <w:r>
         <w:rPr>
           <w:b/>
@@ -9196,14 +9475,14 @@
         </w:rPr>
         <w:t>[</w:t>
       </w:r>
-      <w:bookmarkStart w:id="51" w:name="W3DT"/>
+      <w:bookmarkStart w:id="53" w:name="W3DT"/>
       <w:r>
         <w:rPr>
           <w:b/>
         </w:rPr>
         <w:t>W3DT</w:t>
       </w:r>
-      <w:bookmarkEnd w:id="51"/>
+      <w:bookmarkEnd w:id="53"/>
       <w:r>
         <w:rPr>
           <w:b/>
@@ -9257,14 +9536,14 @@
         </w:rPr>
         <w:t>[</w:t>
       </w:r>
-      <w:bookmarkStart w:id="52" w:name="capec"/>
+      <w:bookmarkStart w:id="54" w:name="capec"/>
       <w:r>
         <w:rPr>
           <w:rStyle w:val="Refterm"/>
         </w:rPr>
         <w:t>CAPEC</w:t>
       </w:r>
-      <w:bookmarkEnd w:id="52"/>
+      <w:bookmarkEnd w:id="54"/>
       <w:r>
         <w:rPr>
           <w:rStyle w:val="Refterm"/>
@@ -9326,14 +9605,14 @@
         </w:rPr>
         <w:t>[</w:t>
       </w:r>
-      <w:bookmarkStart w:id="53" w:name="cee"/>
+      <w:bookmarkStart w:id="55" w:name="cee"/>
       <w:r>
         <w:rPr>
           <w:rStyle w:val="Refterm"/>
         </w:rPr>
         <w:t>CEE</w:t>
       </w:r>
-      <w:bookmarkEnd w:id="53"/>
+      <w:bookmarkEnd w:id="55"/>
       <w:r>
         <w:rPr>
           <w:rStyle w:val="Refterm"/>
@@ -9379,14 +9658,14 @@
         </w:rPr>
         <w:t>[</w:t>
       </w:r>
-      <w:bookmarkStart w:id="54" w:name="cve"/>
+      <w:bookmarkStart w:id="56" w:name="cve"/>
       <w:r>
         <w:rPr>
           <w:b/>
         </w:rPr>
         <w:t>CVE</w:t>
       </w:r>
-      <w:bookmarkEnd w:id="54"/>
+      <w:bookmarkEnd w:id="56"/>
       <w:r>
         <w:rPr>
           <w:b/>
@@ -9419,14 +9698,14 @@
         </w:rPr>
         <w:t>[</w:t>
       </w:r>
-      <w:bookmarkStart w:id="55" w:name="cwe"/>
+      <w:bookmarkStart w:id="57" w:name="cwe"/>
       <w:r>
         <w:rPr>
           <w:b/>
         </w:rPr>
         <w:t>CWE</w:t>
       </w:r>
-      <w:bookmarkEnd w:id="55"/>
+      <w:bookmarkEnd w:id="57"/>
       <w:r>
         <w:rPr>
           <w:b/>
@@ -9459,14 +9738,14 @@
         </w:rPr>
         <w:t>[</w:t>
       </w:r>
-      <w:bookmarkStart w:id="56" w:name="iso8601"/>
+      <w:bookmarkStart w:id="58" w:name="iso8601"/>
       <w:r>
         <w:rPr>
           <w:b/>
         </w:rPr>
         <w:t>ISO8601</w:t>
       </w:r>
-      <w:bookmarkEnd w:id="56"/>
+      <w:bookmarkEnd w:id="58"/>
       <w:r>
         <w:rPr>
           <w:b/>
@@ -9516,14 +9795,14 @@
         </w:rPr>
         <w:t>[</w:t>
       </w:r>
-      <w:bookmarkStart w:id="57" w:name="rfc3986"/>
+      <w:bookmarkStart w:id="59" w:name="rfc3986"/>
       <w:r>
         <w:rPr>
           <w:rStyle w:val="Refterm"/>
         </w:rPr>
         <w:t>RFC3986</w:t>
       </w:r>
-      <w:bookmarkEnd w:id="57"/>
+      <w:bookmarkEnd w:id="59"/>
       <w:r>
         <w:rPr>
           <w:rStyle w:val="Refterm"/>
@@ -9620,14 +9899,14 @@
         </w:rPr>
         <w:t>[</w:t>
       </w:r>
-      <w:bookmarkStart w:id="58" w:name="rfc5646"/>
+      <w:bookmarkStart w:id="60" w:name="rfc5646"/>
       <w:r>
         <w:rPr>
           <w:b/>
         </w:rPr>
         <w:t>RFC5646</w:t>
       </w:r>
-      <w:bookmarkEnd w:id="58"/>
+      <w:bookmarkEnd w:id="60"/>
       <w:r>
         <w:rPr>
           <w:b/>
@@ -9660,14 +9939,14 @@
         </w:rPr>
         <w:t>[</w:t>
       </w:r>
-      <w:bookmarkStart w:id="59" w:name="W3Name"/>
+      <w:bookmarkStart w:id="61" w:name="W3Name"/>
       <w:r>
         <w:rPr>
           <w:b/>
         </w:rPr>
         <w:t>W3Name</w:t>
       </w:r>
-      <w:bookmarkEnd w:id="59"/>
+      <w:bookmarkEnd w:id="61"/>
       <w:r>
         <w:rPr>
           <w:b/>
@@ -9706,17 +9985,17 @@
       <w:pPr>
         <w:pStyle w:val="Heading2"/>
       </w:pPr>
-      <w:bookmarkStart w:id="60" w:name="_Toc85472895"/>
-      <w:bookmarkStart w:id="61" w:name="_Toc287332009"/>
-      <w:bookmarkStart w:id="62" w:name="_Ref428000779"/>
-      <w:bookmarkStart w:id="63" w:name="_Toc429676493"/>
+      <w:bookmarkStart w:id="62" w:name="_Toc85472895"/>
+      <w:bookmarkStart w:id="63" w:name="_Toc287332009"/>
+      <w:bookmarkStart w:id="64" w:name="_Ref428000779"/>
+      <w:bookmarkStart w:id="65" w:name="_Toc429676493"/>
       <w:r>
         <w:t>Non-Normative References</w:t>
       </w:r>
-      <w:bookmarkEnd w:id="60"/>
-      <w:bookmarkEnd w:id="61"/>
       <w:bookmarkEnd w:id="62"/>
       <w:bookmarkEnd w:id="63"/>
+      <w:bookmarkEnd w:id="64"/>
+      <w:bookmarkEnd w:id="65"/>
     </w:p>
     <w:p>
       <w:pPr>
@@ -9728,14 +10007,14 @@
         </w:rPr>
         <w:t>[</w:t>
       </w:r>
-      <w:bookmarkStart w:id="64" w:name="UML241"/>
+      <w:bookmarkStart w:id="66" w:name="UML241"/>
       <w:r>
         <w:rPr>
           <w:b/>
         </w:rPr>
         <w:t>UML-2.4.1</w:t>
       </w:r>
-      <w:bookmarkEnd w:id="64"/>
+      <w:bookmarkEnd w:id="66"/>
       <w:r>
         <w:t>]</w:t>
       </w:r>
@@ -9777,31 +10056,31 @@
       <w:pPr>
         <w:pStyle w:val="Heading1"/>
       </w:pPr>
-      <w:bookmarkStart w:id="65" w:name="_Ref427252903"/>
-      <w:bookmarkStart w:id="66" w:name="_Toc429676494"/>
-      <w:bookmarkStart w:id="67" w:name="_Toc441051469"/>
-      <w:bookmarkStart w:id="68" w:name="_Toc287332011"/>
+      <w:bookmarkStart w:id="67" w:name="_Ref427252903"/>
+      <w:bookmarkStart w:id="68" w:name="_Toc429676494"/>
+      <w:bookmarkStart w:id="69" w:name="_Toc441051469"/>
+      <w:bookmarkStart w:id="70" w:name="_Toc287332011"/>
       <w:r>
         <w:lastRenderedPageBreak/>
         <w:t>Language Modularity</w:t>
       </w:r>
-      <w:bookmarkEnd w:id="65"/>
-      <w:bookmarkEnd w:id="66"/>
       <w:bookmarkEnd w:id="67"/>
+      <w:bookmarkEnd w:id="68"/>
+      <w:bookmarkEnd w:id="69"/>
     </w:p>
     <w:p>
       <w:pPr>
         <w:pStyle w:val="Heading2"/>
       </w:pPr>
-      <w:bookmarkStart w:id="69" w:name="_Ref427251669"/>
-      <w:bookmarkStart w:id="70" w:name="_Toc429676495"/>
-      <w:bookmarkStart w:id="71" w:name="_Toc441051470"/>
+      <w:bookmarkStart w:id="71" w:name="_Ref427251669"/>
+      <w:bookmarkStart w:id="72" w:name="_Toc429676495"/>
+      <w:bookmarkStart w:id="73" w:name="_Toc441051470"/>
       <w:r>
         <w:t>Core Data Model</w:t>
       </w:r>
-      <w:bookmarkEnd w:id="69"/>
-      <w:bookmarkEnd w:id="70"/>
       <w:bookmarkEnd w:id="71"/>
+      <w:bookmarkEnd w:id="72"/>
+      <w:bookmarkEnd w:id="73"/>
     </w:p>
     <w:p>
       <w:r>
@@ -9835,12 +10114,28 @@
         <w:t xml:space="preserve">Please see </w:t>
       </w:r>
       <w:hyperlink w:anchor="AdditionalArtifacts" w:history="1">
+        <w:proofErr w:type="spellStart"/>
         <w:r>
           <w:rPr>
             <w:rStyle w:val="Hyperlink"/>
             <w:i/>
           </w:rPr>
-          <w:t>CybOX Version 2.1.1 Part 3: Core</w:t>
+          <w:t>CybOX</w:t>
+        </w:r>
+        <w:proofErr w:type="spellEnd"/>
+        <w:r>
+          <w:rPr>
+            <w:rStyle w:val="Hyperlink"/>
+            <w:i/>
+          </w:rPr>
+          <w:t xml:space="preserve">™ Version </w:t>
+        </w:r>
+        <w:r>
+          <w:rPr>
+            <w:rStyle w:val="Hyperlink"/>
+            <w:i/>
+          </w:rPr>
+          <w:t>2.1.1 Part 3: Core</w:t>
         </w:r>
       </w:hyperlink>
       <w:r>
@@ -9860,13 +10155,13 @@
       <w:pPr>
         <w:pStyle w:val="Heading2"/>
       </w:pPr>
-      <w:bookmarkStart w:id="72" w:name="_Ref440010819"/>
-      <w:bookmarkStart w:id="73" w:name="_Toc441051471"/>
+      <w:bookmarkStart w:id="74" w:name="_Ref440010819"/>
+      <w:bookmarkStart w:id="75" w:name="_Toc441051471"/>
       <w:r>
         <w:t>Objects Models</w:t>
       </w:r>
-      <w:bookmarkEnd w:id="72"/>
-      <w:bookmarkEnd w:id="73"/>
+      <w:bookmarkEnd w:id="74"/>
+      <w:bookmarkEnd w:id="75"/>
     </w:p>
     <w:p>
       <w:pPr>
@@ -12258,15 +12553,15 @@
       <w:pPr>
         <w:pStyle w:val="Heading2"/>
       </w:pPr>
-      <w:bookmarkStart w:id="74" w:name="_Ref427251679"/>
-      <w:bookmarkStart w:id="75" w:name="_Toc429676496"/>
-      <w:bookmarkStart w:id="76" w:name="_Toc441051472"/>
+      <w:bookmarkStart w:id="76" w:name="_Ref427251679"/>
+      <w:bookmarkStart w:id="77" w:name="_Toc429676496"/>
+      <w:bookmarkStart w:id="78" w:name="_Toc441051472"/>
       <w:r>
         <w:t>Common Data Model</w:t>
       </w:r>
-      <w:bookmarkEnd w:id="74"/>
-      <w:bookmarkEnd w:id="75"/>
       <w:bookmarkEnd w:id="76"/>
+      <w:bookmarkEnd w:id="77"/>
+      <w:bookmarkEnd w:id="78"/>
     </w:p>
     <w:p>
       <w:r>
@@ -12330,6 +12625,7 @@
         <w:t xml:space="preserve">Please see </w:t>
       </w:r>
       <w:hyperlink w:anchor="AdditionalArtifacts" w:history="1">
+        <w:proofErr w:type="spellStart"/>
         <w:r>
           <w:rPr>
             <w:rStyle w:val="Hyperlink"/>
@@ -12337,18 +12633,26 @@
           </w:rPr>
           <w:t>CybOX</w:t>
         </w:r>
+        <w:proofErr w:type="spellEnd"/>
         <w:r>
           <w:rPr>
             <w:rStyle w:val="Hyperlink"/>
             <w:i/>
           </w:rPr>
-          <w:t xml:space="preserve"> Version 2.1</w:t>
+          <w:t xml:space="preserve">™ Version </w:t>
         </w:r>
         <w:r>
           <w:rPr>
             <w:rStyle w:val="Hyperlink"/>
             <w:i/>
           </w:rPr>
+          <w:t>2.1</w:t>
+        </w:r>
+        <w:r>
+          <w:rPr>
+            <w:rStyle w:val="Hyperlink"/>
+            <w:i/>
+          </w:rPr>
           <w:t>.1 Part 2: Common</w:t>
         </w:r>
       </w:hyperlink>
@@ -12369,11 +12673,11 @@
       <w:pPr>
         <w:pStyle w:val="Heading3"/>
       </w:pPr>
-      <w:bookmarkStart w:id="77" w:name="_Toc441051473"/>
+      <w:bookmarkStart w:id="79" w:name="_Toc441051473"/>
       <w:r>
         <w:t>Object Property Model</w:t>
       </w:r>
-      <w:bookmarkEnd w:id="77"/>
+      <w:bookmarkEnd w:id="79"/>
     </w:p>
     <w:p>
       <w:pPr>
@@ -12543,7 +12847,7 @@
       <w:pPr>
         <w:pStyle w:val="Caption"/>
       </w:pPr>
-      <w:bookmarkStart w:id="78" w:name="_Ref440010652"/>
+      <w:bookmarkStart w:id="80" w:name="_Ref440010652"/>
       <w:r>
         <w:t xml:space="preserve">Figure </w:t>
       </w:r>
@@ -12566,7 +12870,7 @@
           <w:t>1</w:t>
         </w:r>
       </w:fldSimple>
-      <w:bookmarkEnd w:id="78"/>
+      <w:bookmarkEnd w:id="80"/>
       <w:r>
         <w:t>.  UML diagram for ObjectType class</w:t>
       </w:r>
@@ -13007,7 +13311,7 @@
       <w:pPr>
         <w:pStyle w:val="Caption"/>
       </w:pPr>
-      <w:bookmarkStart w:id="79" w:name="_Ref441053328"/>
+      <w:bookmarkStart w:id="81" w:name="_Ref441053328"/>
       <w:r>
         <w:t xml:space="preserve">Figure </w:t>
       </w:r>
@@ -13030,7 +13334,7 @@
           <w:t>2</w:t>
         </w:r>
       </w:fldSimple>
-      <w:bookmarkEnd w:id="79"/>
+      <w:bookmarkEnd w:id="81"/>
       <w:r>
         <w:t xml:space="preserve">. Toplevel class of </w:t>
       </w:r>
@@ -13265,7 +13569,7 @@
       <w:pPr>
         <w:pStyle w:val="Caption"/>
       </w:pPr>
-      <w:bookmarkStart w:id="80" w:name="_Ref441053288"/>
+      <w:bookmarkStart w:id="82" w:name="_Ref441053288"/>
       <w:r>
         <w:t xml:space="preserve">Figure </w:t>
       </w:r>
@@ -13288,7 +13592,7 @@
           <w:t>3</w:t>
         </w:r>
       </w:fldSimple>
-      <w:bookmarkEnd w:id="80"/>
+      <w:bookmarkEnd w:id="82"/>
       <w:r>
         <w:t>. Details of other classes</w:t>
       </w:r>
@@ -13607,7 +13911,7 @@
       <w:pPr>
         <w:pStyle w:val="Caption"/>
       </w:pPr>
-      <w:bookmarkStart w:id="81" w:name="_Ref441053419"/>
+      <w:bookmarkStart w:id="83" w:name="_Ref441053419"/>
       <w:r>
         <w:t xml:space="preserve">Figure </w:t>
       </w:r>
@@ -13630,7 +13934,7 @@
           <w:t>4</w:t>
         </w:r>
       </w:fldSimple>
-      <w:bookmarkEnd w:id="81"/>
+      <w:bookmarkEnd w:id="83"/>
       <w:r>
         <w:t xml:space="preserve">. UML diagram of the </w:t>
       </w:r>
@@ -13985,20 +14289,20 @@
         <w:spacing w:before="360" w:after="60"/>
         <w:ind w:left="720" w:hanging="720"/>
       </w:pPr>
-      <w:bookmarkStart w:id="82" w:name="_Ref404938597"/>
-      <w:bookmarkStart w:id="83" w:name="_Toc421724790"/>
-      <w:bookmarkStart w:id="84" w:name="_Toc429676508"/>
-      <w:bookmarkStart w:id="85" w:name="_Toc441051474"/>
+      <w:bookmarkStart w:id="84" w:name="_Ref404938597"/>
+      <w:bookmarkStart w:id="85" w:name="_Toc421724790"/>
+      <w:bookmarkStart w:id="86" w:name="_Toc429676508"/>
+      <w:bookmarkStart w:id="87" w:name="_Toc441051474"/>
       <w:r>
         <w:t>Default Extensions</w:t>
       </w:r>
-      <w:bookmarkEnd w:id="82"/>
+      <w:bookmarkEnd w:id="84"/>
       <w:r>
         <w:t xml:space="preserve"> Data Model</w:t>
       </w:r>
-      <w:bookmarkEnd w:id="83"/>
-      <w:bookmarkEnd w:id="84"/>
       <w:bookmarkEnd w:id="85"/>
+      <w:bookmarkEnd w:id="86"/>
+      <w:bookmarkEnd w:id="87"/>
     </w:p>
     <w:p>
       <w:pPr>
@@ -14137,7 +14441,14 @@
             <w:rStyle w:val="Hyperlink"/>
             <w:i/>
           </w:rPr>
-          <w:t xml:space="preserve"> Version 2.1.1 Part 4</w:t>
+          <w:t xml:space="preserve">™ Version </w:t>
+        </w:r>
+        <w:r>
+          <w:rPr>
+            <w:rStyle w:val="Hyperlink"/>
+            <w:i/>
+          </w:rPr>
+          <w:t>2.1.1 Part 4</w:t>
         </w:r>
         <w:r>
           <w:rPr>
@@ -14194,18 +14505,18 @@
         <w:spacing w:before="360" w:after="60"/>
         <w:ind w:left="720" w:hanging="720"/>
       </w:pPr>
-      <w:bookmarkStart w:id="86" w:name="_Ref404938565"/>
-      <w:bookmarkStart w:id="87" w:name="_Toc421724791"/>
-      <w:bookmarkStart w:id="88" w:name="_Toc429676509"/>
-      <w:bookmarkStart w:id="89" w:name="_Toc441051475"/>
+      <w:bookmarkStart w:id="88" w:name="_Ref404938565"/>
+      <w:bookmarkStart w:id="89" w:name="_Toc421724791"/>
+      <w:bookmarkStart w:id="90" w:name="_Toc429676509"/>
+      <w:bookmarkStart w:id="91" w:name="_Toc441051475"/>
       <w:r>
         <w:lastRenderedPageBreak/>
         <w:t>Default Vocabularies</w:t>
       </w:r>
-      <w:bookmarkEnd w:id="86"/>
-      <w:bookmarkEnd w:id="87"/>
       <w:bookmarkEnd w:id="88"/>
       <w:bookmarkEnd w:id="89"/>
+      <w:bookmarkEnd w:id="90"/>
+      <w:bookmarkEnd w:id="91"/>
     </w:p>
     <w:p>
       <w:pPr>
@@ -14242,12 +14553,28 @@
         <w:r>
           <w:t xml:space="preserve"> </w:t>
         </w:r>
+        <w:proofErr w:type="spellStart"/>
         <w:r>
           <w:rPr>
             <w:rStyle w:val="Hyperlink"/>
             <w:i/>
           </w:rPr>
-          <w:t>CybOX Version 2.1.1</w:t>
+          <w:t>CybOX</w:t>
+        </w:r>
+        <w:proofErr w:type="spellEnd"/>
+        <w:r>
+          <w:rPr>
+            <w:rStyle w:val="Hyperlink"/>
+            <w:i/>
+          </w:rPr>
+          <w:t xml:space="preserve">™ Version </w:t>
+        </w:r>
+        <w:r>
+          <w:rPr>
+            <w:rStyle w:val="Hyperlink"/>
+            <w:i/>
+          </w:rPr>
+          <w:t>2.1.1</w:t>
         </w:r>
         <w:r>
           <w:rPr>
@@ -14309,17 +14636,17 @@
         <w:spacing w:before="360" w:after="60"/>
         <w:ind w:left="720" w:hanging="720"/>
       </w:pPr>
-      <w:bookmarkStart w:id="90" w:name="_Toc421724792"/>
-      <w:bookmarkStart w:id="91" w:name="_Toc429676510"/>
-      <w:bookmarkStart w:id="92" w:name="_Ref440018055"/>
-      <w:bookmarkStart w:id="93" w:name="_Toc441051476"/>
+      <w:bookmarkStart w:id="92" w:name="_Toc421724792"/>
+      <w:bookmarkStart w:id="93" w:name="_Toc429676510"/>
+      <w:bookmarkStart w:id="94" w:name="_Ref440018055"/>
+      <w:bookmarkStart w:id="95" w:name="_Toc441051476"/>
       <w:r>
         <w:t>Basic Data Types</w:t>
       </w:r>
-      <w:bookmarkEnd w:id="90"/>
-      <w:bookmarkEnd w:id="91"/>
       <w:bookmarkEnd w:id="92"/>
       <w:bookmarkEnd w:id="93"/>
+      <w:bookmarkEnd w:id="94"/>
+      <w:bookmarkEnd w:id="95"/>
     </w:p>
     <w:p>
       <w:pPr>
@@ -14661,17 +14988,13 @@
         <w:t>characterization</w:t>
       </w:r>
       <w:r>
-        <w:t xml:space="preserve"> of cyber observables.</w:t>
-      </w:r>
-      <w:bookmarkStart w:id="94" w:name="_GoBack"/>
-      <w:bookmarkEnd w:id="94"/>
-    </w:p>
-    <w:p>
-      <w:pPr>
-        <w:spacing w:after="240"/>
-      </w:pPr>
-      <w:r>
-        <w:t>Not all data types defined in the Basic Data Types data model are used in CybOX.</w:t>
+        <w:t xml:space="preserve"> of cyber observables</w:t>
+      </w:r>
+      <w:r>
+        <w:t>. Also, it’s worth noting that not</w:t>
+      </w:r>
+      <w:r>
+        <w:t xml:space="preserve"> all data types defined in the Basic Data Types data model are used in CybOX.</w:t>
       </w:r>
     </w:p>
     <w:p>
@@ -14682,17 +15005,17 @@
         </w:tabs>
         <w:spacing w:before="360" w:after="60"/>
       </w:pPr>
-      <w:bookmarkStart w:id="95" w:name="_Ref417204726"/>
-      <w:bookmarkStart w:id="96" w:name="_Toc421724793"/>
-      <w:bookmarkStart w:id="97" w:name="_Toc429676511"/>
-      <w:bookmarkStart w:id="98" w:name="_Toc441051477"/>
+      <w:bookmarkStart w:id="96" w:name="_Ref417204726"/>
+      <w:bookmarkStart w:id="97" w:name="_Toc421724793"/>
+      <w:bookmarkStart w:id="98" w:name="_Toc429676511"/>
+      <w:bookmarkStart w:id="99" w:name="_Toc441051477"/>
       <w:r>
         <w:t>Common Basic Data Types</w:t>
       </w:r>
-      <w:bookmarkEnd w:id="95"/>
       <w:bookmarkEnd w:id="96"/>
       <w:bookmarkEnd w:id="97"/>
       <w:bookmarkEnd w:id="98"/>
+      <w:bookmarkEnd w:id="99"/>
     </w:p>
     <w:p>
       <w:r>
@@ -14810,7 +15133,7 @@
           <w:b/>
         </w:rPr>
       </w:pPr>
-      <w:bookmarkStart w:id="99" w:name="_Ref417202734"/>
+      <w:bookmarkStart w:id="100" w:name="_Ref417202734"/>
       <w:r>
         <w:t xml:space="preserve">Table </w:t>
       </w:r>
@@ -14833,7 +15156,7 @@
           <w:t>1</w:t>
         </w:r>
       </w:fldSimple>
-      <w:bookmarkEnd w:id="99"/>
+      <w:bookmarkEnd w:id="100"/>
       <w:r>
         <w:t>.  Common basic data types</w:t>
       </w:r>
@@ -15052,11 +15375,11 @@
               <w:t>Integer</w:t>
             </w:r>
             <w:r>
-              <w:t xml:space="preserve"> data type is a sequence of decimal digits, with </w:t>
+              <w:t xml:space="preserve"> data type is a sequence of decimal digits, with perhaps a leading minus sign “-“.  The number of decimal digits </w:t>
             </w:r>
             <w:r>
               <w:lastRenderedPageBreak/>
-              <w:t>perhaps a leading minus sign “-“.  The number of decimal digits allowed is finite, but unbounded.</w:t>
+              <w:t>allowed is finite, but unbounded.</w:t>
             </w:r>
           </w:p>
         </w:tc>
@@ -15146,17 +15469,17 @@
         </w:tabs>
         <w:spacing w:before="360" w:after="60"/>
       </w:pPr>
-      <w:bookmarkStart w:id="100" w:name="_Ref417204737"/>
-      <w:bookmarkStart w:id="101" w:name="_Toc421724794"/>
-      <w:bookmarkStart w:id="102" w:name="_Toc429676512"/>
-      <w:bookmarkStart w:id="103" w:name="_Toc441051478"/>
+      <w:bookmarkStart w:id="101" w:name="_Ref417204737"/>
+      <w:bookmarkStart w:id="102" w:name="_Toc421724794"/>
+      <w:bookmarkStart w:id="103" w:name="_Toc429676512"/>
+      <w:bookmarkStart w:id="104" w:name="_Toc441051478"/>
       <w:r>
         <w:t>Specializations of the BasicString Data Type</w:t>
       </w:r>
-      <w:bookmarkEnd w:id="100"/>
       <w:bookmarkEnd w:id="101"/>
       <w:bookmarkEnd w:id="102"/>
       <w:bookmarkEnd w:id="103"/>
+      <w:bookmarkEnd w:id="104"/>
       <w:r>
         <w:t xml:space="preserve"> </w:t>
       </w:r>
@@ -15256,7 +15579,7 @@
           <w:b/>
         </w:rPr>
       </w:pPr>
-      <w:bookmarkStart w:id="104" w:name="_Ref417204313"/>
+      <w:bookmarkStart w:id="105" w:name="_Ref417204313"/>
       <w:r>
         <w:t xml:space="preserve">Table </w:t>
       </w:r>
@@ -15279,7 +15602,7 @@
           <w:t>2</w:t>
         </w:r>
       </w:fldSimple>
-      <w:bookmarkEnd w:id="104"/>
+      <w:bookmarkEnd w:id="105"/>
       <w:r>
         <w:t xml:space="preserve">.  </w:t>
       </w:r>
@@ -15940,11 +16263,11 @@
               <w:t>BasicString</w:t>
             </w:r>
             <w:r>
-              <w:t xml:space="preserve"> data type such that it does not include any </w:t>
+              <w:t xml:space="preserve"> data type such that it does not include any double quote characters. This data type captures properties </w:t>
             </w:r>
             <w:r>
               <w:lastRenderedPageBreak/>
-              <w:t>double quote characters. This data type captures properties that were attributes in the XML model.</w:t>
+              <w:t>that were attributes in the XML model.</w:t>
             </w:r>
           </w:p>
         </w:tc>
@@ -16021,16 +16344,16 @@
       <w:pPr>
         <w:pStyle w:val="Heading1"/>
       </w:pPr>
-      <w:bookmarkStart w:id="105" w:name="_Ref427252917"/>
-      <w:bookmarkStart w:id="106" w:name="_Toc429676513"/>
-      <w:bookmarkStart w:id="107" w:name="_Toc441051479"/>
+      <w:bookmarkStart w:id="106" w:name="_Ref427252917"/>
+      <w:bookmarkStart w:id="107" w:name="_Toc429676513"/>
+      <w:bookmarkStart w:id="108" w:name="_Toc441051479"/>
       <w:r>
         <w:lastRenderedPageBreak/>
         <w:t>Data Model Conventions</w:t>
       </w:r>
-      <w:bookmarkEnd w:id="105"/>
       <w:bookmarkEnd w:id="106"/>
       <w:bookmarkEnd w:id="107"/>
+      <w:bookmarkEnd w:id="108"/>
     </w:p>
     <w:p>
       <w:r>
@@ -16064,12 +16387,28 @@
         <w:t xml:space="preserve">s in </w:t>
       </w:r>
       <w:hyperlink w:anchor="AdditionalArtifacts" w:history="1">
+        <w:proofErr w:type="spellStart"/>
         <w:r>
           <w:rPr>
             <w:rStyle w:val="Hyperlink"/>
             <w:i/>
           </w:rPr>
-          <w:t>CybOX Version 2.1</w:t>
+          <w:t>CybOX</w:t>
+        </w:r>
+        <w:proofErr w:type="spellEnd"/>
+        <w:r>
+          <w:rPr>
+            <w:rStyle w:val="Hyperlink"/>
+            <w:i/>
+          </w:rPr>
+          <w:t xml:space="preserve">™ Version </w:t>
+        </w:r>
+        <w:r>
+          <w:rPr>
+            <w:rStyle w:val="Hyperlink"/>
+            <w:i/>
+          </w:rPr>
+          <w:t>2.1</w:t>
         </w:r>
         <w:r>
           <w:rPr>
@@ -16112,15 +16451,15 @@
         <w:spacing w:before="360" w:after="60"/>
         <w:ind w:left="720" w:hanging="720"/>
       </w:pPr>
-      <w:bookmarkStart w:id="108" w:name="_Toc421724796"/>
-      <w:bookmarkStart w:id="109" w:name="_Toc429676514"/>
-      <w:bookmarkStart w:id="110" w:name="_Toc441051480"/>
+      <w:bookmarkStart w:id="109" w:name="_Toc421724796"/>
+      <w:bookmarkStart w:id="110" w:name="_Toc429676514"/>
+      <w:bookmarkStart w:id="111" w:name="_Toc441051480"/>
       <w:r>
         <w:t>UML Packages</w:t>
       </w:r>
-      <w:bookmarkEnd w:id="108"/>
       <w:bookmarkEnd w:id="109"/>
       <w:bookmarkEnd w:id="110"/>
+      <w:bookmarkEnd w:id="111"/>
     </w:p>
     <w:p>
       <w:pPr>
@@ -16356,7 +16695,7 @@
           <w:b/>
         </w:rPr>
       </w:pPr>
-      <w:bookmarkStart w:id="111" w:name="_Ref396992627"/>
+      <w:bookmarkStart w:id="112" w:name="_Ref396992627"/>
       <w:r>
         <w:t xml:space="preserve">Table </w:t>
       </w:r>
@@ -16379,7 +16718,7 @@
           <w:t>1</w:t>
         </w:r>
       </w:fldSimple>
-      <w:bookmarkEnd w:id="111"/>
+      <w:bookmarkEnd w:id="112"/>
       <w:r>
         <w:t xml:space="preserve">.  </w:t>
       </w:r>
@@ -17565,16 +17904,16 @@
         <w:spacing w:before="360" w:after="60"/>
         <w:ind w:left="720" w:hanging="720"/>
       </w:pPr>
-      <w:bookmarkStart w:id="112" w:name="_Toc421724797"/>
-      <w:bookmarkStart w:id="113" w:name="_Toc429676515"/>
-      <w:bookmarkStart w:id="114" w:name="_Toc441051481"/>
+      <w:bookmarkStart w:id="113" w:name="_Toc421724797"/>
+      <w:bookmarkStart w:id="114" w:name="_Toc429676515"/>
+      <w:bookmarkStart w:id="115" w:name="_Toc441051481"/>
       <w:r>
         <w:lastRenderedPageBreak/>
         <w:t>Naming Conventions</w:t>
       </w:r>
-      <w:bookmarkEnd w:id="112"/>
       <w:bookmarkEnd w:id="113"/>
       <w:bookmarkEnd w:id="114"/>
+      <w:bookmarkEnd w:id="115"/>
     </w:p>
     <w:p>
       <w:pPr>
@@ -17665,7 +18004,7 @@
           <w:b/>
         </w:rPr>
       </w:pPr>
-      <w:bookmarkStart w:id="115" w:name="_Ref404253845"/>
+      <w:bookmarkStart w:id="116" w:name="_Ref404253845"/>
       <w:r>
         <w:t xml:space="preserve">Table </w:t>
       </w:r>
@@ -17688,7 +18027,7 @@
           <w:t>2</w:t>
         </w:r>
       </w:fldSimple>
-      <w:bookmarkEnd w:id="115"/>
+      <w:bookmarkEnd w:id="116"/>
       <w:r>
         <w:t>.  Naming formats of different object types</w:t>
       </w:r>
@@ -18005,16 +18344,16 @@
         <w:spacing w:before="360" w:after="60"/>
         <w:ind w:left="720" w:hanging="720"/>
       </w:pPr>
-      <w:bookmarkStart w:id="116" w:name="_Toc421724798"/>
-      <w:bookmarkStart w:id="117" w:name="_Toc429676516"/>
-      <w:bookmarkStart w:id="118" w:name="_Toc441051482"/>
-      <w:bookmarkStart w:id="119" w:name="_Ref400990175"/>
+      <w:bookmarkStart w:id="117" w:name="_Toc421724798"/>
+      <w:bookmarkStart w:id="118" w:name="_Toc429676516"/>
+      <w:bookmarkStart w:id="119" w:name="_Toc441051482"/>
+      <w:bookmarkStart w:id="120" w:name="_Ref400990175"/>
       <w:r>
         <w:t>Identifiers</w:t>
       </w:r>
-      <w:bookmarkEnd w:id="116"/>
       <w:bookmarkEnd w:id="117"/>
       <w:bookmarkEnd w:id="118"/>
+      <w:bookmarkEnd w:id="119"/>
     </w:p>
     <w:p>
       <w:pPr>
@@ -18055,7 +18394,7 @@
         <w:t xml:space="preserve"> constructs so that the constructs can be unambiguously referenced.  Technically, the decision to specify an ID on a given construct is optional based on the specifics of the usage context.  As a general rule, specifying IDs on particular instances of constructs enables clear referencing, relating, and pivoting.</w:t>
       </w:r>
     </w:p>
-    <w:bookmarkEnd w:id="119"/>
+    <w:bookmarkEnd w:id="120"/>
     <w:p>
       <w:pPr>
         <w:spacing w:after="120"/>
@@ -18103,7 +18442,19 @@
         <w:rPr>
           <w:szCs w:val="20"/>
         </w:rPr>
-        <w:t xml:space="preserve"> ID is a fully qualified name, which consists of a producer namespace and a unique identifier. The producer namespace is a short-hand prefix, which is separated from the unique identifier by a colon (“:”). For example: </w:t>
+        <w:t xml:space="preserve"> ID is a fully qualified name, which consists of a producer namespace and a unique identifier. The producer namespace is a short-hand prefix, which is separated from the uni</w:t>
+      </w:r>
+      <w:r>
+        <w:rPr>
+          <w:szCs w:val="20"/>
+        </w:rPr>
+        <w:t>que identifier by a colon (“:”):</w:t>
+      </w:r>
+      <w:r>
+        <w:rPr>
+          <w:szCs w:val="20"/>
+        </w:rPr>
+        <w:t xml:space="preserve"> </w:t>
       </w:r>
     </w:p>
     <w:p>
@@ -18174,32 +18525,38 @@
       <w:pPr>
         <w:pStyle w:val="Heading1"/>
       </w:pPr>
-      <w:bookmarkStart w:id="120" w:name="_Ref427252564"/>
-      <w:bookmarkStart w:id="121" w:name="_Toc429676517"/>
-      <w:bookmarkStart w:id="122" w:name="_Toc441051483"/>
+      <w:bookmarkStart w:id="121" w:name="_Ref427252564"/>
+      <w:bookmarkStart w:id="122" w:name="_Toc429676517"/>
+      <w:bookmarkStart w:id="123" w:name="_Toc441051483"/>
       <w:r>
         <w:lastRenderedPageBreak/>
         <w:t>Relationships to Other Externally-defined Data Models</w:t>
       </w:r>
-      <w:bookmarkEnd w:id="120"/>
       <w:bookmarkEnd w:id="121"/>
       <w:bookmarkEnd w:id="122"/>
+      <w:bookmarkEnd w:id="123"/>
     </w:p>
     <w:p>
       <w:pPr>
         <w:spacing w:after="240"/>
       </w:pPr>
-      <w:r>
-        <w:t>CybOX Version 2.1</w:t>
-      </w:r>
-      <w:r>
-        <w:t xml:space="preserve">.1 leverages several other externally-defined data models that are relevant to the cyber threat domain.  </w:t>
-      </w:r>
-      <w:proofErr w:type="gramStart"/>
-      <w:r>
-        <w:t>An</w:t>
-      </w:r>
-      <w:proofErr w:type="gramEnd"/>
+      <w:proofErr w:type="spellStart"/>
+      <w:r>
+        <w:t>CybOX</w:t>
+      </w:r>
+      <w:proofErr w:type="spellEnd"/>
+      <w:r>
+        <w:t xml:space="preserve">™ Version </w:t>
+      </w:r>
+      <w:r>
+        <w:t>2.1</w:t>
+      </w:r>
+      <w:r>
+        <w:t>.1 leverages several other externally-defined data models that are relevant</w:t>
+      </w:r>
+      <w:r>
+        <w:t xml:space="preserve"> to the cyber threat domain.  A</w:t>
+      </w:r>
       <w:r>
         <w:t xml:space="preserve"> listing of these other data models is given below. </w:t>
       </w:r>
@@ -18212,12 +18569,28 @@
         <w:t xml:space="preserve">Please see </w:t>
       </w:r>
       <w:hyperlink w:anchor="AdditionalArtifacts" w:history="1">
+        <w:proofErr w:type="spellStart"/>
         <w:r>
           <w:rPr>
             <w:rStyle w:val="Hyperlink"/>
             <w:i/>
           </w:rPr>
-          <w:t>CybOX Version 2.2.1 Part 4</w:t>
+          <w:t>CybOX</w:t>
+        </w:r>
+        <w:proofErr w:type="spellEnd"/>
+        <w:r>
+          <w:rPr>
+            <w:rStyle w:val="Hyperlink"/>
+            <w:i/>
+          </w:rPr>
+          <w:t xml:space="preserve">™ Version </w:t>
+        </w:r>
+        <w:r>
+          <w:rPr>
+            <w:rStyle w:val="Hyperlink"/>
+            <w:i/>
+          </w:rPr>
+          <w:t>2.2.1 Part 4</w:t>
         </w:r>
         <w:r>
           <w:rPr>
@@ -18311,15 +18684,15 @@
         <w:spacing w:before="360" w:after="60"/>
         <w:ind w:left="720" w:hanging="720"/>
       </w:pPr>
-      <w:bookmarkStart w:id="123" w:name="_Toc421724802"/>
-      <w:bookmarkStart w:id="124" w:name="_Toc429676520"/>
-      <w:bookmarkStart w:id="125" w:name="_Toc441051484"/>
+      <w:bookmarkStart w:id="124" w:name="_Toc421724802"/>
+      <w:bookmarkStart w:id="125" w:name="_Toc429676520"/>
+      <w:bookmarkStart w:id="126" w:name="_Toc441051484"/>
       <w:r>
         <w:t>Customer Information Quality (CIQ)</w:t>
       </w:r>
-      <w:bookmarkEnd w:id="123"/>
       <w:bookmarkEnd w:id="124"/>
       <w:bookmarkEnd w:id="125"/>
+      <w:bookmarkEnd w:id="126"/>
     </w:p>
     <w:p>
       <w:pPr>
@@ -18346,38 +18719,46 @@
       <w:r>
         <w:t xml:space="preserve">.  By extending the </w:t>
       </w:r>
+      <w:proofErr w:type="spellStart"/>
       <w:r>
         <w:t>CybOX</w:t>
       </w:r>
+      <w:proofErr w:type="spellEnd"/>
       <w:r>
         <w:t xml:space="preserve"> Common </w:t>
       </w:r>
+      <w:proofErr w:type="spellStart"/>
       <w:r>
         <w:rPr>
           <w:rFonts w:ascii="Courier New" w:hAnsi="Courier New" w:cs="Courier New"/>
         </w:rPr>
         <w:t>AddressAbstractType</w:t>
       </w:r>
+      <w:proofErr w:type="spellEnd"/>
       <w:r>
         <w:t xml:space="preserve"> and </w:t>
       </w:r>
+      <w:proofErr w:type="spellStart"/>
       <w:r>
         <w:rPr>
           <w:rFonts w:ascii="Courier New" w:hAnsi="Courier New" w:cs="Courier New"/>
         </w:rPr>
         <w:t>IdentityType</w:t>
       </w:r>
+      <w:proofErr w:type="spellEnd"/>
       <w:r>
         <w:t xml:space="preserve"> classes, </w:t>
       </w:r>
+      <w:proofErr w:type="spellStart"/>
       <w:r>
         <w:t>CybOX</w:t>
       </w:r>
-      <w:r>
-        <w:t xml:space="preserve"> Versi</w:t>
-      </w:r>
-      <w:r>
-        <w:t>on 2</w:t>
+      <w:proofErr w:type="spellEnd"/>
+      <w:r>
+        <w:t xml:space="preserve">™ Version </w:t>
+      </w:r>
+      <w:r>
+        <w:t>2</w:t>
       </w:r>
       <w:r>
         <w:t>.2.1 leverages CIQ Version 3.0 to capture geographic address information and identity information associated with Threat Actors, victims, and sources of information.</w:t>
@@ -18387,30 +18768,55 @@
       <w:pPr>
         <w:pStyle w:val="Heading2"/>
       </w:pPr>
-      <w:bookmarkStart w:id="126" w:name="_Toc441051485"/>
+      <w:bookmarkStart w:id="127" w:name="_Toc441051485"/>
       <w:r>
         <w:t>Common Platform Enumeration (CPE)</w:t>
       </w:r>
-      <w:bookmarkEnd w:id="126"/>
-    </w:p>
-    <w:p>
-      <w:r>
-        <w:t>CPE is a structured naming scheme for information technology systems, software, and packages. Based upon the generic syntax for Uniform Resource Identifiers (URI), CPE includes a formal name format, a method for checking names against a system, and a description format for binding text and tests to a name.  An XSD schema for version 2.3 can be found at [CPE].</w:t>
-      </w:r>
+      <w:bookmarkEnd w:id="127"/>
+    </w:p>
+    <w:p>
+      <w:r>
+        <w:t xml:space="preserve">CPE is a structured naming scheme for information technology systems, software, and packages. Based upon the generic syntax for Uniform Resource Identifiers (URI), CPE includes a formal name format, a method for checking names against a system, and a description format for binding text and tests to a name.  An XSD schema for </w:t>
+      </w:r>
+      <w:r>
+        <w:t xml:space="preserve">CPE </w:t>
+      </w:r>
+      <w:r>
+        <w:t xml:space="preserve">version 2.3 can be found at </w:t>
+      </w:r>
+      <w:hyperlink w:anchor="_Normative_References" w:history="1">
+        <w:hyperlink w:anchor="cpe" w:history="1">
+          <w:r>
+            <w:rPr>
+              <w:rStyle w:val="Hyperlink"/>
+              <w:b/>
+              <w:lang w:val="en"/>
+            </w:rPr>
+            <w:t>[CPE]</w:t>
+          </w:r>
+        </w:hyperlink>
+        <w:r>
+          <w:rPr>
+            <w:rStyle w:val="Hyperlink"/>
+            <w:b/>
+          </w:rPr>
+          <w:t>.</w:t>
+        </w:r>
+      </w:hyperlink>
     </w:p>
     <w:p>
       <w:pPr>
         <w:pStyle w:val="Heading1"/>
       </w:pPr>
-      <w:bookmarkStart w:id="127" w:name="_Ref428537416"/>
-      <w:bookmarkStart w:id="128" w:name="_Toc441051486"/>
+      <w:bookmarkStart w:id="128" w:name="_Ref428537416"/>
+      <w:bookmarkStart w:id="129" w:name="_Toc441051486"/>
       <w:r>
         <w:lastRenderedPageBreak/>
         <w:t>Conformance</w:t>
       </w:r>
-      <w:bookmarkEnd w:id="68"/>
-      <w:bookmarkEnd w:id="127"/>
+      <w:bookmarkEnd w:id="70"/>
       <w:bookmarkEnd w:id="128"/>
+      <w:bookmarkEnd w:id="129"/>
     </w:p>
     <w:p>
       <w:pPr>
@@ -18448,9 +18854,9 @@
       <w:pPr>
         <w:pStyle w:val="AppendixHeading1"/>
       </w:pPr>
-      <w:bookmarkStart w:id="129" w:name="_Toc85472897"/>
-      <w:bookmarkStart w:id="130" w:name="_Toc287332012"/>
-      <w:bookmarkStart w:id="131" w:name="_Toc441051487"/>
+      <w:bookmarkStart w:id="130" w:name="_Toc85472897"/>
+      <w:bookmarkStart w:id="131" w:name="_Toc287332012"/>
+      <w:bookmarkStart w:id="132" w:name="_Toc441051487"/>
       <w:r>
         <w:lastRenderedPageBreak/>
         <w:t>Acknowl</w:t>
@@ -18464,9 +18870,9 @@
       <w:r>
         <w:t>ments</w:t>
       </w:r>
-      <w:bookmarkEnd w:id="129"/>
       <w:bookmarkEnd w:id="130"/>
       <w:bookmarkEnd w:id="131"/>
+      <w:bookmarkEnd w:id="132"/>
     </w:p>
     <w:p>
       <w:r>
@@ -19008,16 +19414,16 @@
       <w:pPr>
         <w:pStyle w:val="AppendixHeading1"/>
       </w:pPr>
-      <w:bookmarkStart w:id="132" w:name="_Toc85472898"/>
-      <w:bookmarkStart w:id="133" w:name="_Toc287332014"/>
-      <w:bookmarkStart w:id="134" w:name="_Toc441051488"/>
+      <w:bookmarkStart w:id="133" w:name="_Toc85472898"/>
+      <w:bookmarkStart w:id="134" w:name="_Toc287332014"/>
+      <w:bookmarkStart w:id="135" w:name="_Toc441051488"/>
       <w:r>
         <w:lastRenderedPageBreak/>
         <w:t>Revision History</w:t>
       </w:r>
-      <w:bookmarkEnd w:id="132"/>
       <w:bookmarkEnd w:id="133"/>
       <w:bookmarkEnd w:id="134"/>
+      <w:bookmarkEnd w:id="135"/>
     </w:p>
     <w:tbl>
       <w:tblPr>
@@ -23651,7 +24057,7 @@
 </file>
 
 <file path=customXml/itemProps1.xml><?xml version="1.0" encoding="utf-8"?>
-<ds:datastoreItem xmlns:ds="http://schemas.openxmlformats.org/officeDocument/2006/customXml" ds:itemID="{730C25AD-C3FA-4F43-B2F1-2C881C9A924F}">
+<ds:datastoreItem xmlns:ds="http://schemas.openxmlformats.org/officeDocument/2006/customXml" ds:itemID="{E874C8D0-EFFB-5F40-813C-048FF6369654}">
   <ds:schemaRefs>
     <ds:schemaRef ds:uri="http://schemas.openxmlformats.org/officeDocument/2006/bibliography"/>
   </ds:schemaRefs>

</xml_diff>